<commit_message>
Add SRS Chapter 2 – Overall Description
</commit_message>
<xml_diff>
--- a/SRS/Humanized_English_Coach_SRS_v1.0.docx
+++ b/SRS/Humanized_English_Coach_SRS_v1.0.docx
@@ -7,7 +7,7 @@
         <w:pStyle w:val="Heading1"/>
         <w:bidi w:val="0"/>
         <w:spacing w:before="240" w:after="120"/>
-        <w:jc w:val="start"/>
+        <w:jc w:val="center"/>
         <w:rPr/>
       </w:pPr>
       <w:r>
@@ -98,7 +98,6 @@
           <w:numId w:val="1"/>
         </w:numPr>
         <w:tabs>
-          <w:tab w:val="clear" w:pos="709"/>
           <w:tab w:val="left" w:pos="709" w:leader="none"/>
         </w:tabs>
         <w:bidi w:val="0"/>
@@ -129,7 +128,6 @@
           <w:numId w:val="1"/>
         </w:numPr>
         <w:tabs>
-          <w:tab w:val="clear" w:pos="709"/>
           <w:tab w:val="left" w:pos="709" w:leader="none"/>
         </w:tabs>
         <w:bidi w:val="0"/>
@@ -156,7 +154,6 @@
           <w:numId w:val="1"/>
         </w:numPr>
         <w:tabs>
-          <w:tab w:val="clear" w:pos="709"/>
           <w:tab w:val="left" w:pos="709" w:leader="none"/>
         </w:tabs>
         <w:bidi w:val="0"/>
@@ -187,7 +184,6 @@
           <w:numId w:val="1"/>
         </w:numPr>
         <w:tabs>
-          <w:tab w:val="clear" w:pos="709"/>
           <w:tab w:val="left" w:pos="709" w:leader="none"/>
         </w:tabs>
         <w:bidi w:val="0"/>
@@ -236,17 +232,6 @@
       <w:r>
         <w:rPr/>
         <w:t xml:space="preserve"> as advanced features, AI behaviors, and interview analytics are added.</w:t>
-      </w:r>
-    </w:p>
-    <w:p>
-      <w:pPr>
-        <w:pStyle w:val="HorizontalLine"/>
-        <w:bidi w:val="0"/>
-        <w:jc w:val="start"/>
-        <w:rPr/>
-      </w:pPr>
-      <w:r>
-        <w:rPr/>
       </w:r>
     </w:p>
     <w:p>
@@ -285,7 +270,6 @@
           <w:numId w:val="2"/>
         </w:numPr>
         <w:tabs>
-          <w:tab w:val="clear" w:pos="709"/>
           <w:tab w:val="left" w:pos="709" w:leader="none"/>
         </w:tabs>
         <w:bidi w:val="0"/>
@@ -312,7 +296,6 @@
           <w:numId w:val="2"/>
         </w:numPr>
         <w:tabs>
-          <w:tab w:val="clear" w:pos="709"/>
           <w:tab w:val="left" w:pos="709" w:leader="none"/>
         </w:tabs>
         <w:bidi w:val="0"/>
@@ -339,7 +322,6 @@
           <w:numId w:val="2"/>
         </w:numPr>
         <w:tabs>
-          <w:tab w:val="clear" w:pos="709"/>
           <w:tab w:val="left" w:pos="709" w:leader="none"/>
         </w:tabs>
         <w:bidi w:val="0"/>
@@ -366,7 +348,6 @@
           <w:numId w:val="2"/>
         </w:numPr>
         <w:tabs>
-          <w:tab w:val="clear" w:pos="709"/>
           <w:tab w:val="left" w:pos="709" w:leader="none"/>
         </w:tabs>
         <w:bidi w:val="0"/>
@@ -393,7 +374,6 @@
           <w:numId w:val="2"/>
         </w:numPr>
         <w:tabs>
-          <w:tab w:val="clear" w:pos="709"/>
           <w:tab w:val="left" w:pos="709" w:leader="none"/>
         </w:tabs>
         <w:bidi w:val="0"/>
@@ -422,17 +402,6 @@
       <w:r>
         <w:rPr/>
         <w:t>No prior knowledge of advanced AI systems is mandatory to understand the core sections of this document.</w:t>
-      </w:r>
-    </w:p>
-    <w:p>
-      <w:pPr>
-        <w:pStyle w:val="HorizontalLine"/>
-        <w:bidi w:val="0"/>
-        <w:jc w:val="start"/>
-        <w:rPr/>
-      </w:pPr>
-      <w:r>
-        <w:rPr/>
       </w:r>
     </w:p>
     <w:p>
@@ -503,7 +472,6 @@
           <w:numId w:val="3"/>
         </w:numPr>
         <w:tabs>
-          <w:tab w:val="clear" w:pos="709"/>
           <w:tab w:val="left" w:pos="709" w:leader="none"/>
         </w:tabs>
         <w:bidi w:val="0"/>
@@ -530,7 +498,6 @@
           <w:numId w:val="3"/>
         </w:numPr>
         <w:tabs>
-          <w:tab w:val="clear" w:pos="709"/>
           <w:tab w:val="left" w:pos="709" w:leader="none"/>
         </w:tabs>
         <w:bidi w:val="0"/>
@@ -557,7 +524,6 @@
           <w:numId w:val="3"/>
         </w:numPr>
         <w:tabs>
-          <w:tab w:val="clear" w:pos="709"/>
           <w:tab w:val="left" w:pos="709" w:leader="none"/>
         </w:tabs>
         <w:bidi w:val="0"/>
@@ -584,7 +550,6 @@
           <w:numId w:val="3"/>
         </w:numPr>
         <w:tabs>
-          <w:tab w:val="clear" w:pos="709"/>
           <w:tab w:val="left" w:pos="709" w:leader="none"/>
         </w:tabs>
         <w:bidi w:val="0"/>
@@ -611,7 +576,6 @@
           <w:numId w:val="3"/>
         </w:numPr>
         <w:tabs>
-          <w:tab w:val="clear" w:pos="709"/>
           <w:tab w:val="left" w:pos="709" w:leader="none"/>
         </w:tabs>
         <w:bidi w:val="0"/>
@@ -638,7 +602,6 @@
           <w:numId w:val="3"/>
         </w:numPr>
         <w:tabs>
-          <w:tab w:val="clear" w:pos="709"/>
           <w:tab w:val="left" w:pos="709" w:leader="none"/>
         </w:tabs>
         <w:bidi w:val="0"/>
@@ -687,17 +650,6 @@
       <w:r>
         <w:rPr/>
         <w:t>.</w:t>
-      </w:r>
-    </w:p>
-    <w:p>
-      <w:pPr>
-        <w:pStyle w:val="HorizontalLine"/>
-        <w:bidi w:val="0"/>
-        <w:jc w:val="start"/>
-        <w:rPr/>
-      </w:pPr>
-      <w:r>
-        <w:rPr/>
       </w:r>
     </w:p>
     <w:p>
@@ -752,7 +704,6 @@
           <w:numId w:val="4"/>
         </w:numPr>
         <w:tabs>
-          <w:tab w:val="clear" w:pos="709"/>
           <w:tab w:val="left" w:pos="709" w:leader="none"/>
         </w:tabs>
         <w:bidi w:val="0"/>
@@ -773,7 +724,6 @@
           <w:numId w:val="4"/>
         </w:numPr>
         <w:tabs>
-          <w:tab w:val="clear" w:pos="709"/>
           <w:tab w:val="left" w:pos="709" w:leader="none"/>
         </w:tabs>
         <w:bidi w:val="0"/>
@@ -794,7 +744,6 @@
           <w:numId w:val="4"/>
         </w:numPr>
         <w:tabs>
-          <w:tab w:val="clear" w:pos="709"/>
           <w:tab w:val="left" w:pos="709" w:leader="none"/>
         </w:tabs>
         <w:bidi w:val="0"/>
@@ -815,7 +764,6 @@
           <w:numId w:val="4"/>
         </w:numPr>
         <w:tabs>
-          <w:tab w:val="clear" w:pos="709"/>
           <w:tab w:val="left" w:pos="709" w:leader="none"/>
         </w:tabs>
         <w:bidi w:val="0"/>
@@ -836,7 +784,6 @@
           <w:numId w:val="4"/>
         </w:numPr>
         <w:tabs>
-          <w:tab w:val="clear" w:pos="709"/>
           <w:tab w:val="left" w:pos="709" w:leader="none"/>
         </w:tabs>
         <w:bidi w:val="0"/>
@@ -857,7 +804,6 @@
           <w:numId w:val="4"/>
         </w:numPr>
         <w:tabs>
-          <w:tab w:val="clear" w:pos="709"/>
           <w:tab w:val="left" w:pos="709" w:leader="none"/>
         </w:tabs>
         <w:bidi w:val="0"/>
@@ -878,7 +824,6 @@
           <w:numId w:val="4"/>
         </w:numPr>
         <w:tabs>
-          <w:tab w:val="clear" w:pos="709"/>
           <w:tab w:val="left" w:pos="709" w:leader="none"/>
         </w:tabs>
         <w:bidi w:val="0"/>
@@ -899,7 +844,6 @@
           <w:numId w:val="4"/>
         </w:numPr>
         <w:tabs>
-          <w:tab w:val="clear" w:pos="709"/>
           <w:tab w:val="left" w:pos="709" w:leader="none"/>
         </w:tabs>
         <w:bidi w:val="0"/>
@@ -936,7 +880,6 @@
           <w:numId w:val="5"/>
         </w:numPr>
         <w:tabs>
-          <w:tab w:val="clear" w:pos="709"/>
           <w:tab w:val="left" w:pos="709" w:leader="none"/>
         </w:tabs>
         <w:bidi w:val="0"/>
@@ -957,7 +900,6 @@
           <w:numId w:val="5"/>
         </w:numPr>
         <w:tabs>
-          <w:tab w:val="clear" w:pos="709"/>
           <w:tab w:val="left" w:pos="709" w:leader="none"/>
         </w:tabs>
         <w:bidi w:val="0"/>
@@ -978,7 +920,6 @@
           <w:numId w:val="5"/>
         </w:numPr>
         <w:tabs>
-          <w:tab w:val="clear" w:pos="709"/>
           <w:tab w:val="left" w:pos="709" w:leader="none"/>
         </w:tabs>
         <w:bidi w:val="0"/>
@@ -999,7 +940,6 @@
           <w:numId w:val="5"/>
         </w:numPr>
         <w:tabs>
-          <w:tab w:val="clear" w:pos="709"/>
           <w:tab w:val="left" w:pos="709" w:leader="none"/>
         </w:tabs>
         <w:bidi w:val="0"/>
@@ -1020,7 +960,6 @@
           <w:numId w:val="5"/>
         </w:numPr>
         <w:tabs>
-          <w:tab w:val="clear" w:pos="709"/>
           <w:tab w:val="left" w:pos="709" w:leader="none"/>
         </w:tabs>
         <w:bidi w:val="0"/>
@@ -1053,17 +992,6 @@
       <w:r>
         <w:rPr/>
         <w:t>, not clinical.</w:t>
-      </w:r>
-    </w:p>
-    <w:p>
-      <w:pPr>
-        <w:pStyle w:val="HorizontalLine"/>
-        <w:bidi w:val="0"/>
-        <w:jc w:val="start"/>
-        <w:rPr/>
-      </w:pPr>
-      <w:r>
-        <w:rPr/>
       </w:r>
     </w:p>
     <w:p>
@@ -1096,7 +1024,7 @@
         </w:tblCellMar>
       </w:tblPr>
       <w:tblGrid>
-        <w:gridCol w:w="1661"/>
+        <w:gridCol w:w="1660"/>
         <w:gridCol w:w="5110"/>
       </w:tblGrid>
       <w:tr>
@@ -1105,7 +1033,7 @@
         </w:trPr>
         <w:tc>
           <w:tcPr>
-            <w:tcW w:w="1661" w:type="dxa"/>
+            <w:tcW w:w="1660" w:type="dxa"/>
             <w:tcBorders/>
             <w:vAlign w:val="center"/>
           </w:tcPr>
@@ -1148,7 +1076,7 @@
         <w:trPr/>
         <w:tc>
           <w:tcPr>
-            <w:tcW w:w="1661" w:type="dxa"/>
+            <w:tcW w:w="1660" w:type="dxa"/>
             <w:tcBorders/>
             <w:vAlign w:val="center"/>
           </w:tcPr>
@@ -1193,7 +1121,7 @@
         <w:trPr/>
         <w:tc>
           <w:tcPr>
-            <w:tcW w:w="1661" w:type="dxa"/>
+            <w:tcW w:w="1660" w:type="dxa"/>
             <w:tcBorders/>
             <w:vAlign w:val="center"/>
           </w:tcPr>
@@ -1238,7 +1166,7 @@
         <w:trPr/>
         <w:tc>
           <w:tcPr>
-            <w:tcW w:w="1661" w:type="dxa"/>
+            <w:tcW w:w="1660" w:type="dxa"/>
             <w:tcBorders/>
             <w:vAlign w:val="center"/>
           </w:tcPr>
@@ -1283,7 +1211,7 @@
         <w:trPr/>
         <w:tc>
           <w:tcPr>
-            <w:tcW w:w="1661" w:type="dxa"/>
+            <w:tcW w:w="1660" w:type="dxa"/>
             <w:tcBorders/>
             <w:vAlign w:val="center"/>
           </w:tcPr>
@@ -1328,7 +1256,7 @@
         <w:trPr/>
         <w:tc>
           <w:tcPr>
-            <w:tcW w:w="1661" w:type="dxa"/>
+            <w:tcW w:w="1660" w:type="dxa"/>
             <w:tcBorders/>
             <w:vAlign w:val="center"/>
           </w:tcPr>
@@ -1373,7 +1301,7 @@
         <w:trPr/>
         <w:tc>
           <w:tcPr>
-            <w:tcW w:w="1661" w:type="dxa"/>
+            <w:tcW w:w="1660" w:type="dxa"/>
             <w:tcBorders/>
             <w:vAlign w:val="center"/>
           </w:tcPr>
@@ -1418,7 +1346,7 @@
         <w:trPr/>
         <w:tc>
           <w:tcPr>
-            <w:tcW w:w="1661" w:type="dxa"/>
+            <w:tcW w:w="1660" w:type="dxa"/>
             <w:tcBorders/>
             <w:vAlign w:val="center"/>
           </w:tcPr>
@@ -1463,7 +1391,7 @@
         <w:trPr/>
         <w:tc>
           <w:tcPr>
-            <w:tcW w:w="1661" w:type="dxa"/>
+            <w:tcW w:w="1660" w:type="dxa"/>
             <w:tcBorders/>
             <w:vAlign w:val="center"/>
           </w:tcPr>
@@ -1507,17 +1435,6 @@
     </w:tbl>
     <w:p>
       <w:pPr>
-        <w:pStyle w:val="HorizontalLine"/>
-        <w:bidi w:val="0"/>
-        <w:jc w:val="start"/>
-        <w:rPr/>
-      </w:pPr>
-      <w:r>
-        <w:rPr/>
-      </w:r>
-    </w:p>
-    <w:p>
-      <w:pPr>
         <w:pStyle w:val="Heading2"/>
         <w:bidi w:val="0"/>
         <w:jc w:val="start"/>
@@ -1552,7 +1469,6 @@
           <w:numId w:val="6"/>
         </w:numPr>
         <w:tabs>
-          <w:tab w:val="clear" w:pos="709"/>
           <w:tab w:val="left" w:pos="709" w:leader="none"/>
         </w:tabs>
         <w:bidi w:val="0"/>
@@ -1573,7 +1489,6 @@
           <w:numId w:val="6"/>
         </w:numPr>
         <w:tabs>
-          <w:tab w:val="clear" w:pos="709"/>
           <w:tab w:val="left" w:pos="709" w:leader="none"/>
         </w:tabs>
         <w:bidi w:val="0"/>
@@ -1594,7 +1509,6 @@
           <w:numId w:val="6"/>
         </w:numPr>
         <w:tabs>
-          <w:tab w:val="clear" w:pos="709"/>
           <w:tab w:val="left" w:pos="709" w:leader="none"/>
         </w:tabs>
         <w:bidi w:val="0"/>
@@ -1615,7 +1529,6 @@
           <w:numId w:val="6"/>
         </w:numPr>
         <w:tabs>
-          <w:tab w:val="clear" w:pos="709"/>
           <w:tab w:val="left" w:pos="709" w:leader="none"/>
         </w:tabs>
         <w:bidi w:val="0"/>
@@ -1636,7 +1549,6 @@
           <w:numId w:val="6"/>
         </w:numPr>
         <w:tabs>
-          <w:tab w:val="clear" w:pos="709"/>
           <w:tab w:val="left" w:pos="709" w:leader="none"/>
         </w:tabs>
         <w:bidi w:val="0"/>
@@ -1701,17 +1613,6 @@
       <w:r>
         <w:rPr/>
         <w:t>.</w:t>
-      </w:r>
-    </w:p>
-    <w:p>
-      <w:pPr>
-        <w:pStyle w:val="HorizontalLine"/>
-        <w:bidi w:val="0"/>
-        <w:jc w:val="start"/>
-        <w:rPr/>
-      </w:pPr>
-      <w:r>
-        <w:rPr/>
       </w:r>
     </w:p>
     <w:p>
@@ -1750,7 +1651,6 @@
           <w:numId w:val="7"/>
         </w:numPr>
         <w:tabs>
-          <w:tab w:val="clear" w:pos="709"/>
           <w:tab w:val="left" w:pos="709" w:leader="none"/>
         </w:tabs>
         <w:bidi w:val="0"/>
@@ -1781,7 +1681,6 @@
           <w:numId w:val="7"/>
         </w:numPr>
         <w:tabs>
-          <w:tab w:val="clear" w:pos="709"/>
           <w:tab w:val="left" w:pos="709" w:leader="none"/>
         </w:tabs>
         <w:bidi w:val="0"/>
@@ -1802,7 +1701,6 @@
           <w:numId w:val="7"/>
         </w:numPr>
         <w:tabs>
-          <w:tab w:val="clear" w:pos="709"/>
           <w:tab w:val="left" w:pos="709" w:leader="none"/>
         </w:tabs>
         <w:bidi w:val="0"/>
@@ -1823,7 +1721,6 @@
           <w:numId w:val="7"/>
         </w:numPr>
         <w:tabs>
-          <w:tab w:val="clear" w:pos="709"/>
           <w:tab w:val="left" w:pos="709" w:leader="none"/>
         </w:tabs>
         <w:bidi w:val="0"/>
@@ -1844,7 +1741,6 @@
           <w:numId w:val="7"/>
         </w:numPr>
         <w:tabs>
-          <w:tab w:val="clear" w:pos="709"/>
           <w:tab w:val="left" w:pos="709" w:leader="none"/>
         </w:tabs>
         <w:bidi w:val="0"/>
@@ -1865,7 +1761,6 @@
           <w:numId w:val="7"/>
         </w:numPr>
         <w:tabs>
-          <w:tab w:val="clear" w:pos="709"/>
           <w:tab w:val="left" w:pos="709" w:leader="none"/>
         </w:tabs>
         <w:bidi w:val="0"/>
@@ -1898,17 +1793,6 @@
       <w:r>
         <w:rPr/>
         <w:t>.</w:t>
-      </w:r>
-    </w:p>
-    <w:p>
-      <w:pPr>
-        <w:pStyle w:val="HorizontalLine"/>
-        <w:bidi w:val="0"/>
-        <w:jc w:val="start"/>
-        <w:rPr/>
-      </w:pPr>
-      <w:r>
-        <w:rPr/>
       </w:r>
     </w:p>
     <w:p>
@@ -1947,7 +1831,6 @@
           <w:numId w:val="8"/>
         </w:numPr>
         <w:tabs>
-          <w:tab w:val="clear" w:pos="709"/>
           <w:tab w:val="left" w:pos="709" w:leader="none"/>
         </w:tabs>
         <w:bidi w:val="0"/>
@@ -1968,7 +1851,6 @@
           <w:numId w:val="8"/>
         </w:numPr>
         <w:tabs>
-          <w:tab w:val="clear" w:pos="709"/>
           <w:tab w:val="left" w:pos="709" w:leader="none"/>
         </w:tabs>
         <w:bidi w:val="0"/>
@@ -1989,7 +1871,6 @@
           <w:numId w:val="8"/>
         </w:numPr>
         <w:tabs>
-          <w:tab w:val="clear" w:pos="709"/>
           <w:tab w:val="left" w:pos="709" w:leader="none"/>
         </w:tabs>
         <w:bidi w:val="0"/>
@@ -2010,7 +1891,6 @@
           <w:numId w:val="8"/>
         </w:numPr>
         <w:tabs>
-          <w:tab w:val="clear" w:pos="709"/>
           <w:tab w:val="left" w:pos="709" w:leader="none"/>
         </w:tabs>
         <w:bidi w:val="0"/>
@@ -2043,7 +1923,6 @@
           <w:numId w:val="9"/>
         </w:numPr>
         <w:tabs>
-          <w:tab w:val="clear" w:pos="709"/>
           <w:tab w:val="left" w:pos="709" w:leader="none"/>
         </w:tabs>
         <w:bidi w:val="0"/>
@@ -2064,7 +1943,6 @@
           <w:numId w:val="9"/>
         </w:numPr>
         <w:tabs>
-          <w:tab w:val="clear" w:pos="709"/>
           <w:tab w:val="left" w:pos="709" w:leader="none"/>
         </w:tabs>
         <w:bidi w:val="0"/>
@@ -2085,7 +1963,6 @@
           <w:numId w:val="9"/>
         </w:numPr>
         <w:tabs>
-          <w:tab w:val="clear" w:pos="709"/>
           <w:tab w:val="left" w:pos="709" w:leader="none"/>
         </w:tabs>
         <w:bidi w:val="0"/>
@@ -2096,17 +1973,6 @@
       <w:r>
         <w:rPr/>
         <w:t>Secure cloud infrastructure</w:t>
-      </w:r>
-    </w:p>
-    <w:p>
-      <w:pPr>
-        <w:pStyle w:val="HorizontalLine"/>
-        <w:bidi w:val="0"/>
-        <w:jc w:val="start"/>
-        <w:rPr/>
-      </w:pPr>
-      <w:r>
-        <w:rPr/>
       </w:r>
     </w:p>
     <w:p>
@@ -2133,7 +1999,6 @@
           <w:numId w:val="10"/>
         </w:numPr>
         <w:tabs>
-          <w:tab w:val="clear" w:pos="709"/>
           <w:tab w:val="left" w:pos="709" w:leader="none"/>
         </w:tabs>
         <w:bidi w:val="0"/>
@@ -2160,7 +2025,6 @@
           <w:numId w:val="10"/>
         </w:numPr>
         <w:tabs>
-          <w:tab w:val="clear" w:pos="709"/>
           <w:tab w:val="left" w:pos="709" w:leader="none"/>
         </w:tabs>
         <w:bidi w:val="0"/>
@@ -2187,7 +2051,6 @@
           <w:numId w:val="10"/>
         </w:numPr>
         <w:tabs>
-          <w:tab w:val="clear" w:pos="709"/>
           <w:tab w:val="left" w:pos="709" w:leader="none"/>
         </w:tabs>
         <w:bidi w:val="0"/>
@@ -2214,7 +2077,6 @@
           <w:numId w:val="10"/>
         </w:numPr>
         <w:tabs>
-          <w:tab w:val="clear" w:pos="709"/>
           <w:tab w:val="left" w:pos="709" w:leader="none"/>
         </w:tabs>
         <w:bidi w:val="0"/>
@@ -2235,7 +2097,6 @@
           <w:numId w:val="10"/>
         </w:numPr>
         <w:tabs>
-          <w:tab w:val="clear" w:pos="709"/>
           <w:tab w:val="left" w:pos="709" w:leader="none"/>
         </w:tabs>
         <w:bidi w:val="0"/>
@@ -2256,7 +2117,6 @@
           <w:numId w:val="10"/>
         </w:numPr>
         <w:tabs>
-          <w:tab w:val="clear" w:pos="709"/>
           <w:tab w:val="left" w:pos="709" w:leader="none"/>
         </w:tabs>
         <w:bidi w:val="0"/>
@@ -2267,17 +2127,6 @@
       <w:r>
         <w:rPr/>
         <w:t>The system must not act as a therapist or doctor</w:t>
-      </w:r>
-    </w:p>
-    <w:p>
-      <w:pPr>
-        <w:pStyle w:val="HorizontalLine"/>
-        <w:bidi w:val="0"/>
-        <w:jc w:val="start"/>
-        <w:rPr/>
-      </w:pPr>
-      <w:r>
-        <w:rPr/>
       </w:r>
     </w:p>
     <w:p>
@@ -2320,7 +2169,6 @@
           <w:numId w:val="11"/>
         </w:numPr>
         <w:tabs>
-          <w:tab w:val="clear" w:pos="709"/>
           <w:tab w:val="left" w:pos="709" w:leader="none"/>
         </w:tabs>
         <w:bidi w:val="0"/>
@@ -2341,7 +2189,6 @@
           <w:numId w:val="11"/>
         </w:numPr>
         <w:tabs>
-          <w:tab w:val="clear" w:pos="709"/>
           <w:tab w:val="left" w:pos="709" w:leader="none"/>
         </w:tabs>
         <w:bidi w:val="0"/>
@@ -2362,7 +2209,6 @@
           <w:numId w:val="11"/>
         </w:numPr>
         <w:tabs>
-          <w:tab w:val="clear" w:pos="709"/>
           <w:tab w:val="left" w:pos="709" w:leader="none"/>
         </w:tabs>
         <w:bidi w:val="0"/>
@@ -2399,7 +2245,6 @@
           <w:numId w:val="12"/>
         </w:numPr>
         <w:tabs>
-          <w:tab w:val="clear" w:pos="709"/>
           <w:tab w:val="left" w:pos="709" w:leader="none"/>
         </w:tabs>
         <w:bidi w:val="0"/>
@@ -2420,7 +2265,6 @@
           <w:numId w:val="12"/>
         </w:numPr>
         <w:tabs>
-          <w:tab w:val="clear" w:pos="709"/>
           <w:tab w:val="left" w:pos="709" w:leader="none"/>
         </w:tabs>
         <w:bidi w:val="0"/>
@@ -2441,7 +2285,6 @@
           <w:numId w:val="12"/>
         </w:numPr>
         <w:tabs>
-          <w:tab w:val="clear" w:pos="709"/>
           <w:tab w:val="left" w:pos="709" w:leader="none"/>
         </w:tabs>
         <w:bidi w:val="0"/>
@@ -2462,7 +2305,6 @@
           <w:numId w:val="12"/>
         </w:numPr>
         <w:tabs>
-          <w:tab w:val="clear" w:pos="709"/>
           <w:tab w:val="left" w:pos="709" w:leader="none"/>
         </w:tabs>
         <w:bidi w:val="0"/>
@@ -2473,17 +2315,6 @@
       <w:r>
         <w:rPr/>
         <w:t>Frontend audio/video support</w:t>
-      </w:r>
-    </w:p>
-    <w:p>
-      <w:pPr>
-        <w:pStyle w:val="HorizontalLine"/>
-        <w:bidi w:val="0"/>
-        <w:jc w:val="start"/>
-        <w:rPr/>
-      </w:pPr>
-      <w:r>
-        <w:rPr/>
       </w:r>
     </w:p>
     <w:p>
@@ -2544,7 +2375,6 @@
           <w:numId w:val="13"/>
         </w:numPr>
         <w:tabs>
-          <w:tab w:val="clear" w:pos="709"/>
           <w:tab w:val="left" w:pos="709" w:leader="none"/>
         </w:tabs>
         <w:bidi w:val="0"/>
@@ -2565,7 +2395,6 @@
           <w:numId w:val="13"/>
         </w:numPr>
         <w:tabs>
-          <w:tab w:val="clear" w:pos="709"/>
           <w:tab w:val="left" w:pos="709" w:leader="none"/>
         </w:tabs>
         <w:bidi w:val="0"/>
@@ -2586,7 +2415,6 @@
           <w:numId w:val="13"/>
         </w:numPr>
         <w:tabs>
-          <w:tab w:val="clear" w:pos="709"/>
           <w:tab w:val="left" w:pos="709" w:leader="none"/>
         </w:tabs>
         <w:bidi w:val="0"/>
@@ -2607,7 +2435,6 @@
           <w:numId w:val="13"/>
         </w:numPr>
         <w:tabs>
-          <w:tab w:val="clear" w:pos="709"/>
           <w:tab w:val="left" w:pos="709" w:leader="none"/>
         </w:tabs>
         <w:bidi w:val="0"/>
@@ -2628,7 +2455,6 @@
           <w:numId w:val="13"/>
         </w:numPr>
         <w:tabs>
-          <w:tab w:val="clear" w:pos="709"/>
           <w:tab w:val="left" w:pos="709" w:leader="none"/>
         </w:tabs>
         <w:bidi w:val="0"/>
@@ -2661,6 +2487,1706 @@
       <w:r>
         <w:rPr/>
         <w:t>.</w:t>
+      </w:r>
+    </w:p>
+    <w:p>
+      <w:pPr>
+        <w:pStyle w:val="Normal"/>
+        <w:bidi w:val="0"/>
+        <w:jc w:val="start"/>
+        <w:rPr/>
+      </w:pPr>
+      <w:r>
+        <w:rPr/>
+      </w:r>
+    </w:p>
+    <w:p>
+      <w:pPr>
+        <w:pStyle w:val="Normal"/>
+        <w:bidi w:val="0"/>
+        <w:jc w:val="start"/>
+        <w:rPr/>
+      </w:pPr>
+      <w:r>
+        <w:rPr/>
+      </w:r>
+    </w:p>
+    <w:p>
+      <w:pPr>
+        <w:pStyle w:val="Normal"/>
+        <w:bidi w:val="0"/>
+        <w:jc w:val="start"/>
+        <w:rPr/>
+      </w:pPr>
+      <w:r>
+        <w:rPr/>
+      </w:r>
+    </w:p>
+    <w:p>
+      <w:pPr>
+        <w:pStyle w:val="Normal"/>
+        <w:bidi w:val="0"/>
+        <w:jc w:val="start"/>
+        <w:rPr/>
+      </w:pPr>
+      <w:r>
+        <w:rPr/>
+      </w:r>
+    </w:p>
+    <w:p>
+      <w:pPr>
+        <w:pStyle w:val="Normal"/>
+        <w:bidi w:val="0"/>
+        <w:jc w:val="start"/>
+        <w:rPr/>
+      </w:pPr>
+      <w:r>
+        <w:rPr/>
+      </w:r>
+    </w:p>
+    <w:p>
+      <w:pPr>
+        <w:pStyle w:val="Normal"/>
+        <w:bidi w:val="0"/>
+        <w:jc w:val="start"/>
+        <w:rPr/>
+      </w:pPr>
+      <w:r>
+        <w:rPr/>
+      </w:r>
+    </w:p>
+    <w:p>
+      <w:pPr>
+        <w:pStyle w:val="Normal"/>
+        <w:bidi w:val="0"/>
+        <w:jc w:val="start"/>
+        <w:rPr/>
+      </w:pPr>
+      <w:r>
+        <w:rPr/>
+      </w:r>
+    </w:p>
+    <w:p>
+      <w:pPr>
+        <w:pStyle w:val="Normal"/>
+        <w:bidi w:val="0"/>
+        <w:jc w:val="start"/>
+        <w:rPr/>
+      </w:pPr>
+      <w:r>
+        <w:rPr/>
+      </w:r>
+    </w:p>
+    <w:p>
+      <w:pPr>
+        <w:pStyle w:val="Normal"/>
+        <w:bidi w:val="0"/>
+        <w:jc w:val="start"/>
+        <w:rPr/>
+      </w:pPr>
+      <w:r>
+        <w:rPr/>
+      </w:r>
+    </w:p>
+    <w:p>
+      <w:pPr>
+        <w:pStyle w:val="Normal"/>
+        <w:bidi w:val="0"/>
+        <w:jc w:val="start"/>
+        <w:rPr/>
+      </w:pPr>
+      <w:r>
+        <w:rPr/>
+      </w:r>
+    </w:p>
+    <w:p>
+      <w:pPr>
+        <w:pStyle w:val="Normal"/>
+        <w:bidi w:val="0"/>
+        <w:jc w:val="start"/>
+        <w:rPr/>
+      </w:pPr>
+      <w:r>
+        <w:rPr/>
+      </w:r>
+    </w:p>
+    <w:p>
+      <w:pPr>
+        <w:pStyle w:val="Normal"/>
+        <w:bidi w:val="0"/>
+        <w:jc w:val="start"/>
+        <w:rPr/>
+      </w:pPr>
+      <w:r>
+        <w:rPr/>
+      </w:r>
+    </w:p>
+    <w:p>
+      <w:pPr>
+        <w:pStyle w:val="Normal"/>
+        <w:bidi w:val="0"/>
+        <w:jc w:val="start"/>
+        <w:rPr/>
+      </w:pPr>
+      <w:r>
+        <w:rPr/>
+      </w:r>
+    </w:p>
+    <w:p>
+      <w:pPr>
+        <w:pStyle w:val="Normal"/>
+        <w:bidi w:val="0"/>
+        <w:jc w:val="start"/>
+        <w:rPr/>
+      </w:pPr>
+      <w:r>
+        <w:rPr/>
+      </w:r>
+    </w:p>
+    <w:p>
+      <w:pPr>
+        <w:pStyle w:val="Normal"/>
+        <w:bidi w:val="0"/>
+        <w:jc w:val="start"/>
+        <w:rPr/>
+      </w:pPr>
+      <w:r>
+        <w:rPr/>
+      </w:r>
+    </w:p>
+    <w:p>
+      <w:pPr>
+        <w:pStyle w:val="Normal"/>
+        <w:bidi w:val="0"/>
+        <w:jc w:val="start"/>
+        <w:rPr/>
+      </w:pPr>
+      <w:r>
+        <w:rPr/>
+      </w:r>
+    </w:p>
+    <w:p>
+      <w:pPr>
+        <w:pStyle w:val="Heading2"/>
+        <w:bidi w:val="0"/>
+        <w:jc w:val="center"/>
+        <w:rPr/>
+      </w:pPr>
+      <w:r>
+        <w:rPr>
+          <w:rStyle w:val="Strong"/>
+          <w:b/>
+          <w:bCs/>
+          <w:sz w:val="48"/>
+          <w:szCs w:val="48"/>
+        </w:rPr>
+        <w:t>CHAPTER 2: OVERALL DESCRIPTION</w:t>
+      </w:r>
+    </w:p>
+    <w:p>
+      <w:pPr>
+        <w:pStyle w:val="HorizontalLine"/>
+        <w:rPr/>
+      </w:pPr>
+      <w:r>
+        <w:rPr/>
+      </w:r>
+    </w:p>
+    <w:p>
+      <w:pPr>
+        <w:pStyle w:val="Heading2"/>
+        <w:rPr/>
+      </w:pPr>
+      <w:r>
+        <w:rPr>
+          <w:rStyle w:val="Strong"/>
+          <w:b/>
+          <w:bCs/>
+        </w:rPr>
+        <w:t>2.1 Product Perspective</w:t>
+      </w:r>
+    </w:p>
+    <w:p>
+      <w:pPr>
+        <w:pStyle w:val="BodyText"/>
+        <w:rPr/>
+      </w:pPr>
+      <w:r>
+        <w:rPr/>
+        <w:t xml:space="preserve">The </w:t>
+      </w:r>
+      <w:r>
+        <w:rPr>
+          <w:rStyle w:val="Strong"/>
+        </w:rPr>
+        <w:t>Humanized Professional English Communication &amp; Interview Coach</w:t>
+      </w:r>
+      <w:r>
+        <w:rPr/>
+        <w:t xml:space="preserve"> is a </w:t>
+      </w:r>
+      <w:r>
+        <w:rPr>
+          <w:rStyle w:val="Strong"/>
+        </w:rPr>
+        <w:t>standalone AI-based system</w:t>
+      </w:r>
+      <w:r>
+        <w:rPr/>
+        <w:t xml:space="preserve"> designed to function as an intelligent language mentor and interview trainer.</w:t>
+      </w:r>
+    </w:p>
+    <w:p>
+      <w:pPr>
+        <w:pStyle w:val="BodyText"/>
+        <w:rPr/>
+      </w:pPr>
+      <w:r>
+        <w:rPr/>
+        <w:t>The system can be deployed as:</w:t>
+      </w:r>
+    </w:p>
+    <w:p>
+      <w:pPr>
+        <w:pStyle w:val="BodyText"/>
+        <w:numPr>
+          <w:ilvl w:val="0"/>
+          <w:numId w:val="14"/>
+        </w:numPr>
+        <w:tabs>
+          <w:tab w:val="clear" w:pos="709"/>
+          <w:tab w:val="left" w:pos="0" w:leader="none"/>
+        </w:tabs>
+        <w:ind w:hanging="283" w:start="709"/>
+        <w:rPr/>
+      </w:pPr>
+      <w:r>
+        <w:rPr/>
+        <w:t>A web-based application</w:t>
+      </w:r>
+    </w:p>
+    <w:p>
+      <w:pPr>
+        <w:pStyle w:val="BodyText"/>
+        <w:numPr>
+          <w:ilvl w:val="0"/>
+          <w:numId w:val="14"/>
+        </w:numPr>
+        <w:tabs>
+          <w:tab w:val="clear" w:pos="709"/>
+          <w:tab w:val="left" w:pos="0" w:leader="none"/>
+        </w:tabs>
+        <w:ind w:hanging="283" w:start="709"/>
+        <w:rPr/>
+      </w:pPr>
+      <w:r>
+        <w:rPr/>
+        <w:t>A desktop application</w:t>
+      </w:r>
+    </w:p>
+    <w:p>
+      <w:pPr>
+        <w:pStyle w:val="BodyText"/>
+        <w:numPr>
+          <w:ilvl w:val="0"/>
+          <w:numId w:val="14"/>
+        </w:numPr>
+        <w:tabs>
+          <w:tab w:val="clear" w:pos="709"/>
+          <w:tab w:val="left" w:pos="0" w:leader="none"/>
+        </w:tabs>
+        <w:ind w:hanging="283" w:start="709"/>
+        <w:rPr/>
+      </w:pPr>
+      <w:r>
+        <w:rPr/>
+        <w:t>A mobile application</w:t>
+      </w:r>
+    </w:p>
+    <w:p>
+      <w:pPr>
+        <w:pStyle w:val="BodyText"/>
+        <w:rPr/>
+      </w:pPr>
+      <w:r>
+        <w:rPr/>
+        <w:t>It integrates:</w:t>
+      </w:r>
+    </w:p>
+    <w:p>
+      <w:pPr>
+        <w:pStyle w:val="BodyText"/>
+        <w:numPr>
+          <w:ilvl w:val="0"/>
+          <w:numId w:val="15"/>
+        </w:numPr>
+        <w:tabs>
+          <w:tab w:val="clear" w:pos="709"/>
+          <w:tab w:val="left" w:pos="0" w:leader="none"/>
+        </w:tabs>
+        <w:ind w:hanging="283" w:start="709"/>
+        <w:rPr/>
+      </w:pPr>
+      <w:r>
+        <w:rPr/>
+        <w:t>Natural Language Processing (NLP)</w:t>
+      </w:r>
+    </w:p>
+    <w:p>
+      <w:pPr>
+        <w:pStyle w:val="BodyText"/>
+        <w:numPr>
+          <w:ilvl w:val="0"/>
+          <w:numId w:val="15"/>
+        </w:numPr>
+        <w:tabs>
+          <w:tab w:val="clear" w:pos="709"/>
+          <w:tab w:val="left" w:pos="0" w:leader="none"/>
+        </w:tabs>
+        <w:ind w:hanging="283" w:start="709"/>
+        <w:rPr/>
+      </w:pPr>
+      <w:r>
+        <w:rPr/>
+        <w:t>Speech-to-Text (STT)</w:t>
+      </w:r>
+    </w:p>
+    <w:p>
+      <w:pPr>
+        <w:pStyle w:val="BodyText"/>
+        <w:numPr>
+          <w:ilvl w:val="0"/>
+          <w:numId w:val="15"/>
+        </w:numPr>
+        <w:tabs>
+          <w:tab w:val="clear" w:pos="709"/>
+          <w:tab w:val="left" w:pos="0" w:leader="none"/>
+        </w:tabs>
+        <w:ind w:hanging="283" w:start="709"/>
+        <w:rPr/>
+      </w:pPr>
+      <w:r>
+        <w:rPr/>
+        <w:t>Text-to-Speech (TTS)</w:t>
+      </w:r>
+    </w:p>
+    <w:p>
+      <w:pPr>
+        <w:pStyle w:val="BodyText"/>
+        <w:numPr>
+          <w:ilvl w:val="0"/>
+          <w:numId w:val="15"/>
+        </w:numPr>
+        <w:tabs>
+          <w:tab w:val="clear" w:pos="709"/>
+          <w:tab w:val="left" w:pos="0" w:leader="none"/>
+        </w:tabs>
+        <w:ind w:hanging="283" w:start="709"/>
+        <w:rPr/>
+      </w:pPr>
+      <w:r>
+        <w:rPr/>
+        <w:t>Conversational logic engines</w:t>
+      </w:r>
+    </w:p>
+    <w:p>
+      <w:pPr>
+        <w:pStyle w:val="BodyText"/>
+        <w:rPr/>
+      </w:pPr>
+      <w:r>
+        <w:rPr/>
+        <w:t xml:space="preserve">The product does not replace human teachers but </w:t>
+      </w:r>
+      <w:r>
+        <w:rPr>
+          <w:rStyle w:val="Strong"/>
+        </w:rPr>
+        <w:t>augments language learning</w:t>
+      </w:r>
+      <w:r>
+        <w:rPr/>
+        <w:t xml:space="preserve"> through consistent, human-like interaction.</w:t>
+      </w:r>
+    </w:p>
+    <w:p>
+      <w:pPr>
+        <w:pStyle w:val="Heading2"/>
+        <w:rPr/>
+      </w:pPr>
+      <w:r>
+        <w:rPr>
+          <w:rStyle w:val="Strong"/>
+          <w:b/>
+          <w:bCs/>
+        </w:rPr>
+        <w:t>2.2 Product Functions (High-Level)</w:t>
+      </w:r>
+    </w:p>
+    <w:p>
+      <w:pPr>
+        <w:pStyle w:val="BodyText"/>
+        <w:rPr/>
+      </w:pPr>
+      <w:r>
+        <w:rPr/>
+        <w:t>At a high level, the system provides the following functions:</w:t>
+      </w:r>
+    </w:p>
+    <w:p>
+      <w:pPr>
+        <w:pStyle w:val="BodyText"/>
+        <w:numPr>
+          <w:ilvl w:val="0"/>
+          <w:numId w:val="16"/>
+        </w:numPr>
+        <w:tabs>
+          <w:tab w:val="clear" w:pos="709"/>
+          <w:tab w:val="left" w:pos="0" w:leader="none"/>
+        </w:tabs>
+        <w:ind w:hanging="283" w:start="709"/>
+        <w:rPr/>
+      </w:pPr>
+      <w:r>
+        <w:rPr/>
+        <w:t>Conducts natural English conversations</w:t>
+      </w:r>
+    </w:p>
+    <w:p>
+      <w:pPr>
+        <w:pStyle w:val="BodyText"/>
+        <w:numPr>
+          <w:ilvl w:val="0"/>
+          <w:numId w:val="16"/>
+        </w:numPr>
+        <w:tabs>
+          <w:tab w:val="clear" w:pos="709"/>
+          <w:tab w:val="left" w:pos="0" w:leader="none"/>
+        </w:tabs>
+        <w:ind w:hanging="283" w:start="709"/>
+        <w:rPr/>
+      </w:pPr>
+      <w:r>
+        <w:rPr/>
+        <w:t>Detects spoken and written grammar issues</w:t>
+      </w:r>
+    </w:p>
+    <w:p>
+      <w:pPr>
+        <w:pStyle w:val="BodyText"/>
+        <w:numPr>
+          <w:ilvl w:val="0"/>
+          <w:numId w:val="16"/>
+        </w:numPr>
+        <w:tabs>
+          <w:tab w:val="clear" w:pos="709"/>
+          <w:tab w:val="left" w:pos="0" w:leader="none"/>
+        </w:tabs>
+        <w:ind w:hanging="283" w:start="709"/>
+        <w:rPr/>
+      </w:pPr>
+      <w:r>
+        <w:rPr/>
+        <w:t>Replays user sentences for clarity</w:t>
+      </w:r>
+    </w:p>
+    <w:p>
+      <w:pPr>
+        <w:pStyle w:val="BodyText"/>
+        <w:numPr>
+          <w:ilvl w:val="0"/>
+          <w:numId w:val="16"/>
+        </w:numPr>
+        <w:tabs>
+          <w:tab w:val="clear" w:pos="709"/>
+          <w:tab w:val="left" w:pos="0" w:leader="none"/>
+        </w:tabs>
+        <w:ind w:hanging="283" w:start="709"/>
+        <w:rPr/>
+      </w:pPr>
+      <w:r>
+        <w:rPr/>
+        <w:t>Provides corrected and professional versions</w:t>
+      </w:r>
+    </w:p>
+    <w:p>
+      <w:pPr>
+        <w:pStyle w:val="BodyText"/>
+        <w:numPr>
+          <w:ilvl w:val="0"/>
+          <w:numId w:val="16"/>
+        </w:numPr>
+        <w:tabs>
+          <w:tab w:val="clear" w:pos="709"/>
+          <w:tab w:val="left" w:pos="0" w:leader="none"/>
+        </w:tabs>
+        <w:ind w:hanging="283" w:start="709"/>
+        <w:rPr/>
+      </w:pPr>
+      <w:r>
+        <w:rPr/>
+        <w:t>Supports multiple interaction modes</w:t>
+      </w:r>
+    </w:p>
+    <w:p>
+      <w:pPr>
+        <w:pStyle w:val="BodyText"/>
+        <w:numPr>
+          <w:ilvl w:val="0"/>
+          <w:numId w:val="16"/>
+        </w:numPr>
+        <w:tabs>
+          <w:tab w:val="clear" w:pos="709"/>
+          <w:tab w:val="left" w:pos="0" w:leader="none"/>
+        </w:tabs>
+        <w:ind w:hanging="283" w:start="709"/>
+        <w:rPr/>
+      </w:pPr>
+      <w:r>
+        <w:rPr/>
+        <w:t>Simulates job interviews</w:t>
+      </w:r>
+    </w:p>
+    <w:p>
+      <w:pPr>
+        <w:pStyle w:val="BodyText"/>
+        <w:numPr>
+          <w:ilvl w:val="0"/>
+          <w:numId w:val="16"/>
+        </w:numPr>
+        <w:tabs>
+          <w:tab w:val="clear" w:pos="709"/>
+          <w:tab w:val="left" w:pos="0" w:leader="none"/>
+        </w:tabs>
+        <w:ind w:hanging="283" w:start="709"/>
+        <w:rPr/>
+      </w:pPr>
+      <w:r>
+        <w:rPr/>
+        <w:t>Generates post-interview improvement reports</w:t>
+      </w:r>
+    </w:p>
+    <w:p>
+      <w:pPr>
+        <w:pStyle w:val="BodyText"/>
+        <w:numPr>
+          <w:ilvl w:val="0"/>
+          <w:numId w:val="16"/>
+        </w:numPr>
+        <w:tabs>
+          <w:tab w:val="clear" w:pos="709"/>
+          <w:tab w:val="left" w:pos="0" w:leader="none"/>
+        </w:tabs>
+        <w:ind w:hanging="283" w:start="709"/>
+        <w:rPr/>
+      </w:pPr>
+      <w:r>
+        <w:rPr/>
+        <w:t>Adapts feedback based on user progress</w:t>
+      </w:r>
+    </w:p>
+    <w:p>
+      <w:pPr>
+        <w:pStyle w:val="BodyText"/>
+        <w:rPr/>
+      </w:pPr>
+      <w:r>
+        <w:rPr/>
+        <w:t>Detailed functional requirements are defined in later chapters.</w:t>
+      </w:r>
+    </w:p>
+    <w:p>
+      <w:pPr>
+        <w:pStyle w:val="Heading2"/>
+        <w:rPr/>
+      </w:pPr>
+      <w:r>
+        <w:rPr>
+          <w:rStyle w:val="Strong"/>
+          <w:b/>
+          <w:bCs/>
+        </w:rPr>
+        <w:t>2.3 User Classes and Characteristics</w:t>
+      </w:r>
+    </w:p>
+    <w:p>
+      <w:pPr>
+        <w:pStyle w:val="Heading3"/>
+        <w:rPr/>
+      </w:pPr>
+      <w:r>
+        <w:rPr>
+          <w:rStyle w:val="Strong"/>
+          <w:b/>
+          <w:bCs/>
+        </w:rPr>
+        <w:t>2.3.1 Beginner Learners</w:t>
+      </w:r>
+    </w:p>
+    <w:p>
+      <w:pPr>
+        <w:pStyle w:val="BodyText"/>
+        <w:numPr>
+          <w:ilvl w:val="0"/>
+          <w:numId w:val="17"/>
+        </w:numPr>
+        <w:tabs>
+          <w:tab w:val="clear" w:pos="709"/>
+          <w:tab w:val="left" w:pos="0" w:leader="none"/>
+        </w:tabs>
+        <w:ind w:hanging="283" w:start="709"/>
+        <w:rPr/>
+      </w:pPr>
+      <w:r>
+        <w:rPr/>
+        <w:t>Limited vocabulary</w:t>
+      </w:r>
+    </w:p>
+    <w:p>
+      <w:pPr>
+        <w:pStyle w:val="BodyText"/>
+        <w:numPr>
+          <w:ilvl w:val="0"/>
+          <w:numId w:val="17"/>
+        </w:numPr>
+        <w:tabs>
+          <w:tab w:val="clear" w:pos="709"/>
+          <w:tab w:val="left" w:pos="0" w:leader="none"/>
+        </w:tabs>
+        <w:ind w:hanging="283" w:start="709"/>
+        <w:rPr/>
+      </w:pPr>
+      <w:r>
+        <w:rPr/>
+        <w:t>Frequent grammar mistakes</w:t>
+      </w:r>
+    </w:p>
+    <w:p>
+      <w:pPr>
+        <w:pStyle w:val="BodyText"/>
+        <w:numPr>
+          <w:ilvl w:val="0"/>
+          <w:numId w:val="17"/>
+        </w:numPr>
+        <w:tabs>
+          <w:tab w:val="clear" w:pos="709"/>
+          <w:tab w:val="left" w:pos="0" w:leader="none"/>
+        </w:tabs>
+        <w:ind w:hanging="283" w:start="709"/>
+        <w:rPr/>
+      </w:pPr>
+      <w:r>
+        <w:rPr/>
+        <w:t>Low speaking confidence</w:t>
+      </w:r>
+    </w:p>
+    <w:p>
+      <w:pPr>
+        <w:pStyle w:val="BodyText"/>
+        <w:numPr>
+          <w:ilvl w:val="0"/>
+          <w:numId w:val="17"/>
+        </w:numPr>
+        <w:tabs>
+          <w:tab w:val="clear" w:pos="709"/>
+          <w:tab w:val="left" w:pos="0" w:leader="none"/>
+        </w:tabs>
+        <w:ind w:hanging="283" w:start="709"/>
+        <w:rPr/>
+      </w:pPr>
+      <w:r>
+        <w:rPr/>
+        <w:t>Require encouragement and simple explanations</w:t>
+      </w:r>
+    </w:p>
+    <w:p>
+      <w:pPr>
+        <w:pStyle w:val="Heading3"/>
+        <w:rPr/>
+      </w:pPr>
+      <w:r>
+        <w:rPr>
+          <w:rStyle w:val="Strong"/>
+          <w:b/>
+          <w:bCs/>
+        </w:rPr>
+        <w:t>2.3.2 Intermediate Learners</w:t>
+      </w:r>
+    </w:p>
+    <w:p>
+      <w:pPr>
+        <w:pStyle w:val="BodyText"/>
+        <w:numPr>
+          <w:ilvl w:val="0"/>
+          <w:numId w:val="18"/>
+        </w:numPr>
+        <w:tabs>
+          <w:tab w:val="clear" w:pos="709"/>
+          <w:tab w:val="left" w:pos="0" w:leader="none"/>
+        </w:tabs>
+        <w:ind w:hanging="283" w:start="709"/>
+        <w:rPr/>
+      </w:pPr>
+      <w:r>
+        <w:rPr/>
+        <w:t>Basic fluency</w:t>
+      </w:r>
+    </w:p>
+    <w:p>
+      <w:pPr>
+        <w:pStyle w:val="BodyText"/>
+        <w:numPr>
+          <w:ilvl w:val="0"/>
+          <w:numId w:val="18"/>
+        </w:numPr>
+        <w:tabs>
+          <w:tab w:val="clear" w:pos="709"/>
+          <w:tab w:val="left" w:pos="0" w:leader="none"/>
+        </w:tabs>
+        <w:ind w:hanging="283" w:start="709"/>
+        <w:rPr/>
+      </w:pPr>
+      <w:r>
+        <w:rPr/>
+        <w:t>Occasional sentence structure errors</w:t>
+      </w:r>
+    </w:p>
+    <w:p>
+      <w:pPr>
+        <w:pStyle w:val="BodyText"/>
+        <w:numPr>
+          <w:ilvl w:val="0"/>
+          <w:numId w:val="18"/>
+        </w:numPr>
+        <w:tabs>
+          <w:tab w:val="clear" w:pos="709"/>
+          <w:tab w:val="left" w:pos="0" w:leader="none"/>
+        </w:tabs>
+        <w:ind w:hanging="283" w:start="709"/>
+        <w:rPr/>
+      </w:pPr>
+      <w:r>
+        <w:rPr/>
+        <w:t>Want professional English improvement</w:t>
+      </w:r>
+    </w:p>
+    <w:p>
+      <w:pPr>
+        <w:pStyle w:val="Heading3"/>
+        <w:rPr/>
+      </w:pPr>
+      <w:r>
+        <w:rPr>
+          <w:rStyle w:val="Strong"/>
+          <w:b/>
+          <w:bCs/>
+        </w:rPr>
+        <w:t>2.3.3 Advanced Users / Job Seekers</w:t>
+      </w:r>
+    </w:p>
+    <w:p>
+      <w:pPr>
+        <w:pStyle w:val="BodyText"/>
+        <w:numPr>
+          <w:ilvl w:val="0"/>
+          <w:numId w:val="19"/>
+        </w:numPr>
+        <w:tabs>
+          <w:tab w:val="clear" w:pos="709"/>
+          <w:tab w:val="left" w:pos="0" w:leader="none"/>
+        </w:tabs>
+        <w:ind w:hanging="283" w:start="709"/>
+        <w:rPr/>
+      </w:pPr>
+      <w:r>
+        <w:rPr/>
+        <w:t>Fluent but informal language usage</w:t>
+      </w:r>
+    </w:p>
+    <w:p>
+      <w:pPr>
+        <w:pStyle w:val="BodyText"/>
+        <w:numPr>
+          <w:ilvl w:val="0"/>
+          <w:numId w:val="19"/>
+        </w:numPr>
+        <w:tabs>
+          <w:tab w:val="clear" w:pos="709"/>
+          <w:tab w:val="left" w:pos="0" w:leader="none"/>
+        </w:tabs>
+        <w:ind w:hanging="283" w:start="709"/>
+        <w:rPr/>
+      </w:pPr>
+      <w:r>
+        <w:rPr/>
+        <w:t>Need interview polishing</w:t>
+      </w:r>
+    </w:p>
+    <w:p>
+      <w:pPr>
+        <w:pStyle w:val="BodyText"/>
+        <w:numPr>
+          <w:ilvl w:val="0"/>
+          <w:numId w:val="19"/>
+        </w:numPr>
+        <w:tabs>
+          <w:tab w:val="clear" w:pos="709"/>
+          <w:tab w:val="left" w:pos="0" w:leader="none"/>
+        </w:tabs>
+        <w:ind w:hanging="283" w:start="709"/>
+        <w:rPr/>
+      </w:pPr>
+      <w:r>
+        <w:rPr/>
+        <w:t>Focus on professional tone and clarity</w:t>
+      </w:r>
+    </w:p>
+    <w:p>
+      <w:pPr>
+        <w:pStyle w:val="Heading3"/>
+        <w:rPr/>
+      </w:pPr>
+      <w:r>
+        <w:rPr>
+          <w:rStyle w:val="Strong"/>
+          <w:b/>
+          <w:bCs/>
+        </w:rPr>
+        <w:t>2.3.4 Administrators (Future Scope)</w:t>
+      </w:r>
+    </w:p>
+    <w:p>
+      <w:pPr>
+        <w:pStyle w:val="BodyText"/>
+        <w:numPr>
+          <w:ilvl w:val="0"/>
+          <w:numId w:val="20"/>
+        </w:numPr>
+        <w:tabs>
+          <w:tab w:val="clear" w:pos="709"/>
+          <w:tab w:val="left" w:pos="0" w:leader="none"/>
+        </w:tabs>
+        <w:ind w:hanging="283" w:start="709"/>
+        <w:rPr/>
+      </w:pPr>
+      <w:r>
+        <w:rPr/>
+        <w:t>Manage system configurations</w:t>
+      </w:r>
+    </w:p>
+    <w:p>
+      <w:pPr>
+        <w:pStyle w:val="BodyText"/>
+        <w:numPr>
+          <w:ilvl w:val="0"/>
+          <w:numId w:val="20"/>
+        </w:numPr>
+        <w:tabs>
+          <w:tab w:val="clear" w:pos="709"/>
+          <w:tab w:val="left" w:pos="0" w:leader="none"/>
+        </w:tabs>
+        <w:ind w:hanging="283" w:start="709"/>
+        <w:rPr/>
+      </w:pPr>
+      <w:r>
+        <w:rPr/>
+        <w:t>Review anonymized performance data</w:t>
+      </w:r>
+    </w:p>
+    <w:p>
+      <w:pPr>
+        <w:pStyle w:val="BodyText"/>
+        <w:numPr>
+          <w:ilvl w:val="0"/>
+          <w:numId w:val="20"/>
+        </w:numPr>
+        <w:tabs>
+          <w:tab w:val="clear" w:pos="709"/>
+          <w:tab w:val="left" w:pos="0" w:leader="none"/>
+        </w:tabs>
+        <w:ind w:hanging="283" w:start="709"/>
+        <w:rPr/>
+      </w:pPr>
+      <w:r>
+        <w:rPr/>
+        <w:t>Monitor system health</w:t>
+      </w:r>
+    </w:p>
+    <w:p>
+      <w:pPr>
+        <w:pStyle w:val="Heading2"/>
+        <w:rPr/>
+      </w:pPr>
+      <w:r>
+        <w:rPr>
+          <w:rStyle w:val="Strong"/>
+          <w:b/>
+          <w:bCs/>
+        </w:rPr>
+        <w:t>2.4 Operating Environment</w:t>
+      </w:r>
+    </w:p>
+    <w:p>
+      <w:pPr>
+        <w:pStyle w:val="BodyText"/>
+        <w:rPr/>
+      </w:pPr>
+      <w:r>
+        <w:rPr/>
+        <w:t>The system is expected to operate in the following environments:</w:t>
+      </w:r>
+    </w:p>
+    <w:p>
+      <w:pPr>
+        <w:pStyle w:val="BodyText"/>
+        <w:numPr>
+          <w:ilvl w:val="0"/>
+          <w:numId w:val="21"/>
+        </w:numPr>
+        <w:tabs>
+          <w:tab w:val="clear" w:pos="709"/>
+          <w:tab w:val="left" w:pos="0" w:leader="none"/>
+        </w:tabs>
+        <w:ind w:hanging="283" w:start="709"/>
+        <w:rPr/>
+      </w:pPr>
+      <w:r>
+        <w:rPr/>
+        <w:t>Web browsers (Chrome, Firefox, Edge)</w:t>
+      </w:r>
+    </w:p>
+    <w:p>
+      <w:pPr>
+        <w:pStyle w:val="BodyText"/>
+        <w:numPr>
+          <w:ilvl w:val="0"/>
+          <w:numId w:val="21"/>
+        </w:numPr>
+        <w:tabs>
+          <w:tab w:val="clear" w:pos="709"/>
+          <w:tab w:val="left" w:pos="0" w:leader="none"/>
+        </w:tabs>
+        <w:ind w:hanging="283" w:start="709"/>
+        <w:rPr/>
+      </w:pPr>
+      <w:r>
+        <w:rPr/>
+        <w:t>Desktop operating systems (Windows, Linux, macOS)</w:t>
+      </w:r>
+    </w:p>
+    <w:p>
+      <w:pPr>
+        <w:pStyle w:val="BodyText"/>
+        <w:numPr>
+          <w:ilvl w:val="0"/>
+          <w:numId w:val="21"/>
+        </w:numPr>
+        <w:tabs>
+          <w:tab w:val="clear" w:pos="709"/>
+          <w:tab w:val="left" w:pos="0" w:leader="none"/>
+        </w:tabs>
+        <w:ind w:hanging="283" w:start="709"/>
+        <w:rPr/>
+      </w:pPr>
+      <w:r>
+        <w:rPr/>
+        <w:t>Mobile platforms (Android, iOS)</w:t>
+      </w:r>
+    </w:p>
+    <w:p>
+      <w:pPr>
+        <w:pStyle w:val="BodyText"/>
+        <w:rPr/>
+      </w:pPr>
+      <w:r>
+        <w:rPr/>
+        <w:t>Hardware requirements:</w:t>
+      </w:r>
+    </w:p>
+    <w:p>
+      <w:pPr>
+        <w:pStyle w:val="BodyText"/>
+        <w:numPr>
+          <w:ilvl w:val="0"/>
+          <w:numId w:val="22"/>
+        </w:numPr>
+        <w:tabs>
+          <w:tab w:val="clear" w:pos="709"/>
+          <w:tab w:val="left" w:pos="0" w:leader="none"/>
+        </w:tabs>
+        <w:ind w:hanging="283" w:start="709"/>
+        <w:rPr/>
+      </w:pPr>
+      <w:r>
+        <w:rPr/>
+        <w:t>Microphone (mandatory for voice mode)</w:t>
+      </w:r>
+    </w:p>
+    <w:p>
+      <w:pPr>
+        <w:pStyle w:val="BodyText"/>
+        <w:numPr>
+          <w:ilvl w:val="0"/>
+          <w:numId w:val="22"/>
+        </w:numPr>
+        <w:tabs>
+          <w:tab w:val="clear" w:pos="709"/>
+          <w:tab w:val="left" w:pos="0" w:leader="none"/>
+        </w:tabs>
+        <w:ind w:hanging="283" w:start="709"/>
+        <w:rPr/>
+      </w:pPr>
+      <w:r>
+        <w:rPr/>
+        <w:t>Camera (mandatory for video interview mode)</w:t>
+      </w:r>
+    </w:p>
+    <w:p>
+      <w:pPr>
+        <w:pStyle w:val="BodyText"/>
+        <w:numPr>
+          <w:ilvl w:val="0"/>
+          <w:numId w:val="22"/>
+        </w:numPr>
+        <w:tabs>
+          <w:tab w:val="clear" w:pos="709"/>
+          <w:tab w:val="left" w:pos="0" w:leader="none"/>
+        </w:tabs>
+        <w:ind w:hanging="283" w:start="709"/>
+        <w:rPr/>
+      </w:pPr>
+      <w:r>
+        <w:rPr/>
+        <w:t>Stable internet connection</w:t>
+      </w:r>
+    </w:p>
+    <w:p>
+      <w:pPr>
+        <w:pStyle w:val="Heading2"/>
+        <w:rPr/>
+      </w:pPr>
+      <w:r>
+        <w:rPr>
+          <w:rStyle w:val="Strong"/>
+          <w:b/>
+          <w:bCs/>
+        </w:rPr>
+        <w:t>2.5 Design and Implementation Constraints</w:t>
+      </w:r>
+    </w:p>
+    <w:p>
+      <w:pPr>
+        <w:pStyle w:val="BodyText"/>
+        <w:rPr/>
+      </w:pPr>
+      <w:r>
+        <w:rPr/>
+        <w:t>The system must operate under the following constraints:</w:t>
+      </w:r>
+    </w:p>
+    <w:p>
+      <w:pPr>
+        <w:pStyle w:val="BodyText"/>
+        <w:numPr>
+          <w:ilvl w:val="0"/>
+          <w:numId w:val="23"/>
+        </w:numPr>
+        <w:tabs>
+          <w:tab w:val="clear" w:pos="709"/>
+          <w:tab w:val="left" w:pos="0" w:leader="none"/>
+        </w:tabs>
+        <w:ind w:hanging="283" w:start="709"/>
+        <w:rPr/>
+      </w:pPr>
+      <w:r>
+        <w:rPr/>
+        <w:t>Must not interrupt users while speaking</w:t>
+      </w:r>
+    </w:p>
+    <w:p>
+      <w:pPr>
+        <w:pStyle w:val="BodyText"/>
+        <w:numPr>
+          <w:ilvl w:val="0"/>
+          <w:numId w:val="23"/>
+        </w:numPr>
+        <w:tabs>
+          <w:tab w:val="clear" w:pos="709"/>
+          <w:tab w:val="left" w:pos="0" w:leader="none"/>
+        </w:tabs>
+        <w:ind w:hanging="283" w:start="709"/>
+        <w:rPr/>
+      </w:pPr>
+      <w:r>
+        <w:rPr/>
+        <w:t>Must follow strict response order in practice mode</w:t>
+      </w:r>
+    </w:p>
+    <w:p>
+      <w:pPr>
+        <w:pStyle w:val="BodyText"/>
+        <w:numPr>
+          <w:ilvl w:val="0"/>
+          <w:numId w:val="23"/>
+        </w:numPr>
+        <w:tabs>
+          <w:tab w:val="clear" w:pos="709"/>
+          <w:tab w:val="left" w:pos="0" w:leader="none"/>
+        </w:tabs>
+        <w:ind w:hanging="283" w:start="709"/>
+        <w:rPr/>
+      </w:pPr>
+      <w:r>
+        <w:rPr/>
+        <w:t>Must not correct grammar during live interviews</w:t>
+      </w:r>
+    </w:p>
+    <w:p>
+      <w:pPr>
+        <w:pStyle w:val="BodyText"/>
+        <w:numPr>
+          <w:ilvl w:val="0"/>
+          <w:numId w:val="23"/>
+        </w:numPr>
+        <w:tabs>
+          <w:tab w:val="clear" w:pos="709"/>
+          <w:tab w:val="left" w:pos="0" w:leader="none"/>
+        </w:tabs>
+        <w:ind w:hanging="283" w:start="709"/>
+        <w:rPr/>
+      </w:pPr>
+      <w:r>
+        <w:rPr/>
+        <w:t>Must preserve human-like conversational tone</w:t>
+      </w:r>
+    </w:p>
+    <w:p>
+      <w:pPr>
+        <w:pStyle w:val="BodyText"/>
+        <w:numPr>
+          <w:ilvl w:val="0"/>
+          <w:numId w:val="23"/>
+        </w:numPr>
+        <w:tabs>
+          <w:tab w:val="clear" w:pos="709"/>
+          <w:tab w:val="left" w:pos="0" w:leader="none"/>
+        </w:tabs>
+        <w:ind w:hanging="283" w:start="709"/>
+        <w:rPr/>
+      </w:pPr>
+      <w:r>
+        <w:rPr/>
+        <w:t>Must avoid collecting sensitive personal data</w:t>
+      </w:r>
+    </w:p>
+    <w:p>
+      <w:pPr>
+        <w:pStyle w:val="BodyText"/>
+        <w:numPr>
+          <w:ilvl w:val="0"/>
+          <w:numId w:val="23"/>
+        </w:numPr>
+        <w:tabs>
+          <w:tab w:val="clear" w:pos="709"/>
+          <w:tab w:val="left" w:pos="0" w:leader="none"/>
+        </w:tabs>
+        <w:ind w:hanging="283" w:start="709"/>
+        <w:rPr/>
+      </w:pPr>
+      <w:r>
+        <w:rPr/>
+        <w:t>Must comply with ethical AI standards</w:t>
+      </w:r>
+    </w:p>
+    <w:p>
+      <w:pPr>
+        <w:pStyle w:val="BodyText"/>
+        <w:rPr/>
+      </w:pPr>
+      <w:r>
+        <w:rPr/>
+        <w:t>These constraints directly influence system architecture and logic flow.</w:t>
+      </w:r>
+    </w:p>
+    <w:p>
+      <w:pPr>
+        <w:pStyle w:val="Heading2"/>
+        <w:rPr/>
+      </w:pPr>
+      <w:r>
+        <w:rPr>
+          <w:rStyle w:val="Strong"/>
+          <w:b/>
+          <w:bCs/>
+        </w:rPr>
+        <w:t>2.6 User Documentation</w:t>
+      </w:r>
+    </w:p>
+    <w:p>
+      <w:pPr>
+        <w:pStyle w:val="BodyText"/>
+        <w:rPr/>
+      </w:pPr>
+      <w:r>
+        <w:rPr/>
+        <w:t>The system will provide:</w:t>
+      </w:r>
+    </w:p>
+    <w:p>
+      <w:pPr>
+        <w:pStyle w:val="BodyText"/>
+        <w:numPr>
+          <w:ilvl w:val="0"/>
+          <w:numId w:val="24"/>
+        </w:numPr>
+        <w:tabs>
+          <w:tab w:val="clear" w:pos="709"/>
+          <w:tab w:val="left" w:pos="0" w:leader="none"/>
+        </w:tabs>
+        <w:ind w:hanging="283" w:start="709"/>
+        <w:rPr/>
+      </w:pPr>
+      <w:r>
+        <w:rPr/>
+        <w:t>Onboarding instructions</w:t>
+      </w:r>
+    </w:p>
+    <w:p>
+      <w:pPr>
+        <w:pStyle w:val="BodyText"/>
+        <w:numPr>
+          <w:ilvl w:val="0"/>
+          <w:numId w:val="24"/>
+        </w:numPr>
+        <w:tabs>
+          <w:tab w:val="clear" w:pos="709"/>
+          <w:tab w:val="left" w:pos="0" w:leader="none"/>
+        </w:tabs>
+        <w:ind w:hanging="283" w:start="709"/>
+        <w:rPr/>
+      </w:pPr>
+      <w:r>
+        <w:rPr/>
+        <w:t>Mode selection guides</w:t>
+      </w:r>
+    </w:p>
+    <w:p>
+      <w:pPr>
+        <w:pStyle w:val="BodyText"/>
+        <w:numPr>
+          <w:ilvl w:val="0"/>
+          <w:numId w:val="24"/>
+        </w:numPr>
+        <w:tabs>
+          <w:tab w:val="clear" w:pos="709"/>
+          <w:tab w:val="left" w:pos="0" w:leader="none"/>
+        </w:tabs>
+        <w:ind w:hanging="283" w:start="709"/>
+        <w:rPr/>
+      </w:pPr>
+      <w:r>
+        <w:rPr/>
+        <w:t>Interview preparation tips</w:t>
+      </w:r>
+    </w:p>
+    <w:p>
+      <w:pPr>
+        <w:pStyle w:val="BodyText"/>
+        <w:numPr>
+          <w:ilvl w:val="0"/>
+          <w:numId w:val="24"/>
+        </w:numPr>
+        <w:tabs>
+          <w:tab w:val="clear" w:pos="709"/>
+          <w:tab w:val="left" w:pos="0" w:leader="none"/>
+        </w:tabs>
+        <w:ind w:hanging="283" w:start="709"/>
+        <w:rPr/>
+      </w:pPr>
+      <w:r>
+        <w:rPr/>
+        <w:t>Post-session feedback explanations</w:t>
+      </w:r>
+    </w:p>
+    <w:p>
+      <w:pPr>
+        <w:pStyle w:val="BodyText"/>
+        <w:rPr/>
+      </w:pPr>
+      <w:r>
+        <w:rPr/>
+        <w:t>Documentation may be delivered via:</w:t>
+      </w:r>
+    </w:p>
+    <w:p>
+      <w:pPr>
+        <w:pStyle w:val="BodyText"/>
+        <w:numPr>
+          <w:ilvl w:val="0"/>
+          <w:numId w:val="25"/>
+        </w:numPr>
+        <w:tabs>
+          <w:tab w:val="clear" w:pos="709"/>
+          <w:tab w:val="left" w:pos="0" w:leader="none"/>
+        </w:tabs>
+        <w:ind w:hanging="283" w:start="709"/>
+        <w:rPr/>
+      </w:pPr>
+      <w:r>
+        <w:rPr/>
+        <w:t>In-app guidance</w:t>
+      </w:r>
+    </w:p>
+    <w:p>
+      <w:pPr>
+        <w:pStyle w:val="BodyText"/>
+        <w:numPr>
+          <w:ilvl w:val="0"/>
+          <w:numId w:val="25"/>
+        </w:numPr>
+        <w:tabs>
+          <w:tab w:val="clear" w:pos="709"/>
+          <w:tab w:val="left" w:pos="0" w:leader="none"/>
+        </w:tabs>
+        <w:ind w:hanging="283" w:start="709"/>
+        <w:rPr/>
+      </w:pPr>
+      <w:r>
+        <w:rPr/>
+        <w:t>User manuals</w:t>
+      </w:r>
+    </w:p>
+    <w:p>
+      <w:pPr>
+        <w:pStyle w:val="BodyText"/>
+        <w:numPr>
+          <w:ilvl w:val="0"/>
+          <w:numId w:val="25"/>
+        </w:numPr>
+        <w:tabs>
+          <w:tab w:val="clear" w:pos="709"/>
+          <w:tab w:val="left" w:pos="0" w:leader="none"/>
+        </w:tabs>
+        <w:ind w:hanging="283" w:start="709"/>
+        <w:rPr/>
+      </w:pPr>
+      <w:r>
+        <w:rPr/>
+        <w:t>Online documentation (GitHub / website)</w:t>
+      </w:r>
+    </w:p>
+    <w:p>
+      <w:pPr>
+        <w:pStyle w:val="Heading2"/>
+        <w:rPr/>
+      </w:pPr>
+      <w:r>
+        <w:rPr>
+          <w:rStyle w:val="Strong"/>
+          <w:b/>
+          <w:bCs/>
+        </w:rPr>
+        <w:t>2.7 Assumptions and Dependencies</w:t>
+      </w:r>
+    </w:p>
+    <w:p>
+      <w:pPr>
+        <w:pStyle w:val="Heading3"/>
+        <w:rPr/>
+      </w:pPr>
+      <w:r>
+        <w:rPr>
+          <w:rStyle w:val="Strong"/>
+          <w:b/>
+          <w:bCs/>
+        </w:rPr>
+        <w:t>Assumptions</w:t>
+      </w:r>
+    </w:p>
+    <w:p>
+      <w:pPr>
+        <w:pStyle w:val="BodyText"/>
+        <w:numPr>
+          <w:ilvl w:val="0"/>
+          <w:numId w:val="26"/>
+        </w:numPr>
+        <w:tabs>
+          <w:tab w:val="clear" w:pos="709"/>
+          <w:tab w:val="left" w:pos="0" w:leader="none"/>
+        </w:tabs>
+        <w:ind w:hanging="283" w:start="709"/>
+        <w:rPr/>
+      </w:pPr>
+      <w:r>
+        <w:rPr/>
+        <w:t>Users are motivated to practice regularly</w:t>
+      </w:r>
+    </w:p>
+    <w:p>
+      <w:pPr>
+        <w:pStyle w:val="BodyText"/>
+        <w:numPr>
+          <w:ilvl w:val="0"/>
+          <w:numId w:val="26"/>
+        </w:numPr>
+        <w:tabs>
+          <w:tab w:val="clear" w:pos="709"/>
+          <w:tab w:val="left" w:pos="0" w:leader="none"/>
+        </w:tabs>
+        <w:ind w:hanging="283" w:start="709"/>
+        <w:rPr/>
+      </w:pPr>
+      <w:r>
+        <w:rPr/>
+        <w:t>Users have basic device literacy</w:t>
+      </w:r>
+    </w:p>
+    <w:p>
+      <w:pPr>
+        <w:pStyle w:val="BodyText"/>
+        <w:numPr>
+          <w:ilvl w:val="0"/>
+          <w:numId w:val="26"/>
+        </w:numPr>
+        <w:tabs>
+          <w:tab w:val="clear" w:pos="709"/>
+          <w:tab w:val="left" w:pos="0" w:leader="none"/>
+        </w:tabs>
+        <w:ind w:hanging="283" w:start="709"/>
+        <w:rPr/>
+      </w:pPr>
+      <w:r>
+        <w:rPr/>
+        <w:t>Users understand at least basic English</w:t>
+      </w:r>
+    </w:p>
+    <w:p>
+      <w:pPr>
+        <w:pStyle w:val="Heading3"/>
+        <w:rPr/>
+      </w:pPr>
+      <w:r>
+        <w:rPr>
+          <w:rStyle w:val="Strong"/>
+          <w:b/>
+          <w:bCs/>
+        </w:rPr>
+        <w:t>Dependencies</w:t>
+      </w:r>
+    </w:p>
+    <w:p>
+      <w:pPr>
+        <w:pStyle w:val="BodyText"/>
+        <w:numPr>
+          <w:ilvl w:val="0"/>
+          <w:numId w:val="27"/>
+        </w:numPr>
+        <w:tabs>
+          <w:tab w:val="clear" w:pos="709"/>
+          <w:tab w:val="left" w:pos="0" w:leader="none"/>
+        </w:tabs>
+        <w:ind w:hanging="283" w:start="709"/>
+        <w:rPr/>
+      </w:pPr>
+      <w:r>
+        <w:rPr/>
+        <w:t>Accuracy of speech recognition APIs</w:t>
+      </w:r>
+    </w:p>
+    <w:p>
+      <w:pPr>
+        <w:pStyle w:val="BodyText"/>
+        <w:numPr>
+          <w:ilvl w:val="0"/>
+          <w:numId w:val="27"/>
+        </w:numPr>
+        <w:tabs>
+          <w:tab w:val="clear" w:pos="709"/>
+          <w:tab w:val="left" w:pos="0" w:leader="none"/>
+        </w:tabs>
+        <w:ind w:hanging="283" w:start="709"/>
+        <w:rPr/>
+      </w:pPr>
+      <w:r>
+        <w:rPr/>
+        <w:t>Performance of NLP grammar models</w:t>
+      </w:r>
+    </w:p>
+    <w:p>
+      <w:pPr>
+        <w:pStyle w:val="BodyText"/>
+        <w:numPr>
+          <w:ilvl w:val="0"/>
+          <w:numId w:val="27"/>
+        </w:numPr>
+        <w:tabs>
+          <w:tab w:val="clear" w:pos="709"/>
+          <w:tab w:val="left" w:pos="0" w:leader="none"/>
+        </w:tabs>
+        <w:ind w:hanging="283" w:start="709"/>
+        <w:rPr/>
+      </w:pPr>
+      <w:r>
+        <w:rPr/>
+        <w:t>Availability of server infrastructure</w:t>
+      </w:r>
+    </w:p>
+    <w:p>
+      <w:pPr>
+        <w:pStyle w:val="BodyText"/>
+        <w:numPr>
+          <w:ilvl w:val="0"/>
+          <w:numId w:val="27"/>
+        </w:numPr>
+        <w:tabs>
+          <w:tab w:val="clear" w:pos="709"/>
+          <w:tab w:val="left" w:pos="0" w:leader="none"/>
+        </w:tabs>
+        <w:ind w:hanging="283" w:start="709"/>
+        <w:rPr/>
+      </w:pPr>
+      <w:r>
+        <w:rPr/>
+        <w:t>Browser and device compatibility</w:t>
+      </w:r>
+    </w:p>
+    <w:p>
+      <w:pPr>
+        <w:pStyle w:val="Heading2"/>
+        <w:rPr/>
+      </w:pPr>
+      <w:r>
+        <w:rPr>
+          <w:rStyle w:val="Strong"/>
+          <w:b/>
+          <w:bCs/>
+        </w:rPr>
+        <w:t>2.8 Future Enhancements (Overview)</w:t>
+      </w:r>
+    </w:p>
+    <w:p>
+      <w:pPr>
+        <w:pStyle w:val="BodyText"/>
+        <w:rPr/>
+      </w:pPr>
+      <w:r>
+        <w:rPr/>
+        <w:t>Potential future enhancements include:</w:t>
+      </w:r>
+    </w:p>
+    <w:p>
+      <w:pPr>
+        <w:pStyle w:val="BodyText"/>
+        <w:numPr>
+          <w:ilvl w:val="0"/>
+          <w:numId w:val="28"/>
+        </w:numPr>
+        <w:tabs>
+          <w:tab w:val="clear" w:pos="709"/>
+          <w:tab w:val="left" w:pos="0" w:leader="none"/>
+        </w:tabs>
+        <w:ind w:hanging="283" w:start="709"/>
+        <w:rPr/>
+      </w:pPr>
+      <w:r>
+        <w:rPr/>
+        <w:t>Confidence scoring metrics</w:t>
+      </w:r>
+    </w:p>
+    <w:p>
+      <w:pPr>
+        <w:pStyle w:val="BodyText"/>
+        <w:numPr>
+          <w:ilvl w:val="0"/>
+          <w:numId w:val="28"/>
+        </w:numPr>
+        <w:tabs>
+          <w:tab w:val="clear" w:pos="709"/>
+          <w:tab w:val="left" w:pos="0" w:leader="none"/>
+        </w:tabs>
+        <w:ind w:hanging="283" w:start="709"/>
+        <w:rPr/>
+      </w:pPr>
+      <w:r>
+        <w:rPr/>
+        <w:t>Advanced interview analytics</w:t>
+      </w:r>
+    </w:p>
+    <w:p>
+      <w:pPr>
+        <w:pStyle w:val="BodyText"/>
+        <w:numPr>
+          <w:ilvl w:val="0"/>
+          <w:numId w:val="28"/>
+        </w:numPr>
+        <w:tabs>
+          <w:tab w:val="clear" w:pos="709"/>
+          <w:tab w:val="left" w:pos="0" w:leader="none"/>
+        </w:tabs>
+        <w:ind w:hanging="283" w:start="709"/>
+        <w:rPr/>
+      </w:pPr>
+      <w:r>
+        <w:rPr/>
+        <w:t>Personalized weekly improvement plans</w:t>
+      </w:r>
+    </w:p>
+    <w:p>
+      <w:pPr>
+        <w:pStyle w:val="BodyText"/>
+        <w:numPr>
+          <w:ilvl w:val="0"/>
+          <w:numId w:val="28"/>
+        </w:numPr>
+        <w:tabs>
+          <w:tab w:val="clear" w:pos="709"/>
+          <w:tab w:val="left" w:pos="0" w:leader="none"/>
+        </w:tabs>
+        <w:ind w:hanging="283" w:start="709"/>
+        <w:rPr/>
+      </w:pPr>
+      <w:r>
+        <w:rPr/>
+        <w:t>Multi-language support</w:t>
+      </w:r>
+    </w:p>
+    <w:p>
+      <w:pPr>
+        <w:pStyle w:val="BodyText"/>
+        <w:numPr>
+          <w:ilvl w:val="0"/>
+          <w:numId w:val="28"/>
+        </w:numPr>
+        <w:tabs>
+          <w:tab w:val="clear" w:pos="709"/>
+          <w:tab w:val="left" w:pos="0" w:leader="none"/>
+        </w:tabs>
+        <w:ind w:hanging="283" w:start="709"/>
+        <w:rPr/>
+      </w:pPr>
+      <w:r>
+        <w:rPr/>
+        <w:t>Corporate HR integration</w:t>
+      </w:r>
+    </w:p>
+    <w:p>
+      <w:pPr>
+        <w:pStyle w:val="BodyText"/>
+        <w:rPr/>
+      </w:pPr>
+      <w:r>
+        <w:rPr/>
+        <w:t xml:space="preserve">These features are </w:t>
+      </w:r>
+      <w:r>
+        <w:rPr>
+          <w:rStyle w:val="Strong"/>
+        </w:rPr>
+        <w:t>out of scope</w:t>
+      </w:r>
+      <w:r>
+        <w:rPr/>
+        <w:t xml:space="preserve"> for the current version but documented for future scalability.</w:t>
       </w:r>
     </w:p>
     <w:p>
@@ -2681,6 +4207,7 @@
       <w:pgNumType w:fmt="decimal"/>
       <w:formProt w:val="false"/>
       <w:textDirection w:val="lrTb"/>
+      <w:docGrid w:type="default" w:linePitch="100" w:charSpace="0"/>
     </w:sectPr>
   </w:body>
 </w:document>
@@ -4472,7 +5999,2061 @@
   <w:abstractNum w:abstractNumId="14">
     <w:lvl w:ilvl="0">
       <w:start w:val="1"/>
-      <w:pStyle w:val="Heading1"/>
+      <w:numFmt w:val="bullet"/>
+      <w:lvlText w:val=""/>
+      <w:lvlJc w:val="start"/>
+      <w:pPr>
+        <w:tabs>
+          <w:tab w:val="num" w:pos="709"/>
+        </w:tabs>
+        <w:ind w:start="709" w:hanging="283"/>
+      </w:pPr>
+      <w:rPr>
+        <w:rFonts w:ascii="Symbol" w:hAnsi="Symbol" w:cs="Symbol" w:hint="default"/>
+      </w:rPr>
+    </w:lvl>
+    <w:lvl w:ilvl="1">
+      <w:start w:val="1"/>
+      <w:numFmt w:val="bullet"/>
+      <w:lvlText w:val=""/>
+      <w:lvlJc w:val="start"/>
+      <w:pPr>
+        <w:tabs>
+          <w:tab w:val="num" w:pos="1418"/>
+        </w:tabs>
+        <w:ind w:start="1418" w:hanging="283"/>
+      </w:pPr>
+      <w:rPr>
+        <w:rFonts w:ascii="Symbol" w:hAnsi="Symbol" w:cs="Symbol" w:hint="default"/>
+      </w:rPr>
+    </w:lvl>
+    <w:lvl w:ilvl="2">
+      <w:start w:val="1"/>
+      <w:numFmt w:val="bullet"/>
+      <w:lvlText w:val=""/>
+      <w:lvlJc w:val="start"/>
+      <w:pPr>
+        <w:tabs>
+          <w:tab w:val="num" w:pos="2127"/>
+        </w:tabs>
+        <w:ind w:start="2127" w:hanging="283"/>
+      </w:pPr>
+      <w:rPr>
+        <w:rFonts w:ascii="Symbol" w:hAnsi="Symbol" w:cs="Symbol" w:hint="default"/>
+      </w:rPr>
+    </w:lvl>
+    <w:lvl w:ilvl="3">
+      <w:start w:val="1"/>
+      <w:numFmt w:val="bullet"/>
+      <w:lvlText w:val=""/>
+      <w:lvlJc w:val="start"/>
+      <w:pPr>
+        <w:tabs>
+          <w:tab w:val="num" w:pos="2836"/>
+        </w:tabs>
+        <w:ind w:start="2836" w:hanging="283"/>
+      </w:pPr>
+      <w:rPr>
+        <w:rFonts w:ascii="Symbol" w:hAnsi="Symbol" w:cs="Symbol" w:hint="default"/>
+      </w:rPr>
+    </w:lvl>
+    <w:lvl w:ilvl="4">
+      <w:start w:val="1"/>
+      <w:numFmt w:val="bullet"/>
+      <w:lvlText w:val=""/>
+      <w:lvlJc w:val="start"/>
+      <w:pPr>
+        <w:tabs>
+          <w:tab w:val="num" w:pos="3545"/>
+        </w:tabs>
+        <w:ind w:start="3545" w:hanging="283"/>
+      </w:pPr>
+      <w:rPr>
+        <w:rFonts w:ascii="Symbol" w:hAnsi="Symbol" w:cs="Symbol" w:hint="default"/>
+      </w:rPr>
+    </w:lvl>
+    <w:lvl w:ilvl="5">
+      <w:start w:val="1"/>
+      <w:numFmt w:val="bullet"/>
+      <w:lvlText w:val=""/>
+      <w:lvlJc w:val="start"/>
+      <w:pPr>
+        <w:tabs>
+          <w:tab w:val="num" w:pos="4254"/>
+        </w:tabs>
+        <w:ind w:start="4254" w:hanging="283"/>
+      </w:pPr>
+      <w:rPr>
+        <w:rFonts w:ascii="Symbol" w:hAnsi="Symbol" w:cs="Symbol" w:hint="default"/>
+      </w:rPr>
+    </w:lvl>
+    <w:lvl w:ilvl="6">
+      <w:start w:val="1"/>
+      <w:numFmt w:val="bullet"/>
+      <w:lvlText w:val=""/>
+      <w:lvlJc w:val="start"/>
+      <w:pPr>
+        <w:tabs>
+          <w:tab w:val="num" w:pos="4963"/>
+        </w:tabs>
+        <w:ind w:start="4963" w:hanging="283"/>
+      </w:pPr>
+      <w:rPr>
+        <w:rFonts w:ascii="Symbol" w:hAnsi="Symbol" w:cs="Symbol" w:hint="default"/>
+      </w:rPr>
+    </w:lvl>
+    <w:lvl w:ilvl="7">
+      <w:start w:val="1"/>
+      <w:numFmt w:val="bullet"/>
+      <w:lvlText w:val=""/>
+      <w:lvlJc w:val="start"/>
+      <w:pPr>
+        <w:tabs>
+          <w:tab w:val="num" w:pos="5672"/>
+        </w:tabs>
+        <w:ind w:start="5672" w:hanging="283"/>
+      </w:pPr>
+      <w:rPr>
+        <w:rFonts w:ascii="Symbol" w:hAnsi="Symbol" w:cs="Symbol" w:hint="default"/>
+      </w:rPr>
+    </w:lvl>
+    <w:lvl w:ilvl="8">
+      <w:start w:val="1"/>
+      <w:numFmt w:val="bullet"/>
+      <w:lvlText w:val=""/>
+      <w:lvlJc w:val="start"/>
+      <w:pPr>
+        <w:tabs>
+          <w:tab w:val="num" w:pos="6381"/>
+        </w:tabs>
+        <w:ind w:start="6381" w:hanging="283"/>
+      </w:pPr>
+      <w:rPr>
+        <w:rFonts w:ascii="Symbol" w:hAnsi="Symbol" w:cs="Symbol" w:hint="default"/>
+      </w:rPr>
+    </w:lvl>
+  </w:abstractNum>
+  <w:abstractNum w:abstractNumId="15">
+    <w:lvl w:ilvl="0">
+      <w:start w:val="1"/>
+      <w:numFmt w:val="bullet"/>
+      <w:lvlText w:val=""/>
+      <w:lvlJc w:val="start"/>
+      <w:pPr>
+        <w:tabs>
+          <w:tab w:val="num" w:pos="709"/>
+        </w:tabs>
+        <w:ind w:start="709" w:hanging="283"/>
+      </w:pPr>
+      <w:rPr>
+        <w:rFonts w:ascii="Symbol" w:hAnsi="Symbol" w:cs="Symbol" w:hint="default"/>
+      </w:rPr>
+    </w:lvl>
+    <w:lvl w:ilvl="1">
+      <w:start w:val="1"/>
+      <w:numFmt w:val="bullet"/>
+      <w:lvlText w:val=""/>
+      <w:lvlJc w:val="start"/>
+      <w:pPr>
+        <w:tabs>
+          <w:tab w:val="num" w:pos="1418"/>
+        </w:tabs>
+        <w:ind w:start="1418" w:hanging="283"/>
+      </w:pPr>
+      <w:rPr>
+        <w:rFonts w:ascii="Symbol" w:hAnsi="Symbol" w:cs="Symbol" w:hint="default"/>
+      </w:rPr>
+    </w:lvl>
+    <w:lvl w:ilvl="2">
+      <w:start w:val="1"/>
+      <w:numFmt w:val="bullet"/>
+      <w:lvlText w:val=""/>
+      <w:lvlJc w:val="start"/>
+      <w:pPr>
+        <w:tabs>
+          <w:tab w:val="num" w:pos="2127"/>
+        </w:tabs>
+        <w:ind w:start="2127" w:hanging="283"/>
+      </w:pPr>
+      <w:rPr>
+        <w:rFonts w:ascii="Symbol" w:hAnsi="Symbol" w:cs="Symbol" w:hint="default"/>
+      </w:rPr>
+    </w:lvl>
+    <w:lvl w:ilvl="3">
+      <w:start w:val="1"/>
+      <w:numFmt w:val="bullet"/>
+      <w:lvlText w:val=""/>
+      <w:lvlJc w:val="start"/>
+      <w:pPr>
+        <w:tabs>
+          <w:tab w:val="num" w:pos="2836"/>
+        </w:tabs>
+        <w:ind w:start="2836" w:hanging="283"/>
+      </w:pPr>
+      <w:rPr>
+        <w:rFonts w:ascii="Symbol" w:hAnsi="Symbol" w:cs="Symbol" w:hint="default"/>
+      </w:rPr>
+    </w:lvl>
+    <w:lvl w:ilvl="4">
+      <w:start w:val="1"/>
+      <w:numFmt w:val="bullet"/>
+      <w:lvlText w:val=""/>
+      <w:lvlJc w:val="start"/>
+      <w:pPr>
+        <w:tabs>
+          <w:tab w:val="num" w:pos="3545"/>
+        </w:tabs>
+        <w:ind w:start="3545" w:hanging="283"/>
+      </w:pPr>
+      <w:rPr>
+        <w:rFonts w:ascii="Symbol" w:hAnsi="Symbol" w:cs="Symbol" w:hint="default"/>
+      </w:rPr>
+    </w:lvl>
+    <w:lvl w:ilvl="5">
+      <w:start w:val="1"/>
+      <w:numFmt w:val="bullet"/>
+      <w:lvlText w:val=""/>
+      <w:lvlJc w:val="start"/>
+      <w:pPr>
+        <w:tabs>
+          <w:tab w:val="num" w:pos="4254"/>
+        </w:tabs>
+        <w:ind w:start="4254" w:hanging="283"/>
+      </w:pPr>
+      <w:rPr>
+        <w:rFonts w:ascii="Symbol" w:hAnsi="Symbol" w:cs="Symbol" w:hint="default"/>
+      </w:rPr>
+    </w:lvl>
+    <w:lvl w:ilvl="6">
+      <w:start w:val="1"/>
+      <w:numFmt w:val="bullet"/>
+      <w:lvlText w:val=""/>
+      <w:lvlJc w:val="start"/>
+      <w:pPr>
+        <w:tabs>
+          <w:tab w:val="num" w:pos="4963"/>
+        </w:tabs>
+        <w:ind w:start="4963" w:hanging="283"/>
+      </w:pPr>
+      <w:rPr>
+        <w:rFonts w:ascii="Symbol" w:hAnsi="Symbol" w:cs="Symbol" w:hint="default"/>
+      </w:rPr>
+    </w:lvl>
+    <w:lvl w:ilvl="7">
+      <w:start w:val="1"/>
+      <w:numFmt w:val="bullet"/>
+      <w:lvlText w:val=""/>
+      <w:lvlJc w:val="start"/>
+      <w:pPr>
+        <w:tabs>
+          <w:tab w:val="num" w:pos="5672"/>
+        </w:tabs>
+        <w:ind w:start="5672" w:hanging="283"/>
+      </w:pPr>
+      <w:rPr>
+        <w:rFonts w:ascii="Symbol" w:hAnsi="Symbol" w:cs="Symbol" w:hint="default"/>
+      </w:rPr>
+    </w:lvl>
+    <w:lvl w:ilvl="8">
+      <w:start w:val="1"/>
+      <w:numFmt w:val="bullet"/>
+      <w:lvlText w:val=""/>
+      <w:lvlJc w:val="start"/>
+      <w:pPr>
+        <w:tabs>
+          <w:tab w:val="num" w:pos="6381"/>
+        </w:tabs>
+        <w:ind w:start="6381" w:hanging="283"/>
+      </w:pPr>
+      <w:rPr>
+        <w:rFonts w:ascii="Symbol" w:hAnsi="Symbol" w:cs="Symbol" w:hint="default"/>
+      </w:rPr>
+    </w:lvl>
+  </w:abstractNum>
+  <w:abstractNum w:abstractNumId="16">
+    <w:lvl w:ilvl="0">
+      <w:start w:val="1"/>
+      <w:numFmt w:val="bullet"/>
+      <w:lvlText w:val=""/>
+      <w:lvlJc w:val="start"/>
+      <w:pPr>
+        <w:tabs>
+          <w:tab w:val="num" w:pos="709"/>
+        </w:tabs>
+        <w:ind w:start="709" w:hanging="283"/>
+      </w:pPr>
+      <w:rPr>
+        <w:rFonts w:ascii="Symbol" w:hAnsi="Symbol" w:cs="Symbol" w:hint="default"/>
+      </w:rPr>
+    </w:lvl>
+    <w:lvl w:ilvl="1">
+      <w:start w:val="1"/>
+      <w:numFmt w:val="bullet"/>
+      <w:lvlText w:val=""/>
+      <w:lvlJc w:val="start"/>
+      <w:pPr>
+        <w:tabs>
+          <w:tab w:val="num" w:pos="1418"/>
+        </w:tabs>
+        <w:ind w:start="1418" w:hanging="283"/>
+      </w:pPr>
+      <w:rPr>
+        <w:rFonts w:ascii="Symbol" w:hAnsi="Symbol" w:cs="Symbol" w:hint="default"/>
+      </w:rPr>
+    </w:lvl>
+    <w:lvl w:ilvl="2">
+      <w:start w:val="1"/>
+      <w:numFmt w:val="bullet"/>
+      <w:lvlText w:val=""/>
+      <w:lvlJc w:val="start"/>
+      <w:pPr>
+        <w:tabs>
+          <w:tab w:val="num" w:pos="2127"/>
+        </w:tabs>
+        <w:ind w:start="2127" w:hanging="283"/>
+      </w:pPr>
+      <w:rPr>
+        <w:rFonts w:ascii="Symbol" w:hAnsi="Symbol" w:cs="Symbol" w:hint="default"/>
+      </w:rPr>
+    </w:lvl>
+    <w:lvl w:ilvl="3">
+      <w:start w:val="1"/>
+      <w:numFmt w:val="bullet"/>
+      <w:lvlText w:val=""/>
+      <w:lvlJc w:val="start"/>
+      <w:pPr>
+        <w:tabs>
+          <w:tab w:val="num" w:pos="2836"/>
+        </w:tabs>
+        <w:ind w:start="2836" w:hanging="283"/>
+      </w:pPr>
+      <w:rPr>
+        <w:rFonts w:ascii="Symbol" w:hAnsi="Symbol" w:cs="Symbol" w:hint="default"/>
+      </w:rPr>
+    </w:lvl>
+    <w:lvl w:ilvl="4">
+      <w:start w:val="1"/>
+      <w:numFmt w:val="bullet"/>
+      <w:lvlText w:val=""/>
+      <w:lvlJc w:val="start"/>
+      <w:pPr>
+        <w:tabs>
+          <w:tab w:val="num" w:pos="3545"/>
+        </w:tabs>
+        <w:ind w:start="3545" w:hanging="283"/>
+      </w:pPr>
+      <w:rPr>
+        <w:rFonts w:ascii="Symbol" w:hAnsi="Symbol" w:cs="Symbol" w:hint="default"/>
+      </w:rPr>
+    </w:lvl>
+    <w:lvl w:ilvl="5">
+      <w:start w:val="1"/>
+      <w:numFmt w:val="bullet"/>
+      <w:lvlText w:val=""/>
+      <w:lvlJc w:val="start"/>
+      <w:pPr>
+        <w:tabs>
+          <w:tab w:val="num" w:pos="4254"/>
+        </w:tabs>
+        <w:ind w:start="4254" w:hanging="283"/>
+      </w:pPr>
+      <w:rPr>
+        <w:rFonts w:ascii="Symbol" w:hAnsi="Symbol" w:cs="Symbol" w:hint="default"/>
+      </w:rPr>
+    </w:lvl>
+    <w:lvl w:ilvl="6">
+      <w:start w:val="1"/>
+      <w:numFmt w:val="bullet"/>
+      <w:lvlText w:val=""/>
+      <w:lvlJc w:val="start"/>
+      <w:pPr>
+        <w:tabs>
+          <w:tab w:val="num" w:pos="4963"/>
+        </w:tabs>
+        <w:ind w:start="4963" w:hanging="283"/>
+      </w:pPr>
+      <w:rPr>
+        <w:rFonts w:ascii="Symbol" w:hAnsi="Symbol" w:cs="Symbol" w:hint="default"/>
+      </w:rPr>
+    </w:lvl>
+    <w:lvl w:ilvl="7">
+      <w:start w:val="1"/>
+      <w:numFmt w:val="bullet"/>
+      <w:lvlText w:val=""/>
+      <w:lvlJc w:val="start"/>
+      <w:pPr>
+        <w:tabs>
+          <w:tab w:val="num" w:pos="5672"/>
+        </w:tabs>
+        <w:ind w:start="5672" w:hanging="283"/>
+      </w:pPr>
+      <w:rPr>
+        <w:rFonts w:ascii="Symbol" w:hAnsi="Symbol" w:cs="Symbol" w:hint="default"/>
+      </w:rPr>
+    </w:lvl>
+    <w:lvl w:ilvl="8">
+      <w:start w:val="1"/>
+      <w:numFmt w:val="bullet"/>
+      <w:lvlText w:val=""/>
+      <w:lvlJc w:val="start"/>
+      <w:pPr>
+        <w:tabs>
+          <w:tab w:val="num" w:pos="6381"/>
+        </w:tabs>
+        <w:ind w:start="6381" w:hanging="283"/>
+      </w:pPr>
+      <w:rPr>
+        <w:rFonts w:ascii="Symbol" w:hAnsi="Symbol" w:cs="Symbol" w:hint="default"/>
+      </w:rPr>
+    </w:lvl>
+  </w:abstractNum>
+  <w:abstractNum w:abstractNumId="17">
+    <w:lvl w:ilvl="0">
+      <w:start w:val="1"/>
+      <w:numFmt w:val="bullet"/>
+      <w:lvlText w:val=""/>
+      <w:lvlJc w:val="start"/>
+      <w:pPr>
+        <w:tabs>
+          <w:tab w:val="num" w:pos="709"/>
+        </w:tabs>
+        <w:ind w:start="709" w:hanging="283"/>
+      </w:pPr>
+      <w:rPr>
+        <w:rFonts w:ascii="Symbol" w:hAnsi="Symbol" w:cs="Symbol" w:hint="default"/>
+      </w:rPr>
+    </w:lvl>
+    <w:lvl w:ilvl="1">
+      <w:start w:val="1"/>
+      <w:numFmt w:val="bullet"/>
+      <w:lvlText w:val=""/>
+      <w:lvlJc w:val="start"/>
+      <w:pPr>
+        <w:tabs>
+          <w:tab w:val="num" w:pos="1418"/>
+        </w:tabs>
+        <w:ind w:start="1418" w:hanging="283"/>
+      </w:pPr>
+      <w:rPr>
+        <w:rFonts w:ascii="Symbol" w:hAnsi="Symbol" w:cs="Symbol" w:hint="default"/>
+      </w:rPr>
+    </w:lvl>
+    <w:lvl w:ilvl="2">
+      <w:start w:val="1"/>
+      <w:numFmt w:val="bullet"/>
+      <w:lvlText w:val=""/>
+      <w:lvlJc w:val="start"/>
+      <w:pPr>
+        <w:tabs>
+          <w:tab w:val="num" w:pos="2127"/>
+        </w:tabs>
+        <w:ind w:start="2127" w:hanging="283"/>
+      </w:pPr>
+      <w:rPr>
+        <w:rFonts w:ascii="Symbol" w:hAnsi="Symbol" w:cs="Symbol" w:hint="default"/>
+      </w:rPr>
+    </w:lvl>
+    <w:lvl w:ilvl="3">
+      <w:start w:val="1"/>
+      <w:numFmt w:val="bullet"/>
+      <w:lvlText w:val=""/>
+      <w:lvlJc w:val="start"/>
+      <w:pPr>
+        <w:tabs>
+          <w:tab w:val="num" w:pos="2836"/>
+        </w:tabs>
+        <w:ind w:start="2836" w:hanging="283"/>
+      </w:pPr>
+      <w:rPr>
+        <w:rFonts w:ascii="Symbol" w:hAnsi="Symbol" w:cs="Symbol" w:hint="default"/>
+      </w:rPr>
+    </w:lvl>
+    <w:lvl w:ilvl="4">
+      <w:start w:val="1"/>
+      <w:numFmt w:val="bullet"/>
+      <w:lvlText w:val=""/>
+      <w:lvlJc w:val="start"/>
+      <w:pPr>
+        <w:tabs>
+          <w:tab w:val="num" w:pos="3545"/>
+        </w:tabs>
+        <w:ind w:start="3545" w:hanging="283"/>
+      </w:pPr>
+      <w:rPr>
+        <w:rFonts w:ascii="Symbol" w:hAnsi="Symbol" w:cs="Symbol" w:hint="default"/>
+      </w:rPr>
+    </w:lvl>
+    <w:lvl w:ilvl="5">
+      <w:start w:val="1"/>
+      <w:numFmt w:val="bullet"/>
+      <w:lvlText w:val=""/>
+      <w:lvlJc w:val="start"/>
+      <w:pPr>
+        <w:tabs>
+          <w:tab w:val="num" w:pos="4254"/>
+        </w:tabs>
+        <w:ind w:start="4254" w:hanging="283"/>
+      </w:pPr>
+      <w:rPr>
+        <w:rFonts w:ascii="Symbol" w:hAnsi="Symbol" w:cs="Symbol" w:hint="default"/>
+      </w:rPr>
+    </w:lvl>
+    <w:lvl w:ilvl="6">
+      <w:start w:val="1"/>
+      <w:numFmt w:val="bullet"/>
+      <w:lvlText w:val=""/>
+      <w:lvlJc w:val="start"/>
+      <w:pPr>
+        <w:tabs>
+          <w:tab w:val="num" w:pos="4963"/>
+        </w:tabs>
+        <w:ind w:start="4963" w:hanging="283"/>
+      </w:pPr>
+      <w:rPr>
+        <w:rFonts w:ascii="Symbol" w:hAnsi="Symbol" w:cs="Symbol" w:hint="default"/>
+      </w:rPr>
+    </w:lvl>
+    <w:lvl w:ilvl="7">
+      <w:start w:val="1"/>
+      <w:numFmt w:val="bullet"/>
+      <w:lvlText w:val=""/>
+      <w:lvlJc w:val="start"/>
+      <w:pPr>
+        <w:tabs>
+          <w:tab w:val="num" w:pos="5672"/>
+        </w:tabs>
+        <w:ind w:start="5672" w:hanging="283"/>
+      </w:pPr>
+      <w:rPr>
+        <w:rFonts w:ascii="Symbol" w:hAnsi="Symbol" w:cs="Symbol" w:hint="default"/>
+      </w:rPr>
+    </w:lvl>
+    <w:lvl w:ilvl="8">
+      <w:start w:val="1"/>
+      <w:numFmt w:val="bullet"/>
+      <w:lvlText w:val=""/>
+      <w:lvlJc w:val="start"/>
+      <w:pPr>
+        <w:tabs>
+          <w:tab w:val="num" w:pos="6381"/>
+        </w:tabs>
+        <w:ind w:start="6381" w:hanging="283"/>
+      </w:pPr>
+      <w:rPr>
+        <w:rFonts w:ascii="Symbol" w:hAnsi="Symbol" w:cs="Symbol" w:hint="default"/>
+      </w:rPr>
+    </w:lvl>
+  </w:abstractNum>
+  <w:abstractNum w:abstractNumId="18">
+    <w:lvl w:ilvl="0">
+      <w:start w:val="1"/>
+      <w:numFmt w:val="bullet"/>
+      <w:lvlText w:val=""/>
+      <w:lvlJc w:val="start"/>
+      <w:pPr>
+        <w:tabs>
+          <w:tab w:val="num" w:pos="709"/>
+        </w:tabs>
+        <w:ind w:start="709" w:hanging="283"/>
+      </w:pPr>
+      <w:rPr>
+        <w:rFonts w:ascii="Symbol" w:hAnsi="Symbol" w:cs="Symbol" w:hint="default"/>
+      </w:rPr>
+    </w:lvl>
+    <w:lvl w:ilvl="1">
+      <w:start w:val="1"/>
+      <w:numFmt w:val="bullet"/>
+      <w:lvlText w:val=""/>
+      <w:lvlJc w:val="start"/>
+      <w:pPr>
+        <w:tabs>
+          <w:tab w:val="num" w:pos="1418"/>
+        </w:tabs>
+        <w:ind w:start="1418" w:hanging="283"/>
+      </w:pPr>
+      <w:rPr>
+        <w:rFonts w:ascii="Symbol" w:hAnsi="Symbol" w:cs="Symbol" w:hint="default"/>
+      </w:rPr>
+    </w:lvl>
+    <w:lvl w:ilvl="2">
+      <w:start w:val="1"/>
+      <w:numFmt w:val="bullet"/>
+      <w:lvlText w:val=""/>
+      <w:lvlJc w:val="start"/>
+      <w:pPr>
+        <w:tabs>
+          <w:tab w:val="num" w:pos="2127"/>
+        </w:tabs>
+        <w:ind w:start="2127" w:hanging="283"/>
+      </w:pPr>
+      <w:rPr>
+        <w:rFonts w:ascii="Symbol" w:hAnsi="Symbol" w:cs="Symbol" w:hint="default"/>
+      </w:rPr>
+    </w:lvl>
+    <w:lvl w:ilvl="3">
+      <w:start w:val="1"/>
+      <w:numFmt w:val="bullet"/>
+      <w:lvlText w:val=""/>
+      <w:lvlJc w:val="start"/>
+      <w:pPr>
+        <w:tabs>
+          <w:tab w:val="num" w:pos="2836"/>
+        </w:tabs>
+        <w:ind w:start="2836" w:hanging="283"/>
+      </w:pPr>
+      <w:rPr>
+        <w:rFonts w:ascii="Symbol" w:hAnsi="Symbol" w:cs="Symbol" w:hint="default"/>
+      </w:rPr>
+    </w:lvl>
+    <w:lvl w:ilvl="4">
+      <w:start w:val="1"/>
+      <w:numFmt w:val="bullet"/>
+      <w:lvlText w:val=""/>
+      <w:lvlJc w:val="start"/>
+      <w:pPr>
+        <w:tabs>
+          <w:tab w:val="num" w:pos="3545"/>
+        </w:tabs>
+        <w:ind w:start="3545" w:hanging="283"/>
+      </w:pPr>
+      <w:rPr>
+        <w:rFonts w:ascii="Symbol" w:hAnsi="Symbol" w:cs="Symbol" w:hint="default"/>
+      </w:rPr>
+    </w:lvl>
+    <w:lvl w:ilvl="5">
+      <w:start w:val="1"/>
+      <w:numFmt w:val="bullet"/>
+      <w:lvlText w:val=""/>
+      <w:lvlJc w:val="start"/>
+      <w:pPr>
+        <w:tabs>
+          <w:tab w:val="num" w:pos="4254"/>
+        </w:tabs>
+        <w:ind w:start="4254" w:hanging="283"/>
+      </w:pPr>
+      <w:rPr>
+        <w:rFonts w:ascii="Symbol" w:hAnsi="Symbol" w:cs="Symbol" w:hint="default"/>
+      </w:rPr>
+    </w:lvl>
+    <w:lvl w:ilvl="6">
+      <w:start w:val="1"/>
+      <w:numFmt w:val="bullet"/>
+      <w:lvlText w:val=""/>
+      <w:lvlJc w:val="start"/>
+      <w:pPr>
+        <w:tabs>
+          <w:tab w:val="num" w:pos="4963"/>
+        </w:tabs>
+        <w:ind w:start="4963" w:hanging="283"/>
+      </w:pPr>
+      <w:rPr>
+        <w:rFonts w:ascii="Symbol" w:hAnsi="Symbol" w:cs="Symbol" w:hint="default"/>
+      </w:rPr>
+    </w:lvl>
+    <w:lvl w:ilvl="7">
+      <w:start w:val="1"/>
+      <w:numFmt w:val="bullet"/>
+      <w:lvlText w:val=""/>
+      <w:lvlJc w:val="start"/>
+      <w:pPr>
+        <w:tabs>
+          <w:tab w:val="num" w:pos="5672"/>
+        </w:tabs>
+        <w:ind w:start="5672" w:hanging="283"/>
+      </w:pPr>
+      <w:rPr>
+        <w:rFonts w:ascii="Symbol" w:hAnsi="Symbol" w:cs="Symbol" w:hint="default"/>
+      </w:rPr>
+    </w:lvl>
+    <w:lvl w:ilvl="8">
+      <w:start w:val="1"/>
+      <w:numFmt w:val="bullet"/>
+      <w:lvlText w:val=""/>
+      <w:lvlJc w:val="start"/>
+      <w:pPr>
+        <w:tabs>
+          <w:tab w:val="num" w:pos="6381"/>
+        </w:tabs>
+        <w:ind w:start="6381" w:hanging="283"/>
+      </w:pPr>
+      <w:rPr>
+        <w:rFonts w:ascii="Symbol" w:hAnsi="Symbol" w:cs="Symbol" w:hint="default"/>
+      </w:rPr>
+    </w:lvl>
+  </w:abstractNum>
+  <w:abstractNum w:abstractNumId="19">
+    <w:lvl w:ilvl="0">
+      <w:start w:val="1"/>
+      <w:numFmt w:val="bullet"/>
+      <w:lvlText w:val=""/>
+      <w:lvlJc w:val="start"/>
+      <w:pPr>
+        <w:tabs>
+          <w:tab w:val="num" w:pos="709"/>
+        </w:tabs>
+        <w:ind w:start="709" w:hanging="283"/>
+      </w:pPr>
+      <w:rPr>
+        <w:rFonts w:ascii="Symbol" w:hAnsi="Symbol" w:cs="Symbol" w:hint="default"/>
+      </w:rPr>
+    </w:lvl>
+    <w:lvl w:ilvl="1">
+      <w:start w:val="1"/>
+      <w:numFmt w:val="bullet"/>
+      <w:lvlText w:val=""/>
+      <w:lvlJc w:val="start"/>
+      <w:pPr>
+        <w:tabs>
+          <w:tab w:val="num" w:pos="1418"/>
+        </w:tabs>
+        <w:ind w:start="1418" w:hanging="283"/>
+      </w:pPr>
+      <w:rPr>
+        <w:rFonts w:ascii="Symbol" w:hAnsi="Symbol" w:cs="Symbol" w:hint="default"/>
+      </w:rPr>
+    </w:lvl>
+    <w:lvl w:ilvl="2">
+      <w:start w:val="1"/>
+      <w:numFmt w:val="bullet"/>
+      <w:lvlText w:val=""/>
+      <w:lvlJc w:val="start"/>
+      <w:pPr>
+        <w:tabs>
+          <w:tab w:val="num" w:pos="2127"/>
+        </w:tabs>
+        <w:ind w:start="2127" w:hanging="283"/>
+      </w:pPr>
+      <w:rPr>
+        <w:rFonts w:ascii="Symbol" w:hAnsi="Symbol" w:cs="Symbol" w:hint="default"/>
+      </w:rPr>
+    </w:lvl>
+    <w:lvl w:ilvl="3">
+      <w:start w:val="1"/>
+      <w:numFmt w:val="bullet"/>
+      <w:lvlText w:val=""/>
+      <w:lvlJc w:val="start"/>
+      <w:pPr>
+        <w:tabs>
+          <w:tab w:val="num" w:pos="2836"/>
+        </w:tabs>
+        <w:ind w:start="2836" w:hanging="283"/>
+      </w:pPr>
+      <w:rPr>
+        <w:rFonts w:ascii="Symbol" w:hAnsi="Symbol" w:cs="Symbol" w:hint="default"/>
+      </w:rPr>
+    </w:lvl>
+    <w:lvl w:ilvl="4">
+      <w:start w:val="1"/>
+      <w:numFmt w:val="bullet"/>
+      <w:lvlText w:val=""/>
+      <w:lvlJc w:val="start"/>
+      <w:pPr>
+        <w:tabs>
+          <w:tab w:val="num" w:pos="3545"/>
+        </w:tabs>
+        <w:ind w:start="3545" w:hanging="283"/>
+      </w:pPr>
+      <w:rPr>
+        <w:rFonts w:ascii="Symbol" w:hAnsi="Symbol" w:cs="Symbol" w:hint="default"/>
+      </w:rPr>
+    </w:lvl>
+    <w:lvl w:ilvl="5">
+      <w:start w:val="1"/>
+      <w:numFmt w:val="bullet"/>
+      <w:lvlText w:val=""/>
+      <w:lvlJc w:val="start"/>
+      <w:pPr>
+        <w:tabs>
+          <w:tab w:val="num" w:pos="4254"/>
+        </w:tabs>
+        <w:ind w:start="4254" w:hanging="283"/>
+      </w:pPr>
+      <w:rPr>
+        <w:rFonts w:ascii="Symbol" w:hAnsi="Symbol" w:cs="Symbol" w:hint="default"/>
+      </w:rPr>
+    </w:lvl>
+    <w:lvl w:ilvl="6">
+      <w:start w:val="1"/>
+      <w:numFmt w:val="bullet"/>
+      <w:lvlText w:val=""/>
+      <w:lvlJc w:val="start"/>
+      <w:pPr>
+        <w:tabs>
+          <w:tab w:val="num" w:pos="4963"/>
+        </w:tabs>
+        <w:ind w:start="4963" w:hanging="283"/>
+      </w:pPr>
+      <w:rPr>
+        <w:rFonts w:ascii="Symbol" w:hAnsi="Symbol" w:cs="Symbol" w:hint="default"/>
+      </w:rPr>
+    </w:lvl>
+    <w:lvl w:ilvl="7">
+      <w:start w:val="1"/>
+      <w:numFmt w:val="bullet"/>
+      <w:lvlText w:val=""/>
+      <w:lvlJc w:val="start"/>
+      <w:pPr>
+        <w:tabs>
+          <w:tab w:val="num" w:pos="5672"/>
+        </w:tabs>
+        <w:ind w:start="5672" w:hanging="283"/>
+      </w:pPr>
+      <w:rPr>
+        <w:rFonts w:ascii="Symbol" w:hAnsi="Symbol" w:cs="Symbol" w:hint="default"/>
+      </w:rPr>
+    </w:lvl>
+    <w:lvl w:ilvl="8">
+      <w:start w:val="1"/>
+      <w:numFmt w:val="bullet"/>
+      <w:lvlText w:val=""/>
+      <w:lvlJc w:val="start"/>
+      <w:pPr>
+        <w:tabs>
+          <w:tab w:val="num" w:pos="6381"/>
+        </w:tabs>
+        <w:ind w:start="6381" w:hanging="283"/>
+      </w:pPr>
+      <w:rPr>
+        <w:rFonts w:ascii="Symbol" w:hAnsi="Symbol" w:cs="Symbol" w:hint="default"/>
+      </w:rPr>
+    </w:lvl>
+  </w:abstractNum>
+  <w:abstractNum w:abstractNumId="20">
+    <w:lvl w:ilvl="0">
+      <w:start w:val="1"/>
+      <w:numFmt w:val="bullet"/>
+      <w:lvlText w:val=""/>
+      <w:lvlJc w:val="start"/>
+      <w:pPr>
+        <w:tabs>
+          <w:tab w:val="num" w:pos="709"/>
+        </w:tabs>
+        <w:ind w:start="709" w:hanging="283"/>
+      </w:pPr>
+      <w:rPr>
+        <w:rFonts w:ascii="Symbol" w:hAnsi="Symbol" w:cs="Symbol" w:hint="default"/>
+      </w:rPr>
+    </w:lvl>
+    <w:lvl w:ilvl="1">
+      <w:start w:val="1"/>
+      <w:numFmt w:val="bullet"/>
+      <w:lvlText w:val=""/>
+      <w:lvlJc w:val="start"/>
+      <w:pPr>
+        <w:tabs>
+          <w:tab w:val="num" w:pos="1418"/>
+        </w:tabs>
+        <w:ind w:start="1418" w:hanging="283"/>
+      </w:pPr>
+      <w:rPr>
+        <w:rFonts w:ascii="Symbol" w:hAnsi="Symbol" w:cs="Symbol" w:hint="default"/>
+      </w:rPr>
+    </w:lvl>
+    <w:lvl w:ilvl="2">
+      <w:start w:val="1"/>
+      <w:numFmt w:val="bullet"/>
+      <w:lvlText w:val=""/>
+      <w:lvlJc w:val="start"/>
+      <w:pPr>
+        <w:tabs>
+          <w:tab w:val="num" w:pos="2127"/>
+        </w:tabs>
+        <w:ind w:start="2127" w:hanging="283"/>
+      </w:pPr>
+      <w:rPr>
+        <w:rFonts w:ascii="Symbol" w:hAnsi="Symbol" w:cs="Symbol" w:hint="default"/>
+      </w:rPr>
+    </w:lvl>
+    <w:lvl w:ilvl="3">
+      <w:start w:val="1"/>
+      <w:numFmt w:val="bullet"/>
+      <w:lvlText w:val=""/>
+      <w:lvlJc w:val="start"/>
+      <w:pPr>
+        <w:tabs>
+          <w:tab w:val="num" w:pos="2836"/>
+        </w:tabs>
+        <w:ind w:start="2836" w:hanging="283"/>
+      </w:pPr>
+      <w:rPr>
+        <w:rFonts w:ascii="Symbol" w:hAnsi="Symbol" w:cs="Symbol" w:hint="default"/>
+      </w:rPr>
+    </w:lvl>
+    <w:lvl w:ilvl="4">
+      <w:start w:val="1"/>
+      <w:numFmt w:val="bullet"/>
+      <w:lvlText w:val=""/>
+      <w:lvlJc w:val="start"/>
+      <w:pPr>
+        <w:tabs>
+          <w:tab w:val="num" w:pos="3545"/>
+        </w:tabs>
+        <w:ind w:start="3545" w:hanging="283"/>
+      </w:pPr>
+      <w:rPr>
+        <w:rFonts w:ascii="Symbol" w:hAnsi="Symbol" w:cs="Symbol" w:hint="default"/>
+      </w:rPr>
+    </w:lvl>
+    <w:lvl w:ilvl="5">
+      <w:start w:val="1"/>
+      <w:numFmt w:val="bullet"/>
+      <w:lvlText w:val=""/>
+      <w:lvlJc w:val="start"/>
+      <w:pPr>
+        <w:tabs>
+          <w:tab w:val="num" w:pos="4254"/>
+        </w:tabs>
+        <w:ind w:start="4254" w:hanging="283"/>
+      </w:pPr>
+      <w:rPr>
+        <w:rFonts w:ascii="Symbol" w:hAnsi="Symbol" w:cs="Symbol" w:hint="default"/>
+      </w:rPr>
+    </w:lvl>
+    <w:lvl w:ilvl="6">
+      <w:start w:val="1"/>
+      <w:numFmt w:val="bullet"/>
+      <w:lvlText w:val=""/>
+      <w:lvlJc w:val="start"/>
+      <w:pPr>
+        <w:tabs>
+          <w:tab w:val="num" w:pos="4963"/>
+        </w:tabs>
+        <w:ind w:start="4963" w:hanging="283"/>
+      </w:pPr>
+      <w:rPr>
+        <w:rFonts w:ascii="Symbol" w:hAnsi="Symbol" w:cs="Symbol" w:hint="default"/>
+      </w:rPr>
+    </w:lvl>
+    <w:lvl w:ilvl="7">
+      <w:start w:val="1"/>
+      <w:numFmt w:val="bullet"/>
+      <w:lvlText w:val=""/>
+      <w:lvlJc w:val="start"/>
+      <w:pPr>
+        <w:tabs>
+          <w:tab w:val="num" w:pos="5672"/>
+        </w:tabs>
+        <w:ind w:start="5672" w:hanging="283"/>
+      </w:pPr>
+      <w:rPr>
+        <w:rFonts w:ascii="Symbol" w:hAnsi="Symbol" w:cs="Symbol" w:hint="default"/>
+      </w:rPr>
+    </w:lvl>
+    <w:lvl w:ilvl="8">
+      <w:start w:val="1"/>
+      <w:numFmt w:val="bullet"/>
+      <w:lvlText w:val=""/>
+      <w:lvlJc w:val="start"/>
+      <w:pPr>
+        <w:tabs>
+          <w:tab w:val="num" w:pos="6381"/>
+        </w:tabs>
+        <w:ind w:start="6381" w:hanging="283"/>
+      </w:pPr>
+      <w:rPr>
+        <w:rFonts w:ascii="Symbol" w:hAnsi="Symbol" w:cs="Symbol" w:hint="default"/>
+      </w:rPr>
+    </w:lvl>
+  </w:abstractNum>
+  <w:abstractNum w:abstractNumId="21">
+    <w:lvl w:ilvl="0">
+      <w:start w:val="1"/>
+      <w:numFmt w:val="bullet"/>
+      <w:lvlText w:val=""/>
+      <w:lvlJc w:val="start"/>
+      <w:pPr>
+        <w:tabs>
+          <w:tab w:val="num" w:pos="709"/>
+        </w:tabs>
+        <w:ind w:start="709" w:hanging="283"/>
+      </w:pPr>
+      <w:rPr>
+        <w:rFonts w:ascii="Symbol" w:hAnsi="Symbol" w:cs="Symbol" w:hint="default"/>
+      </w:rPr>
+    </w:lvl>
+    <w:lvl w:ilvl="1">
+      <w:start w:val="1"/>
+      <w:numFmt w:val="bullet"/>
+      <w:lvlText w:val=""/>
+      <w:lvlJc w:val="start"/>
+      <w:pPr>
+        <w:tabs>
+          <w:tab w:val="num" w:pos="1418"/>
+        </w:tabs>
+        <w:ind w:start="1418" w:hanging="283"/>
+      </w:pPr>
+      <w:rPr>
+        <w:rFonts w:ascii="Symbol" w:hAnsi="Symbol" w:cs="Symbol" w:hint="default"/>
+      </w:rPr>
+    </w:lvl>
+    <w:lvl w:ilvl="2">
+      <w:start w:val="1"/>
+      <w:numFmt w:val="bullet"/>
+      <w:lvlText w:val=""/>
+      <w:lvlJc w:val="start"/>
+      <w:pPr>
+        <w:tabs>
+          <w:tab w:val="num" w:pos="2127"/>
+        </w:tabs>
+        <w:ind w:start="2127" w:hanging="283"/>
+      </w:pPr>
+      <w:rPr>
+        <w:rFonts w:ascii="Symbol" w:hAnsi="Symbol" w:cs="Symbol" w:hint="default"/>
+      </w:rPr>
+    </w:lvl>
+    <w:lvl w:ilvl="3">
+      <w:start w:val="1"/>
+      <w:numFmt w:val="bullet"/>
+      <w:lvlText w:val=""/>
+      <w:lvlJc w:val="start"/>
+      <w:pPr>
+        <w:tabs>
+          <w:tab w:val="num" w:pos="2836"/>
+        </w:tabs>
+        <w:ind w:start="2836" w:hanging="283"/>
+      </w:pPr>
+      <w:rPr>
+        <w:rFonts w:ascii="Symbol" w:hAnsi="Symbol" w:cs="Symbol" w:hint="default"/>
+      </w:rPr>
+    </w:lvl>
+    <w:lvl w:ilvl="4">
+      <w:start w:val="1"/>
+      <w:numFmt w:val="bullet"/>
+      <w:lvlText w:val=""/>
+      <w:lvlJc w:val="start"/>
+      <w:pPr>
+        <w:tabs>
+          <w:tab w:val="num" w:pos="3545"/>
+        </w:tabs>
+        <w:ind w:start="3545" w:hanging="283"/>
+      </w:pPr>
+      <w:rPr>
+        <w:rFonts w:ascii="Symbol" w:hAnsi="Symbol" w:cs="Symbol" w:hint="default"/>
+      </w:rPr>
+    </w:lvl>
+    <w:lvl w:ilvl="5">
+      <w:start w:val="1"/>
+      <w:numFmt w:val="bullet"/>
+      <w:lvlText w:val=""/>
+      <w:lvlJc w:val="start"/>
+      <w:pPr>
+        <w:tabs>
+          <w:tab w:val="num" w:pos="4254"/>
+        </w:tabs>
+        <w:ind w:start="4254" w:hanging="283"/>
+      </w:pPr>
+      <w:rPr>
+        <w:rFonts w:ascii="Symbol" w:hAnsi="Symbol" w:cs="Symbol" w:hint="default"/>
+      </w:rPr>
+    </w:lvl>
+    <w:lvl w:ilvl="6">
+      <w:start w:val="1"/>
+      <w:numFmt w:val="bullet"/>
+      <w:lvlText w:val=""/>
+      <w:lvlJc w:val="start"/>
+      <w:pPr>
+        <w:tabs>
+          <w:tab w:val="num" w:pos="4963"/>
+        </w:tabs>
+        <w:ind w:start="4963" w:hanging="283"/>
+      </w:pPr>
+      <w:rPr>
+        <w:rFonts w:ascii="Symbol" w:hAnsi="Symbol" w:cs="Symbol" w:hint="default"/>
+      </w:rPr>
+    </w:lvl>
+    <w:lvl w:ilvl="7">
+      <w:start w:val="1"/>
+      <w:numFmt w:val="bullet"/>
+      <w:lvlText w:val=""/>
+      <w:lvlJc w:val="start"/>
+      <w:pPr>
+        <w:tabs>
+          <w:tab w:val="num" w:pos="5672"/>
+        </w:tabs>
+        <w:ind w:start="5672" w:hanging="283"/>
+      </w:pPr>
+      <w:rPr>
+        <w:rFonts w:ascii="Symbol" w:hAnsi="Symbol" w:cs="Symbol" w:hint="default"/>
+      </w:rPr>
+    </w:lvl>
+    <w:lvl w:ilvl="8">
+      <w:start w:val="1"/>
+      <w:numFmt w:val="bullet"/>
+      <w:lvlText w:val=""/>
+      <w:lvlJc w:val="start"/>
+      <w:pPr>
+        <w:tabs>
+          <w:tab w:val="num" w:pos="6381"/>
+        </w:tabs>
+        <w:ind w:start="6381" w:hanging="283"/>
+      </w:pPr>
+      <w:rPr>
+        <w:rFonts w:ascii="Symbol" w:hAnsi="Symbol" w:cs="Symbol" w:hint="default"/>
+      </w:rPr>
+    </w:lvl>
+  </w:abstractNum>
+  <w:abstractNum w:abstractNumId="22">
+    <w:lvl w:ilvl="0">
+      <w:start w:val="1"/>
+      <w:numFmt w:val="bullet"/>
+      <w:lvlText w:val=""/>
+      <w:lvlJc w:val="start"/>
+      <w:pPr>
+        <w:tabs>
+          <w:tab w:val="num" w:pos="709"/>
+        </w:tabs>
+        <w:ind w:start="709" w:hanging="283"/>
+      </w:pPr>
+      <w:rPr>
+        <w:rFonts w:ascii="Symbol" w:hAnsi="Symbol" w:cs="Symbol" w:hint="default"/>
+      </w:rPr>
+    </w:lvl>
+    <w:lvl w:ilvl="1">
+      <w:start w:val="1"/>
+      <w:numFmt w:val="bullet"/>
+      <w:lvlText w:val=""/>
+      <w:lvlJc w:val="start"/>
+      <w:pPr>
+        <w:tabs>
+          <w:tab w:val="num" w:pos="1418"/>
+        </w:tabs>
+        <w:ind w:start="1418" w:hanging="283"/>
+      </w:pPr>
+      <w:rPr>
+        <w:rFonts w:ascii="Symbol" w:hAnsi="Symbol" w:cs="Symbol" w:hint="default"/>
+      </w:rPr>
+    </w:lvl>
+    <w:lvl w:ilvl="2">
+      <w:start w:val="1"/>
+      <w:numFmt w:val="bullet"/>
+      <w:lvlText w:val=""/>
+      <w:lvlJc w:val="start"/>
+      <w:pPr>
+        <w:tabs>
+          <w:tab w:val="num" w:pos="2127"/>
+        </w:tabs>
+        <w:ind w:start="2127" w:hanging="283"/>
+      </w:pPr>
+      <w:rPr>
+        <w:rFonts w:ascii="Symbol" w:hAnsi="Symbol" w:cs="Symbol" w:hint="default"/>
+      </w:rPr>
+    </w:lvl>
+    <w:lvl w:ilvl="3">
+      <w:start w:val="1"/>
+      <w:numFmt w:val="bullet"/>
+      <w:lvlText w:val=""/>
+      <w:lvlJc w:val="start"/>
+      <w:pPr>
+        <w:tabs>
+          <w:tab w:val="num" w:pos="2836"/>
+        </w:tabs>
+        <w:ind w:start="2836" w:hanging="283"/>
+      </w:pPr>
+      <w:rPr>
+        <w:rFonts w:ascii="Symbol" w:hAnsi="Symbol" w:cs="Symbol" w:hint="default"/>
+      </w:rPr>
+    </w:lvl>
+    <w:lvl w:ilvl="4">
+      <w:start w:val="1"/>
+      <w:numFmt w:val="bullet"/>
+      <w:lvlText w:val=""/>
+      <w:lvlJc w:val="start"/>
+      <w:pPr>
+        <w:tabs>
+          <w:tab w:val="num" w:pos="3545"/>
+        </w:tabs>
+        <w:ind w:start="3545" w:hanging="283"/>
+      </w:pPr>
+      <w:rPr>
+        <w:rFonts w:ascii="Symbol" w:hAnsi="Symbol" w:cs="Symbol" w:hint="default"/>
+      </w:rPr>
+    </w:lvl>
+    <w:lvl w:ilvl="5">
+      <w:start w:val="1"/>
+      <w:numFmt w:val="bullet"/>
+      <w:lvlText w:val=""/>
+      <w:lvlJc w:val="start"/>
+      <w:pPr>
+        <w:tabs>
+          <w:tab w:val="num" w:pos="4254"/>
+        </w:tabs>
+        <w:ind w:start="4254" w:hanging="283"/>
+      </w:pPr>
+      <w:rPr>
+        <w:rFonts w:ascii="Symbol" w:hAnsi="Symbol" w:cs="Symbol" w:hint="default"/>
+      </w:rPr>
+    </w:lvl>
+    <w:lvl w:ilvl="6">
+      <w:start w:val="1"/>
+      <w:numFmt w:val="bullet"/>
+      <w:lvlText w:val=""/>
+      <w:lvlJc w:val="start"/>
+      <w:pPr>
+        <w:tabs>
+          <w:tab w:val="num" w:pos="4963"/>
+        </w:tabs>
+        <w:ind w:start="4963" w:hanging="283"/>
+      </w:pPr>
+      <w:rPr>
+        <w:rFonts w:ascii="Symbol" w:hAnsi="Symbol" w:cs="Symbol" w:hint="default"/>
+      </w:rPr>
+    </w:lvl>
+    <w:lvl w:ilvl="7">
+      <w:start w:val="1"/>
+      <w:numFmt w:val="bullet"/>
+      <w:lvlText w:val=""/>
+      <w:lvlJc w:val="start"/>
+      <w:pPr>
+        <w:tabs>
+          <w:tab w:val="num" w:pos="5672"/>
+        </w:tabs>
+        <w:ind w:start="5672" w:hanging="283"/>
+      </w:pPr>
+      <w:rPr>
+        <w:rFonts w:ascii="Symbol" w:hAnsi="Symbol" w:cs="Symbol" w:hint="default"/>
+      </w:rPr>
+    </w:lvl>
+    <w:lvl w:ilvl="8">
+      <w:start w:val="1"/>
+      <w:numFmt w:val="bullet"/>
+      <w:lvlText w:val=""/>
+      <w:lvlJc w:val="start"/>
+      <w:pPr>
+        <w:tabs>
+          <w:tab w:val="num" w:pos="6381"/>
+        </w:tabs>
+        <w:ind w:start="6381" w:hanging="283"/>
+      </w:pPr>
+      <w:rPr>
+        <w:rFonts w:ascii="Symbol" w:hAnsi="Symbol" w:cs="Symbol" w:hint="default"/>
+      </w:rPr>
+    </w:lvl>
+  </w:abstractNum>
+  <w:abstractNum w:abstractNumId="23">
+    <w:lvl w:ilvl="0">
+      <w:start w:val="1"/>
+      <w:numFmt w:val="bullet"/>
+      <w:lvlText w:val=""/>
+      <w:lvlJc w:val="start"/>
+      <w:pPr>
+        <w:tabs>
+          <w:tab w:val="num" w:pos="709"/>
+        </w:tabs>
+        <w:ind w:start="709" w:hanging="283"/>
+      </w:pPr>
+      <w:rPr>
+        <w:rFonts w:ascii="Symbol" w:hAnsi="Symbol" w:cs="Symbol" w:hint="default"/>
+      </w:rPr>
+    </w:lvl>
+    <w:lvl w:ilvl="1">
+      <w:start w:val="1"/>
+      <w:numFmt w:val="bullet"/>
+      <w:lvlText w:val=""/>
+      <w:lvlJc w:val="start"/>
+      <w:pPr>
+        <w:tabs>
+          <w:tab w:val="num" w:pos="1418"/>
+        </w:tabs>
+        <w:ind w:start="1418" w:hanging="283"/>
+      </w:pPr>
+      <w:rPr>
+        <w:rFonts w:ascii="Symbol" w:hAnsi="Symbol" w:cs="Symbol" w:hint="default"/>
+      </w:rPr>
+    </w:lvl>
+    <w:lvl w:ilvl="2">
+      <w:start w:val="1"/>
+      <w:numFmt w:val="bullet"/>
+      <w:lvlText w:val=""/>
+      <w:lvlJc w:val="start"/>
+      <w:pPr>
+        <w:tabs>
+          <w:tab w:val="num" w:pos="2127"/>
+        </w:tabs>
+        <w:ind w:start="2127" w:hanging="283"/>
+      </w:pPr>
+      <w:rPr>
+        <w:rFonts w:ascii="Symbol" w:hAnsi="Symbol" w:cs="Symbol" w:hint="default"/>
+      </w:rPr>
+    </w:lvl>
+    <w:lvl w:ilvl="3">
+      <w:start w:val="1"/>
+      <w:numFmt w:val="bullet"/>
+      <w:lvlText w:val=""/>
+      <w:lvlJc w:val="start"/>
+      <w:pPr>
+        <w:tabs>
+          <w:tab w:val="num" w:pos="2836"/>
+        </w:tabs>
+        <w:ind w:start="2836" w:hanging="283"/>
+      </w:pPr>
+      <w:rPr>
+        <w:rFonts w:ascii="Symbol" w:hAnsi="Symbol" w:cs="Symbol" w:hint="default"/>
+      </w:rPr>
+    </w:lvl>
+    <w:lvl w:ilvl="4">
+      <w:start w:val="1"/>
+      <w:numFmt w:val="bullet"/>
+      <w:lvlText w:val=""/>
+      <w:lvlJc w:val="start"/>
+      <w:pPr>
+        <w:tabs>
+          <w:tab w:val="num" w:pos="3545"/>
+        </w:tabs>
+        <w:ind w:start="3545" w:hanging="283"/>
+      </w:pPr>
+      <w:rPr>
+        <w:rFonts w:ascii="Symbol" w:hAnsi="Symbol" w:cs="Symbol" w:hint="default"/>
+      </w:rPr>
+    </w:lvl>
+    <w:lvl w:ilvl="5">
+      <w:start w:val="1"/>
+      <w:numFmt w:val="bullet"/>
+      <w:lvlText w:val=""/>
+      <w:lvlJc w:val="start"/>
+      <w:pPr>
+        <w:tabs>
+          <w:tab w:val="num" w:pos="4254"/>
+        </w:tabs>
+        <w:ind w:start="4254" w:hanging="283"/>
+      </w:pPr>
+      <w:rPr>
+        <w:rFonts w:ascii="Symbol" w:hAnsi="Symbol" w:cs="Symbol" w:hint="default"/>
+      </w:rPr>
+    </w:lvl>
+    <w:lvl w:ilvl="6">
+      <w:start w:val="1"/>
+      <w:numFmt w:val="bullet"/>
+      <w:lvlText w:val=""/>
+      <w:lvlJc w:val="start"/>
+      <w:pPr>
+        <w:tabs>
+          <w:tab w:val="num" w:pos="4963"/>
+        </w:tabs>
+        <w:ind w:start="4963" w:hanging="283"/>
+      </w:pPr>
+      <w:rPr>
+        <w:rFonts w:ascii="Symbol" w:hAnsi="Symbol" w:cs="Symbol" w:hint="default"/>
+      </w:rPr>
+    </w:lvl>
+    <w:lvl w:ilvl="7">
+      <w:start w:val="1"/>
+      <w:numFmt w:val="bullet"/>
+      <w:lvlText w:val=""/>
+      <w:lvlJc w:val="start"/>
+      <w:pPr>
+        <w:tabs>
+          <w:tab w:val="num" w:pos="5672"/>
+        </w:tabs>
+        <w:ind w:start="5672" w:hanging="283"/>
+      </w:pPr>
+      <w:rPr>
+        <w:rFonts w:ascii="Symbol" w:hAnsi="Symbol" w:cs="Symbol" w:hint="default"/>
+      </w:rPr>
+    </w:lvl>
+    <w:lvl w:ilvl="8">
+      <w:start w:val="1"/>
+      <w:numFmt w:val="bullet"/>
+      <w:lvlText w:val=""/>
+      <w:lvlJc w:val="start"/>
+      <w:pPr>
+        <w:tabs>
+          <w:tab w:val="num" w:pos="6381"/>
+        </w:tabs>
+        <w:ind w:start="6381" w:hanging="283"/>
+      </w:pPr>
+      <w:rPr>
+        <w:rFonts w:ascii="Symbol" w:hAnsi="Symbol" w:cs="Symbol" w:hint="default"/>
+      </w:rPr>
+    </w:lvl>
+  </w:abstractNum>
+  <w:abstractNum w:abstractNumId="24">
+    <w:lvl w:ilvl="0">
+      <w:start w:val="1"/>
+      <w:numFmt w:val="bullet"/>
+      <w:lvlText w:val=""/>
+      <w:lvlJc w:val="start"/>
+      <w:pPr>
+        <w:tabs>
+          <w:tab w:val="num" w:pos="709"/>
+        </w:tabs>
+        <w:ind w:start="709" w:hanging="283"/>
+      </w:pPr>
+      <w:rPr>
+        <w:rFonts w:ascii="Symbol" w:hAnsi="Symbol" w:cs="Symbol" w:hint="default"/>
+      </w:rPr>
+    </w:lvl>
+    <w:lvl w:ilvl="1">
+      <w:start w:val="1"/>
+      <w:numFmt w:val="bullet"/>
+      <w:lvlText w:val=""/>
+      <w:lvlJc w:val="start"/>
+      <w:pPr>
+        <w:tabs>
+          <w:tab w:val="num" w:pos="1418"/>
+        </w:tabs>
+        <w:ind w:start="1418" w:hanging="283"/>
+      </w:pPr>
+      <w:rPr>
+        <w:rFonts w:ascii="Symbol" w:hAnsi="Symbol" w:cs="Symbol" w:hint="default"/>
+      </w:rPr>
+    </w:lvl>
+    <w:lvl w:ilvl="2">
+      <w:start w:val="1"/>
+      <w:numFmt w:val="bullet"/>
+      <w:lvlText w:val=""/>
+      <w:lvlJc w:val="start"/>
+      <w:pPr>
+        <w:tabs>
+          <w:tab w:val="num" w:pos="2127"/>
+        </w:tabs>
+        <w:ind w:start="2127" w:hanging="283"/>
+      </w:pPr>
+      <w:rPr>
+        <w:rFonts w:ascii="Symbol" w:hAnsi="Symbol" w:cs="Symbol" w:hint="default"/>
+      </w:rPr>
+    </w:lvl>
+    <w:lvl w:ilvl="3">
+      <w:start w:val="1"/>
+      <w:numFmt w:val="bullet"/>
+      <w:lvlText w:val=""/>
+      <w:lvlJc w:val="start"/>
+      <w:pPr>
+        <w:tabs>
+          <w:tab w:val="num" w:pos="2836"/>
+        </w:tabs>
+        <w:ind w:start="2836" w:hanging="283"/>
+      </w:pPr>
+      <w:rPr>
+        <w:rFonts w:ascii="Symbol" w:hAnsi="Symbol" w:cs="Symbol" w:hint="default"/>
+      </w:rPr>
+    </w:lvl>
+    <w:lvl w:ilvl="4">
+      <w:start w:val="1"/>
+      <w:numFmt w:val="bullet"/>
+      <w:lvlText w:val=""/>
+      <w:lvlJc w:val="start"/>
+      <w:pPr>
+        <w:tabs>
+          <w:tab w:val="num" w:pos="3545"/>
+        </w:tabs>
+        <w:ind w:start="3545" w:hanging="283"/>
+      </w:pPr>
+      <w:rPr>
+        <w:rFonts w:ascii="Symbol" w:hAnsi="Symbol" w:cs="Symbol" w:hint="default"/>
+      </w:rPr>
+    </w:lvl>
+    <w:lvl w:ilvl="5">
+      <w:start w:val="1"/>
+      <w:numFmt w:val="bullet"/>
+      <w:lvlText w:val=""/>
+      <w:lvlJc w:val="start"/>
+      <w:pPr>
+        <w:tabs>
+          <w:tab w:val="num" w:pos="4254"/>
+        </w:tabs>
+        <w:ind w:start="4254" w:hanging="283"/>
+      </w:pPr>
+      <w:rPr>
+        <w:rFonts w:ascii="Symbol" w:hAnsi="Symbol" w:cs="Symbol" w:hint="default"/>
+      </w:rPr>
+    </w:lvl>
+    <w:lvl w:ilvl="6">
+      <w:start w:val="1"/>
+      <w:numFmt w:val="bullet"/>
+      <w:lvlText w:val=""/>
+      <w:lvlJc w:val="start"/>
+      <w:pPr>
+        <w:tabs>
+          <w:tab w:val="num" w:pos="4963"/>
+        </w:tabs>
+        <w:ind w:start="4963" w:hanging="283"/>
+      </w:pPr>
+      <w:rPr>
+        <w:rFonts w:ascii="Symbol" w:hAnsi="Symbol" w:cs="Symbol" w:hint="default"/>
+      </w:rPr>
+    </w:lvl>
+    <w:lvl w:ilvl="7">
+      <w:start w:val="1"/>
+      <w:numFmt w:val="bullet"/>
+      <w:lvlText w:val=""/>
+      <w:lvlJc w:val="start"/>
+      <w:pPr>
+        <w:tabs>
+          <w:tab w:val="num" w:pos="5672"/>
+        </w:tabs>
+        <w:ind w:start="5672" w:hanging="283"/>
+      </w:pPr>
+      <w:rPr>
+        <w:rFonts w:ascii="Symbol" w:hAnsi="Symbol" w:cs="Symbol" w:hint="default"/>
+      </w:rPr>
+    </w:lvl>
+    <w:lvl w:ilvl="8">
+      <w:start w:val="1"/>
+      <w:numFmt w:val="bullet"/>
+      <w:lvlText w:val=""/>
+      <w:lvlJc w:val="start"/>
+      <w:pPr>
+        <w:tabs>
+          <w:tab w:val="num" w:pos="6381"/>
+        </w:tabs>
+        <w:ind w:start="6381" w:hanging="283"/>
+      </w:pPr>
+      <w:rPr>
+        <w:rFonts w:ascii="Symbol" w:hAnsi="Symbol" w:cs="Symbol" w:hint="default"/>
+      </w:rPr>
+    </w:lvl>
+  </w:abstractNum>
+  <w:abstractNum w:abstractNumId="25">
+    <w:lvl w:ilvl="0">
+      <w:start w:val="1"/>
+      <w:numFmt w:val="bullet"/>
+      <w:lvlText w:val=""/>
+      <w:lvlJc w:val="start"/>
+      <w:pPr>
+        <w:tabs>
+          <w:tab w:val="num" w:pos="709"/>
+        </w:tabs>
+        <w:ind w:start="709" w:hanging="283"/>
+      </w:pPr>
+      <w:rPr>
+        <w:rFonts w:ascii="Symbol" w:hAnsi="Symbol" w:cs="Symbol" w:hint="default"/>
+      </w:rPr>
+    </w:lvl>
+    <w:lvl w:ilvl="1">
+      <w:start w:val="1"/>
+      <w:numFmt w:val="bullet"/>
+      <w:lvlText w:val=""/>
+      <w:lvlJc w:val="start"/>
+      <w:pPr>
+        <w:tabs>
+          <w:tab w:val="num" w:pos="1418"/>
+        </w:tabs>
+        <w:ind w:start="1418" w:hanging="283"/>
+      </w:pPr>
+      <w:rPr>
+        <w:rFonts w:ascii="Symbol" w:hAnsi="Symbol" w:cs="Symbol" w:hint="default"/>
+      </w:rPr>
+    </w:lvl>
+    <w:lvl w:ilvl="2">
+      <w:start w:val="1"/>
+      <w:numFmt w:val="bullet"/>
+      <w:lvlText w:val=""/>
+      <w:lvlJc w:val="start"/>
+      <w:pPr>
+        <w:tabs>
+          <w:tab w:val="num" w:pos="2127"/>
+        </w:tabs>
+        <w:ind w:start="2127" w:hanging="283"/>
+      </w:pPr>
+      <w:rPr>
+        <w:rFonts w:ascii="Symbol" w:hAnsi="Symbol" w:cs="Symbol" w:hint="default"/>
+      </w:rPr>
+    </w:lvl>
+    <w:lvl w:ilvl="3">
+      <w:start w:val="1"/>
+      <w:numFmt w:val="bullet"/>
+      <w:lvlText w:val=""/>
+      <w:lvlJc w:val="start"/>
+      <w:pPr>
+        <w:tabs>
+          <w:tab w:val="num" w:pos="2836"/>
+        </w:tabs>
+        <w:ind w:start="2836" w:hanging="283"/>
+      </w:pPr>
+      <w:rPr>
+        <w:rFonts w:ascii="Symbol" w:hAnsi="Symbol" w:cs="Symbol" w:hint="default"/>
+      </w:rPr>
+    </w:lvl>
+    <w:lvl w:ilvl="4">
+      <w:start w:val="1"/>
+      <w:numFmt w:val="bullet"/>
+      <w:lvlText w:val=""/>
+      <w:lvlJc w:val="start"/>
+      <w:pPr>
+        <w:tabs>
+          <w:tab w:val="num" w:pos="3545"/>
+        </w:tabs>
+        <w:ind w:start="3545" w:hanging="283"/>
+      </w:pPr>
+      <w:rPr>
+        <w:rFonts w:ascii="Symbol" w:hAnsi="Symbol" w:cs="Symbol" w:hint="default"/>
+      </w:rPr>
+    </w:lvl>
+    <w:lvl w:ilvl="5">
+      <w:start w:val="1"/>
+      <w:numFmt w:val="bullet"/>
+      <w:lvlText w:val=""/>
+      <w:lvlJc w:val="start"/>
+      <w:pPr>
+        <w:tabs>
+          <w:tab w:val="num" w:pos="4254"/>
+        </w:tabs>
+        <w:ind w:start="4254" w:hanging="283"/>
+      </w:pPr>
+      <w:rPr>
+        <w:rFonts w:ascii="Symbol" w:hAnsi="Symbol" w:cs="Symbol" w:hint="default"/>
+      </w:rPr>
+    </w:lvl>
+    <w:lvl w:ilvl="6">
+      <w:start w:val="1"/>
+      <w:numFmt w:val="bullet"/>
+      <w:lvlText w:val=""/>
+      <w:lvlJc w:val="start"/>
+      <w:pPr>
+        <w:tabs>
+          <w:tab w:val="num" w:pos="4963"/>
+        </w:tabs>
+        <w:ind w:start="4963" w:hanging="283"/>
+      </w:pPr>
+      <w:rPr>
+        <w:rFonts w:ascii="Symbol" w:hAnsi="Symbol" w:cs="Symbol" w:hint="default"/>
+      </w:rPr>
+    </w:lvl>
+    <w:lvl w:ilvl="7">
+      <w:start w:val="1"/>
+      <w:numFmt w:val="bullet"/>
+      <w:lvlText w:val=""/>
+      <w:lvlJc w:val="start"/>
+      <w:pPr>
+        <w:tabs>
+          <w:tab w:val="num" w:pos="5672"/>
+        </w:tabs>
+        <w:ind w:start="5672" w:hanging="283"/>
+      </w:pPr>
+      <w:rPr>
+        <w:rFonts w:ascii="Symbol" w:hAnsi="Symbol" w:cs="Symbol" w:hint="default"/>
+      </w:rPr>
+    </w:lvl>
+    <w:lvl w:ilvl="8">
+      <w:start w:val="1"/>
+      <w:numFmt w:val="bullet"/>
+      <w:lvlText w:val=""/>
+      <w:lvlJc w:val="start"/>
+      <w:pPr>
+        <w:tabs>
+          <w:tab w:val="num" w:pos="6381"/>
+        </w:tabs>
+        <w:ind w:start="6381" w:hanging="283"/>
+      </w:pPr>
+      <w:rPr>
+        <w:rFonts w:ascii="Symbol" w:hAnsi="Symbol" w:cs="Symbol" w:hint="default"/>
+      </w:rPr>
+    </w:lvl>
+  </w:abstractNum>
+  <w:abstractNum w:abstractNumId="26">
+    <w:lvl w:ilvl="0">
+      <w:start w:val="1"/>
+      <w:numFmt w:val="bullet"/>
+      <w:lvlText w:val=""/>
+      <w:lvlJc w:val="start"/>
+      <w:pPr>
+        <w:tabs>
+          <w:tab w:val="num" w:pos="709"/>
+        </w:tabs>
+        <w:ind w:start="709" w:hanging="283"/>
+      </w:pPr>
+      <w:rPr>
+        <w:rFonts w:ascii="Symbol" w:hAnsi="Symbol" w:cs="Symbol" w:hint="default"/>
+      </w:rPr>
+    </w:lvl>
+    <w:lvl w:ilvl="1">
+      <w:start w:val="1"/>
+      <w:numFmt w:val="bullet"/>
+      <w:lvlText w:val=""/>
+      <w:lvlJc w:val="start"/>
+      <w:pPr>
+        <w:tabs>
+          <w:tab w:val="num" w:pos="1418"/>
+        </w:tabs>
+        <w:ind w:start="1418" w:hanging="283"/>
+      </w:pPr>
+      <w:rPr>
+        <w:rFonts w:ascii="Symbol" w:hAnsi="Symbol" w:cs="Symbol" w:hint="default"/>
+      </w:rPr>
+    </w:lvl>
+    <w:lvl w:ilvl="2">
+      <w:start w:val="1"/>
+      <w:numFmt w:val="bullet"/>
+      <w:lvlText w:val=""/>
+      <w:lvlJc w:val="start"/>
+      <w:pPr>
+        <w:tabs>
+          <w:tab w:val="num" w:pos="2127"/>
+        </w:tabs>
+        <w:ind w:start="2127" w:hanging="283"/>
+      </w:pPr>
+      <w:rPr>
+        <w:rFonts w:ascii="Symbol" w:hAnsi="Symbol" w:cs="Symbol" w:hint="default"/>
+      </w:rPr>
+    </w:lvl>
+    <w:lvl w:ilvl="3">
+      <w:start w:val="1"/>
+      <w:numFmt w:val="bullet"/>
+      <w:lvlText w:val=""/>
+      <w:lvlJc w:val="start"/>
+      <w:pPr>
+        <w:tabs>
+          <w:tab w:val="num" w:pos="2836"/>
+        </w:tabs>
+        <w:ind w:start="2836" w:hanging="283"/>
+      </w:pPr>
+      <w:rPr>
+        <w:rFonts w:ascii="Symbol" w:hAnsi="Symbol" w:cs="Symbol" w:hint="default"/>
+      </w:rPr>
+    </w:lvl>
+    <w:lvl w:ilvl="4">
+      <w:start w:val="1"/>
+      <w:numFmt w:val="bullet"/>
+      <w:lvlText w:val=""/>
+      <w:lvlJc w:val="start"/>
+      <w:pPr>
+        <w:tabs>
+          <w:tab w:val="num" w:pos="3545"/>
+        </w:tabs>
+        <w:ind w:start="3545" w:hanging="283"/>
+      </w:pPr>
+      <w:rPr>
+        <w:rFonts w:ascii="Symbol" w:hAnsi="Symbol" w:cs="Symbol" w:hint="default"/>
+      </w:rPr>
+    </w:lvl>
+    <w:lvl w:ilvl="5">
+      <w:start w:val="1"/>
+      <w:numFmt w:val="bullet"/>
+      <w:lvlText w:val=""/>
+      <w:lvlJc w:val="start"/>
+      <w:pPr>
+        <w:tabs>
+          <w:tab w:val="num" w:pos="4254"/>
+        </w:tabs>
+        <w:ind w:start="4254" w:hanging="283"/>
+      </w:pPr>
+      <w:rPr>
+        <w:rFonts w:ascii="Symbol" w:hAnsi="Symbol" w:cs="Symbol" w:hint="default"/>
+      </w:rPr>
+    </w:lvl>
+    <w:lvl w:ilvl="6">
+      <w:start w:val="1"/>
+      <w:numFmt w:val="bullet"/>
+      <w:lvlText w:val=""/>
+      <w:lvlJc w:val="start"/>
+      <w:pPr>
+        <w:tabs>
+          <w:tab w:val="num" w:pos="4963"/>
+        </w:tabs>
+        <w:ind w:start="4963" w:hanging="283"/>
+      </w:pPr>
+      <w:rPr>
+        <w:rFonts w:ascii="Symbol" w:hAnsi="Symbol" w:cs="Symbol" w:hint="default"/>
+      </w:rPr>
+    </w:lvl>
+    <w:lvl w:ilvl="7">
+      <w:start w:val="1"/>
+      <w:numFmt w:val="bullet"/>
+      <w:lvlText w:val=""/>
+      <w:lvlJc w:val="start"/>
+      <w:pPr>
+        <w:tabs>
+          <w:tab w:val="num" w:pos="5672"/>
+        </w:tabs>
+        <w:ind w:start="5672" w:hanging="283"/>
+      </w:pPr>
+      <w:rPr>
+        <w:rFonts w:ascii="Symbol" w:hAnsi="Symbol" w:cs="Symbol" w:hint="default"/>
+      </w:rPr>
+    </w:lvl>
+    <w:lvl w:ilvl="8">
+      <w:start w:val="1"/>
+      <w:numFmt w:val="bullet"/>
+      <w:lvlText w:val=""/>
+      <w:lvlJc w:val="start"/>
+      <w:pPr>
+        <w:tabs>
+          <w:tab w:val="num" w:pos="6381"/>
+        </w:tabs>
+        <w:ind w:start="6381" w:hanging="283"/>
+      </w:pPr>
+      <w:rPr>
+        <w:rFonts w:ascii="Symbol" w:hAnsi="Symbol" w:cs="Symbol" w:hint="default"/>
+      </w:rPr>
+    </w:lvl>
+  </w:abstractNum>
+  <w:abstractNum w:abstractNumId="27">
+    <w:lvl w:ilvl="0">
+      <w:start w:val="1"/>
+      <w:numFmt w:val="bullet"/>
+      <w:lvlText w:val=""/>
+      <w:lvlJc w:val="start"/>
+      <w:pPr>
+        <w:tabs>
+          <w:tab w:val="num" w:pos="709"/>
+        </w:tabs>
+        <w:ind w:start="709" w:hanging="283"/>
+      </w:pPr>
+      <w:rPr>
+        <w:rFonts w:ascii="Symbol" w:hAnsi="Symbol" w:cs="Symbol" w:hint="default"/>
+      </w:rPr>
+    </w:lvl>
+    <w:lvl w:ilvl="1">
+      <w:start w:val="1"/>
+      <w:numFmt w:val="bullet"/>
+      <w:lvlText w:val=""/>
+      <w:lvlJc w:val="start"/>
+      <w:pPr>
+        <w:tabs>
+          <w:tab w:val="num" w:pos="1418"/>
+        </w:tabs>
+        <w:ind w:start="1418" w:hanging="283"/>
+      </w:pPr>
+      <w:rPr>
+        <w:rFonts w:ascii="Symbol" w:hAnsi="Symbol" w:cs="Symbol" w:hint="default"/>
+      </w:rPr>
+    </w:lvl>
+    <w:lvl w:ilvl="2">
+      <w:start w:val="1"/>
+      <w:numFmt w:val="bullet"/>
+      <w:lvlText w:val=""/>
+      <w:lvlJc w:val="start"/>
+      <w:pPr>
+        <w:tabs>
+          <w:tab w:val="num" w:pos="2127"/>
+        </w:tabs>
+        <w:ind w:start="2127" w:hanging="283"/>
+      </w:pPr>
+      <w:rPr>
+        <w:rFonts w:ascii="Symbol" w:hAnsi="Symbol" w:cs="Symbol" w:hint="default"/>
+      </w:rPr>
+    </w:lvl>
+    <w:lvl w:ilvl="3">
+      <w:start w:val="1"/>
+      <w:numFmt w:val="bullet"/>
+      <w:lvlText w:val=""/>
+      <w:lvlJc w:val="start"/>
+      <w:pPr>
+        <w:tabs>
+          <w:tab w:val="num" w:pos="2836"/>
+        </w:tabs>
+        <w:ind w:start="2836" w:hanging="283"/>
+      </w:pPr>
+      <w:rPr>
+        <w:rFonts w:ascii="Symbol" w:hAnsi="Symbol" w:cs="Symbol" w:hint="default"/>
+      </w:rPr>
+    </w:lvl>
+    <w:lvl w:ilvl="4">
+      <w:start w:val="1"/>
+      <w:numFmt w:val="bullet"/>
+      <w:lvlText w:val=""/>
+      <w:lvlJc w:val="start"/>
+      <w:pPr>
+        <w:tabs>
+          <w:tab w:val="num" w:pos="3545"/>
+        </w:tabs>
+        <w:ind w:start="3545" w:hanging="283"/>
+      </w:pPr>
+      <w:rPr>
+        <w:rFonts w:ascii="Symbol" w:hAnsi="Symbol" w:cs="Symbol" w:hint="default"/>
+      </w:rPr>
+    </w:lvl>
+    <w:lvl w:ilvl="5">
+      <w:start w:val="1"/>
+      <w:numFmt w:val="bullet"/>
+      <w:lvlText w:val=""/>
+      <w:lvlJc w:val="start"/>
+      <w:pPr>
+        <w:tabs>
+          <w:tab w:val="num" w:pos="4254"/>
+        </w:tabs>
+        <w:ind w:start="4254" w:hanging="283"/>
+      </w:pPr>
+      <w:rPr>
+        <w:rFonts w:ascii="Symbol" w:hAnsi="Symbol" w:cs="Symbol" w:hint="default"/>
+      </w:rPr>
+    </w:lvl>
+    <w:lvl w:ilvl="6">
+      <w:start w:val="1"/>
+      <w:numFmt w:val="bullet"/>
+      <w:lvlText w:val=""/>
+      <w:lvlJc w:val="start"/>
+      <w:pPr>
+        <w:tabs>
+          <w:tab w:val="num" w:pos="4963"/>
+        </w:tabs>
+        <w:ind w:start="4963" w:hanging="283"/>
+      </w:pPr>
+      <w:rPr>
+        <w:rFonts w:ascii="Symbol" w:hAnsi="Symbol" w:cs="Symbol" w:hint="default"/>
+      </w:rPr>
+    </w:lvl>
+    <w:lvl w:ilvl="7">
+      <w:start w:val="1"/>
+      <w:numFmt w:val="bullet"/>
+      <w:lvlText w:val=""/>
+      <w:lvlJc w:val="start"/>
+      <w:pPr>
+        <w:tabs>
+          <w:tab w:val="num" w:pos="5672"/>
+        </w:tabs>
+        <w:ind w:start="5672" w:hanging="283"/>
+      </w:pPr>
+      <w:rPr>
+        <w:rFonts w:ascii="Symbol" w:hAnsi="Symbol" w:cs="Symbol" w:hint="default"/>
+      </w:rPr>
+    </w:lvl>
+    <w:lvl w:ilvl="8">
+      <w:start w:val="1"/>
+      <w:numFmt w:val="bullet"/>
+      <w:lvlText w:val=""/>
+      <w:lvlJc w:val="start"/>
+      <w:pPr>
+        <w:tabs>
+          <w:tab w:val="num" w:pos="6381"/>
+        </w:tabs>
+        <w:ind w:start="6381" w:hanging="283"/>
+      </w:pPr>
+      <w:rPr>
+        <w:rFonts w:ascii="Symbol" w:hAnsi="Symbol" w:cs="Symbol" w:hint="default"/>
+      </w:rPr>
+    </w:lvl>
+  </w:abstractNum>
+  <w:abstractNum w:abstractNumId="28">
+    <w:lvl w:ilvl="0">
+      <w:start w:val="1"/>
+      <w:numFmt w:val="bullet"/>
+      <w:lvlText w:val=""/>
+      <w:lvlJc w:val="start"/>
+      <w:pPr>
+        <w:tabs>
+          <w:tab w:val="num" w:pos="709"/>
+        </w:tabs>
+        <w:ind w:start="709" w:hanging="283"/>
+      </w:pPr>
+      <w:rPr>
+        <w:rFonts w:ascii="Symbol" w:hAnsi="Symbol" w:cs="Symbol" w:hint="default"/>
+      </w:rPr>
+    </w:lvl>
+    <w:lvl w:ilvl="1">
+      <w:start w:val="1"/>
+      <w:numFmt w:val="bullet"/>
+      <w:lvlText w:val=""/>
+      <w:lvlJc w:val="start"/>
+      <w:pPr>
+        <w:tabs>
+          <w:tab w:val="num" w:pos="1418"/>
+        </w:tabs>
+        <w:ind w:start="1418" w:hanging="283"/>
+      </w:pPr>
+      <w:rPr>
+        <w:rFonts w:ascii="Symbol" w:hAnsi="Symbol" w:cs="Symbol" w:hint="default"/>
+      </w:rPr>
+    </w:lvl>
+    <w:lvl w:ilvl="2">
+      <w:start w:val="1"/>
+      <w:numFmt w:val="bullet"/>
+      <w:lvlText w:val=""/>
+      <w:lvlJc w:val="start"/>
+      <w:pPr>
+        <w:tabs>
+          <w:tab w:val="num" w:pos="2127"/>
+        </w:tabs>
+        <w:ind w:start="2127" w:hanging="283"/>
+      </w:pPr>
+      <w:rPr>
+        <w:rFonts w:ascii="Symbol" w:hAnsi="Symbol" w:cs="Symbol" w:hint="default"/>
+      </w:rPr>
+    </w:lvl>
+    <w:lvl w:ilvl="3">
+      <w:start w:val="1"/>
+      <w:numFmt w:val="bullet"/>
+      <w:lvlText w:val=""/>
+      <w:lvlJc w:val="start"/>
+      <w:pPr>
+        <w:tabs>
+          <w:tab w:val="num" w:pos="2836"/>
+        </w:tabs>
+        <w:ind w:start="2836" w:hanging="283"/>
+      </w:pPr>
+      <w:rPr>
+        <w:rFonts w:ascii="Symbol" w:hAnsi="Symbol" w:cs="Symbol" w:hint="default"/>
+      </w:rPr>
+    </w:lvl>
+    <w:lvl w:ilvl="4">
+      <w:start w:val="1"/>
+      <w:numFmt w:val="bullet"/>
+      <w:lvlText w:val=""/>
+      <w:lvlJc w:val="start"/>
+      <w:pPr>
+        <w:tabs>
+          <w:tab w:val="num" w:pos="3545"/>
+        </w:tabs>
+        <w:ind w:start="3545" w:hanging="283"/>
+      </w:pPr>
+      <w:rPr>
+        <w:rFonts w:ascii="Symbol" w:hAnsi="Symbol" w:cs="Symbol" w:hint="default"/>
+      </w:rPr>
+    </w:lvl>
+    <w:lvl w:ilvl="5">
+      <w:start w:val="1"/>
+      <w:numFmt w:val="bullet"/>
+      <w:lvlText w:val=""/>
+      <w:lvlJc w:val="start"/>
+      <w:pPr>
+        <w:tabs>
+          <w:tab w:val="num" w:pos="4254"/>
+        </w:tabs>
+        <w:ind w:start="4254" w:hanging="283"/>
+      </w:pPr>
+      <w:rPr>
+        <w:rFonts w:ascii="Symbol" w:hAnsi="Symbol" w:cs="Symbol" w:hint="default"/>
+      </w:rPr>
+    </w:lvl>
+    <w:lvl w:ilvl="6">
+      <w:start w:val="1"/>
+      <w:numFmt w:val="bullet"/>
+      <w:lvlText w:val=""/>
+      <w:lvlJc w:val="start"/>
+      <w:pPr>
+        <w:tabs>
+          <w:tab w:val="num" w:pos="4963"/>
+        </w:tabs>
+        <w:ind w:start="4963" w:hanging="283"/>
+      </w:pPr>
+      <w:rPr>
+        <w:rFonts w:ascii="Symbol" w:hAnsi="Symbol" w:cs="Symbol" w:hint="default"/>
+      </w:rPr>
+    </w:lvl>
+    <w:lvl w:ilvl="7">
+      <w:start w:val="1"/>
+      <w:numFmt w:val="bullet"/>
+      <w:lvlText w:val=""/>
+      <w:lvlJc w:val="start"/>
+      <w:pPr>
+        <w:tabs>
+          <w:tab w:val="num" w:pos="5672"/>
+        </w:tabs>
+        <w:ind w:start="5672" w:hanging="283"/>
+      </w:pPr>
+      <w:rPr>
+        <w:rFonts w:ascii="Symbol" w:hAnsi="Symbol" w:cs="Symbol" w:hint="default"/>
+      </w:rPr>
+    </w:lvl>
+    <w:lvl w:ilvl="8">
+      <w:start w:val="1"/>
+      <w:numFmt w:val="bullet"/>
+      <w:lvlText w:val=""/>
+      <w:lvlJc w:val="start"/>
+      <w:pPr>
+        <w:tabs>
+          <w:tab w:val="num" w:pos="6381"/>
+        </w:tabs>
+        <w:ind w:start="6381" w:hanging="283"/>
+      </w:pPr>
+      <w:rPr>
+        <w:rFonts w:ascii="Symbol" w:hAnsi="Symbol" w:cs="Symbol" w:hint="default"/>
+      </w:rPr>
+    </w:lvl>
+  </w:abstractNum>
+  <w:abstractNum w:abstractNumId="29">
+    <w:lvl w:ilvl="0">
+      <w:start w:val="1"/>
       <w:numFmt w:val="none"/>
       <w:suff w:val="nothing"/>
       <w:lvlText w:val=""/>
@@ -4486,7 +8067,6 @@
     </w:lvl>
     <w:lvl w:ilvl="1">
       <w:start w:val="1"/>
-      <w:pStyle w:val="Heading2"/>
       <w:numFmt w:val="none"/>
       <w:suff w:val="nothing"/>
       <w:lvlText w:val=""/>
@@ -4500,7 +8080,6 @@
     </w:lvl>
     <w:lvl w:ilvl="2">
       <w:start w:val="1"/>
-      <w:pStyle w:val="Heading3"/>
       <w:numFmt w:val="none"/>
       <w:suff w:val="nothing"/>
       <w:lvlText w:val=""/>
@@ -4633,6 +8212,51 @@
   <w:num w:numId="14">
     <w:abstractNumId w:val="14"/>
   </w:num>
+  <w:num w:numId="15">
+    <w:abstractNumId w:val="15"/>
+  </w:num>
+  <w:num w:numId="16">
+    <w:abstractNumId w:val="16"/>
+  </w:num>
+  <w:num w:numId="17">
+    <w:abstractNumId w:val="17"/>
+  </w:num>
+  <w:num w:numId="18">
+    <w:abstractNumId w:val="18"/>
+  </w:num>
+  <w:num w:numId="19">
+    <w:abstractNumId w:val="19"/>
+  </w:num>
+  <w:num w:numId="20">
+    <w:abstractNumId w:val="20"/>
+  </w:num>
+  <w:num w:numId="21">
+    <w:abstractNumId w:val="21"/>
+  </w:num>
+  <w:num w:numId="22">
+    <w:abstractNumId w:val="22"/>
+  </w:num>
+  <w:num w:numId="23">
+    <w:abstractNumId w:val="23"/>
+  </w:num>
+  <w:num w:numId="24">
+    <w:abstractNumId w:val="24"/>
+  </w:num>
+  <w:num w:numId="25">
+    <w:abstractNumId w:val="25"/>
+  </w:num>
+  <w:num w:numId="26">
+    <w:abstractNumId w:val="26"/>
+  </w:num>
+  <w:num w:numId="27">
+    <w:abstractNumId w:val="27"/>
+  </w:num>
+  <w:num w:numId="28">
+    <w:abstractNumId w:val="28"/>
+  </w:num>
+  <w:num w:numId="29">
+    <w:abstractNumId w:val="29"/>
+  </w:num>
 </w:numbering>
 </file>
 
@@ -4650,7 +8274,6 @@
     </w:rPrDefault>
     <w:pPrDefault>
       <w:pPr>
-        <w:widowControl/>
         <w:suppressAutoHyphens w:val="true"/>
       </w:pPr>
     </w:pPrDefault>
@@ -4660,7 +8283,10 @@
     <w:qFormat/>
     <w:pPr>
       <w:widowControl/>
+      <w:suppressAutoHyphens w:val="true"/>
       <w:bidi w:val="0"/>
+      <w:spacing w:before="0" w:after="0"/>
+      <w:jc w:val="start"/>
     </w:pPr>
     <w:rPr>
       <w:rFonts w:ascii="Liberation Serif" w:hAnsi="Liberation Serif" w:eastAsia="Noto Serif CJK SC" w:cs="Noto Sans Devanagari"/>

</xml_diff>

<commit_message>
Add SRS Chapter 3 – Specific Requirements
</commit_message>
<xml_diff>
--- a/SRS/Humanized_English_Coach_SRS_v1.0.docx
+++ b/SRS/Humanized_English_Coach_SRS_v1.0.docx
@@ -4200,6 +4200,1755 @@
         <w:rPr/>
       </w:r>
     </w:p>
+    <w:p>
+      <w:pPr>
+        <w:pStyle w:val="Normal"/>
+        <w:bidi w:val="0"/>
+        <w:jc w:val="start"/>
+        <w:rPr/>
+      </w:pPr>
+      <w:r>
+        <w:rPr/>
+      </w:r>
+    </w:p>
+    <w:p>
+      <w:pPr>
+        <w:pStyle w:val="Normal"/>
+        <w:bidi w:val="0"/>
+        <w:jc w:val="start"/>
+        <w:rPr/>
+      </w:pPr>
+      <w:r>
+        <w:rPr/>
+      </w:r>
+    </w:p>
+    <w:p>
+      <w:pPr>
+        <w:pStyle w:val="Heading2"/>
+        <w:bidi w:val="0"/>
+        <w:jc w:val="center"/>
+        <w:rPr/>
+      </w:pPr>
+      <w:r>
+        <w:rPr>
+          <w:rStyle w:val="Strong"/>
+          <w:b/>
+          <w:bCs/>
+          <w:sz w:val="48"/>
+          <w:szCs w:val="36"/>
+        </w:rPr>
+        <w:t>CHAPTER 3: SPECIFIC REQUIREMENTS</w:t>
+      </w:r>
+    </w:p>
+    <w:p>
+      <w:pPr>
+        <w:pStyle w:val="HorizontalLine"/>
+        <w:rPr/>
+      </w:pPr>
+      <w:r>
+        <w:rPr/>
+      </w:r>
+    </w:p>
+    <w:p>
+      <w:pPr>
+        <w:pStyle w:val="Heading2"/>
+        <w:rPr/>
+      </w:pPr>
+      <w:r>
+        <w:rPr>
+          <w:rStyle w:val="Strong"/>
+          <w:b/>
+          <w:bCs/>
+        </w:rPr>
+        <w:t>3.1 Introduction</w:t>
+      </w:r>
+    </w:p>
+    <w:p>
+      <w:pPr>
+        <w:pStyle w:val="BodyText"/>
+        <w:rPr/>
+      </w:pPr>
+      <w:r>
+        <w:rPr/>
+        <w:t xml:space="preserve">This chapter defines the </w:t>
+      </w:r>
+      <w:r>
+        <w:rPr>
+          <w:rStyle w:val="Strong"/>
+        </w:rPr>
+        <w:t>functional</w:t>
+      </w:r>
+      <w:r>
+        <w:rPr/>
+        <w:t xml:space="preserve"> and </w:t>
+      </w:r>
+      <w:r>
+        <w:rPr>
+          <w:rStyle w:val="Strong"/>
+        </w:rPr>
+        <w:t>non-functional requirements</w:t>
+      </w:r>
+      <w:r>
+        <w:rPr/>
+        <w:t xml:space="preserve"> of the </w:t>
+      </w:r>
+      <w:r>
+        <w:rPr>
+          <w:rStyle w:val="Strong"/>
+        </w:rPr>
+        <w:t>Humanized Professional English Communication &amp; Interview Coach</w:t>
+      </w:r>
+      <w:r>
+        <w:rPr/>
+        <w:t>.</w:t>
+      </w:r>
+    </w:p>
+    <w:p>
+      <w:pPr>
+        <w:pStyle w:val="BodyText"/>
+        <w:rPr/>
+      </w:pPr>
+      <w:r>
+        <w:rPr/>
+        <w:t>All requirements are written to be:</w:t>
+      </w:r>
+    </w:p>
+    <w:p>
+      <w:pPr>
+        <w:pStyle w:val="BodyText"/>
+        <w:numPr>
+          <w:ilvl w:val="0"/>
+          <w:numId w:val="29"/>
+        </w:numPr>
+        <w:tabs>
+          <w:tab w:val="clear" w:pos="709"/>
+          <w:tab w:val="left" w:pos="0" w:leader="none"/>
+        </w:tabs>
+        <w:ind w:hanging="283" w:start="709"/>
+        <w:rPr/>
+      </w:pPr>
+      <w:r>
+        <w:rPr/>
+        <w:t>Clear</w:t>
+      </w:r>
+    </w:p>
+    <w:p>
+      <w:pPr>
+        <w:pStyle w:val="BodyText"/>
+        <w:numPr>
+          <w:ilvl w:val="0"/>
+          <w:numId w:val="29"/>
+        </w:numPr>
+        <w:tabs>
+          <w:tab w:val="clear" w:pos="709"/>
+          <w:tab w:val="left" w:pos="0" w:leader="none"/>
+        </w:tabs>
+        <w:ind w:hanging="283" w:start="709"/>
+        <w:rPr/>
+      </w:pPr>
+      <w:r>
+        <w:rPr/>
+        <w:t>Testable</w:t>
+      </w:r>
+    </w:p>
+    <w:p>
+      <w:pPr>
+        <w:pStyle w:val="BodyText"/>
+        <w:numPr>
+          <w:ilvl w:val="0"/>
+          <w:numId w:val="29"/>
+        </w:numPr>
+        <w:tabs>
+          <w:tab w:val="clear" w:pos="709"/>
+          <w:tab w:val="left" w:pos="0" w:leader="none"/>
+        </w:tabs>
+        <w:ind w:hanging="283" w:start="709"/>
+        <w:rPr/>
+      </w:pPr>
+      <w:r>
+        <w:rPr/>
+        <w:t>Traceable</w:t>
+      </w:r>
+    </w:p>
+    <w:p>
+      <w:pPr>
+        <w:pStyle w:val="BodyText"/>
+        <w:numPr>
+          <w:ilvl w:val="0"/>
+          <w:numId w:val="29"/>
+        </w:numPr>
+        <w:tabs>
+          <w:tab w:val="clear" w:pos="709"/>
+          <w:tab w:val="left" w:pos="0" w:leader="none"/>
+        </w:tabs>
+        <w:ind w:hanging="283" w:start="709"/>
+        <w:rPr/>
+      </w:pPr>
+      <w:r>
+        <w:rPr/>
+        <w:t>Expandable for future versions</w:t>
+      </w:r>
+    </w:p>
+    <w:p>
+      <w:pPr>
+        <w:pStyle w:val="BodyText"/>
+        <w:rPr/>
+      </w:pPr>
+      <w:r>
+        <w:rPr/>
+        <w:t>Each requirement is uniquely identifiable and may be referenced in design, development, and testing phases.</w:t>
+      </w:r>
+    </w:p>
+    <w:p>
+      <w:pPr>
+        <w:pStyle w:val="Heading2"/>
+        <w:rPr/>
+      </w:pPr>
+      <w:r>
+        <w:rPr>
+          <w:rStyle w:val="Strong"/>
+          <w:b/>
+          <w:bCs/>
+        </w:rPr>
+        <w:t>3.2 Functional Requirements</w:t>
+      </w:r>
+    </w:p>
+    <w:p>
+      <w:pPr>
+        <w:pStyle w:val="Heading3"/>
+        <w:rPr/>
+      </w:pPr>
+      <w:r>
+        <w:rPr>
+          <w:rStyle w:val="Strong"/>
+          <w:b/>
+          <w:bCs/>
+        </w:rPr>
+        <w:t>3.2.1 User Interaction Requirements</w:t>
+      </w:r>
+    </w:p>
+    <w:p>
+      <w:pPr>
+        <w:pStyle w:val="BodyText"/>
+        <w:rPr/>
+      </w:pPr>
+      <w:r>
+        <w:rPr>
+          <w:rStyle w:val="Strong"/>
+        </w:rPr>
+        <w:t>FR-1:</w:t>
+      </w:r>
+      <w:r>
+        <w:rPr/>
+        <w:t xml:space="preserve"> The system shall allow users to interact using </w:t>
+      </w:r>
+      <w:r>
+        <w:rPr>
+          <w:rStyle w:val="Strong"/>
+        </w:rPr>
+        <w:t>text input</w:t>
+      </w:r>
+      <w:r>
+        <w:rPr/>
+        <w:t>.</w:t>
+      </w:r>
+    </w:p>
+    <w:p>
+      <w:pPr>
+        <w:pStyle w:val="BodyText"/>
+        <w:rPr/>
+      </w:pPr>
+      <w:r>
+        <w:rPr>
+          <w:rStyle w:val="Strong"/>
+        </w:rPr>
+        <w:t>FR-2:</w:t>
+      </w:r>
+      <w:r>
+        <w:rPr/>
+        <w:t xml:space="preserve"> The system shall allow users to interact using </w:t>
+      </w:r>
+      <w:r>
+        <w:rPr>
+          <w:rStyle w:val="Strong"/>
+        </w:rPr>
+        <w:t>voice input</w:t>
+      </w:r>
+      <w:r>
+        <w:rPr/>
+        <w:t>.</w:t>
+      </w:r>
+    </w:p>
+    <w:p>
+      <w:pPr>
+        <w:pStyle w:val="BodyText"/>
+        <w:rPr/>
+      </w:pPr>
+      <w:r>
+        <w:rPr>
+          <w:rStyle w:val="Strong"/>
+        </w:rPr>
+        <w:t>FR-3:</w:t>
+      </w:r>
+      <w:r>
+        <w:rPr/>
+        <w:t xml:space="preserve"> The system shall support </w:t>
+      </w:r>
+      <w:r>
+        <w:rPr>
+          <w:rStyle w:val="Strong"/>
+        </w:rPr>
+        <w:t>real-time conversational flow</w:t>
+      </w:r>
+      <w:r>
+        <w:rPr/>
+        <w:t xml:space="preserve"> without interrupting the user.</w:t>
+      </w:r>
+    </w:p>
+    <w:p>
+      <w:pPr>
+        <w:pStyle w:val="BodyText"/>
+        <w:rPr/>
+      </w:pPr>
+      <w:r>
+        <w:rPr>
+          <w:rStyle w:val="Strong"/>
+        </w:rPr>
+        <w:t>FR-4:</w:t>
+      </w:r>
+      <w:r>
+        <w:rPr/>
+        <w:t xml:space="preserve"> The system shall respond in a </w:t>
+      </w:r>
+      <w:r>
+        <w:rPr>
+          <w:rStyle w:val="Strong"/>
+        </w:rPr>
+        <w:t>human-like conversational tone</w:t>
+      </w:r>
+      <w:r>
+        <w:rPr/>
+        <w:t>.</w:t>
+      </w:r>
+    </w:p>
+    <w:p>
+      <w:pPr>
+        <w:pStyle w:val="Heading3"/>
+        <w:rPr>
+          <w:rStyle w:val="Strong"/>
+        </w:rPr>
+      </w:pPr>
+      <w:r>
+        <w:rPr/>
+      </w:r>
+    </w:p>
+    <w:p>
+      <w:pPr>
+        <w:pStyle w:val="Heading3"/>
+        <w:rPr/>
+      </w:pPr>
+      <w:r>
+        <w:rPr>
+          <w:rStyle w:val="Strong"/>
+          <w:b/>
+          <w:bCs/>
+        </w:rPr>
+        <w:t>3.2.2 Conversation Flow Requirements</w:t>
+      </w:r>
+    </w:p>
+    <w:p>
+      <w:pPr>
+        <w:pStyle w:val="BodyText"/>
+        <w:rPr/>
+      </w:pPr>
+      <w:r>
+        <w:rPr>
+          <w:rStyle w:val="Strong"/>
+        </w:rPr>
+        <w:t>FR-5:</w:t>
+      </w:r>
+      <w:r>
+        <w:rPr/>
+        <w:t xml:space="preserve"> The system shall follow a </w:t>
+      </w:r>
+      <w:r>
+        <w:rPr>
+          <w:rStyle w:val="Strong"/>
+        </w:rPr>
+        <w:t>mandatory response order</w:t>
+      </w:r>
+      <w:r>
+        <w:rPr/>
+        <w:t xml:space="preserve"> in practice and office modes:</w:t>
+      </w:r>
+    </w:p>
+    <w:p>
+      <w:pPr>
+        <w:pStyle w:val="BodyText"/>
+        <w:numPr>
+          <w:ilvl w:val="0"/>
+          <w:numId w:val="30"/>
+        </w:numPr>
+        <w:tabs>
+          <w:tab w:val="clear" w:pos="709"/>
+          <w:tab w:val="left" w:pos="0" w:leader="none"/>
+        </w:tabs>
+        <w:ind w:hanging="283" w:start="709"/>
+        <w:rPr/>
+      </w:pPr>
+      <w:r>
+        <w:rPr/>
+        <w:t>Natural human reply</w:t>
+      </w:r>
+    </w:p>
+    <w:p>
+      <w:pPr>
+        <w:pStyle w:val="BodyText"/>
+        <w:numPr>
+          <w:ilvl w:val="0"/>
+          <w:numId w:val="30"/>
+        </w:numPr>
+        <w:tabs>
+          <w:tab w:val="clear" w:pos="709"/>
+          <w:tab w:val="left" w:pos="0" w:leader="none"/>
+        </w:tabs>
+        <w:ind w:hanging="283" w:start="709"/>
+        <w:rPr/>
+      </w:pPr>
+      <w:r>
+        <w:rPr/>
+        <w:t>Reflective replay of user sentence</w:t>
+      </w:r>
+    </w:p>
+    <w:p>
+      <w:pPr>
+        <w:pStyle w:val="BodyText"/>
+        <w:numPr>
+          <w:ilvl w:val="0"/>
+          <w:numId w:val="30"/>
+        </w:numPr>
+        <w:tabs>
+          <w:tab w:val="clear" w:pos="709"/>
+          <w:tab w:val="left" w:pos="0" w:leader="none"/>
+        </w:tabs>
+        <w:ind w:hanging="283" w:start="709"/>
+        <w:rPr/>
+      </w:pPr>
+      <w:r>
+        <w:rPr/>
+        <w:t>Mistake detection and explanation (if applicable)</w:t>
+      </w:r>
+    </w:p>
+    <w:p>
+      <w:pPr>
+        <w:pStyle w:val="BodyText"/>
+        <w:numPr>
+          <w:ilvl w:val="0"/>
+          <w:numId w:val="30"/>
+        </w:numPr>
+        <w:tabs>
+          <w:tab w:val="clear" w:pos="709"/>
+          <w:tab w:val="left" w:pos="0" w:leader="none"/>
+        </w:tabs>
+        <w:ind w:hanging="283" w:start="709"/>
+        <w:rPr/>
+      </w:pPr>
+      <w:r>
+        <w:rPr/>
+        <w:t>Correct English sentence</w:t>
+      </w:r>
+    </w:p>
+    <w:p>
+      <w:pPr>
+        <w:pStyle w:val="BodyText"/>
+        <w:numPr>
+          <w:ilvl w:val="0"/>
+          <w:numId w:val="30"/>
+        </w:numPr>
+        <w:tabs>
+          <w:tab w:val="clear" w:pos="709"/>
+          <w:tab w:val="left" w:pos="0" w:leader="none"/>
+        </w:tabs>
+        <w:ind w:hanging="283" w:start="709"/>
+        <w:rPr/>
+      </w:pPr>
+      <w:r>
+        <w:rPr/>
+        <w:t>Professional English sentence</w:t>
+      </w:r>
+    </w:p>
+    <w:p>
+      <w:pPr>
+        <w:pStyle w:val="BodyText"/>
+        <w:rPr/>
+      </w:pPr>
+      <w:r>
+        <w:rPr>
+          <w:rStyle w:val="Strong"/>
+        </w:rPr>
+        <w:t>FR-6:</w:t>
+      </w:r>
+      <w:r>
+        <w:rPr/>
+        <w:t xml:space="preserve"> The system shall replay the user’s sentence </w:t>
+      </w:r>
+      <w:r>
+        <w:rPr>
+          <w:rStyle w:val="Strong"/>
+        </w:rPr>
+        <w:t>verbatim</w:t>
+      </w:r>
+      <w:r>
+        <w:rPr/>
+        <w:t xml:space="preserve"> without modification.</w:t>
+      </w:r>
+    </w:p>
+    <w:p>
+      <w:pPr>
+        <w:pStyle w:val="BodyText"/>
+        <w:rPr/>
+      </w:pPr>
+      <w:r>
+        <w:rPr>
+          <w:rStyle w:val="Strong"/>
+        </w:rPr>
+        <w:t>FR-7:</w:t>
+      </w:r>
+      <w:r>
+        <w:rPr/>
+        <w:t xml:space="preserve"> The system shall avoid over-correcting minor grammatical mistakes repeatedly.</w:t>
+      </w:r>
+    </w:p>
+    <w:p>
+      <w:pPr>
+        <w:pStyle w:val="Heading3"/>
+        <w:rPr>
+          <w:rStyle w:val="Strong"/>
+        </w:rPr>
+      </w:pPr>
+      <w:r>
+        <w:rPr/>
+      </w:r>
+    </w:p>
+    <w:p>
+      <w:pPr>
+        <w:pStyle w:val="Heading3"/>
+        <w:rPr/>
+      </w:pPr>
+      <w:r>
+        <w:rPr>
+          <w:rStyle w:val="Strong"/>
+          <w:b/>
+          <w:bCs/>
+        </w:rPr>
+        <w:t>3.2.3 Grammar and Language Processing Requirements</w:t>
+      </w:r>
+    </w:p>
+    <w:p>
+      <w:pPr>
+        <w:pStyle w:val="BodyText"/>
+        <w:rPr/>
+      </w:pPr>
+      <w:r>
+        <w:rPr>
+          <w:rStyle w:val="Strong"/>
+        </w:rPr>
+        <w:t>FR-8:</w:t>
+      </w:r>
+      <w:r>
+        <w:rPr/>
+        <w:t xml:space="preserve"> The system shall detect grammatical errors in user input.</w:t>
+      </w:r>
+    </w:p>
+    <w:p>
+      <w:pPr>
+        <w:pStyle w:val="BodyText"/>
+        <w:rPr/>
+      </w:pPr>
+      <w:r>
+        <w:rPr>
+          <w:rStyle w:val="Strong"/>
+        </w:rPr>
+        <w:t>FR-9:</w:t>
+      </w:r>
+      <w:r>
+        <w:rPr/>
+        <w:t xml:space="preserve"> The system shall explain errors using </w:t>
+      </w:r>
+      <w:r>
+        <w:rPr>
+          <w:rStyle w:val="Strong"/>
+        </w:rPr>
+        <w:t>short and simple language</w:t>
+      </w:r>
+      <w:r>
+        <w:rPr/>
+        <w:t>.</w:t>
+      </w:r>
+    </w:p>
+    <w:p>
+      <w:pPr>
+        <w:pStyle w:val="BodyText"/>
+        <w:rPr/>
+      </w:pPr>
+      <w:r>
+        <w:rPr>
+          <w:rStyle w:val="Strong"/>
+        </w:rPr>
+        <w:t>FR-10:</w:t>
+      </w:r>
+      <w:r>
+        <w:rPr/>
+        <w:t xml:space="preserve"> The system shall prioritize </w:t>
+      </w:r>
+      <w:r>
+        <w:rPr>
+          <w:rStyle w:val="Strong"/>
+        </w:rPr>
+        <w:t>fluency over grammatical perfection</w:t>
+      </w:r>
+      <w:r>
+        <w:rPr/>
+        <w:t xml:space="preserve"> for beginners.</w:t>
+      </w:r>
+    </w:p>
+    <w:p>
+      <w:pPr>
+        <w:pStyle w:val="BodyText"/>
+        <w:rPr/>
+      </w:pPr>
+      <w:r>
+        <w:rPr>
+          <w:rStyle w:val="Strong"/>
+        </w:rPr>
+        <w:t>FR-11:</w:t>
+      </w:r>
+      <w:r>
+        <w:rPr/>
+        <w:t xml:space="preserve"> The system shall gradually increase correction strictness based on user progress.</w:t>
+      </w:r>
+    </w:p>
+    <w:p>
+      <w:pPr>
+        <w:pStyle w:val="Heading3"/>
+        <w:rPr>
+          <w:rStyle w:val="Strong"/>
+        </w:rPr>
+      </w:pPr>
+      <w:r>
+        <w:rPr/>
+      </w:r>
+    </w:p>
+    <w:p>
+      <w:pPr>
+        <w:pStyle w:val="Heading3"/>
+        <w:rPr/>
+      </w:pPr>
+      <w:r>
+        <w:rPr>
+          <w:rStyle w:val="Strong"/>
+          <w:b/>
+          <w:bCs/>
+        </w:rPr>
+        <w:t>3.2.4 Mode-Based Behavior Requirements</w:t>
+      </w:r>
+    </w:p>
+    <w:p>
+      <w:pPr>
+        <w:pStyle w:val="Heading4"/>
+        <w:rPr/>
+      </w:pPr>
+      <w:r>
+        <w:rPr>
+          <w:rStyle w:val="Strong"/>
+          <w:b/>
+          <w:bCs/>
+        </w:rPr>
+        <w:t>Practice Mode</w:t>
+      </w:r>
+    </w:p>
+    <w:p>
+      <w:pPr>
+        <w:pStyle w:val="BodyText"/>
+        <w:rPr/>
+      </w:pPr>
+      <w:r>
+        <w:rPr>
+          <w:rStyle w:val="Strong"/>
+        </w:rPr>
+        <w:t>FR-12:</w:t>
+      </w:r>
+      <w:r>
+        <w:rPr/>
+        <w:t xml:space="preserve"> The system shall encourage free conversation.</w:t>
+        <w:br/>
+      </w:r>
+      <w:r>
+        <w:rPr>
+          <w:rStyle w:val="Strong"/>
+        </w:rPr>
+        <w:t>FR-13:</w:t>
+      </w:r>
+      <w:r>
+        <w:rPr/>
+        <w:t xml:space="preserve"> The system shall allow replay and correction.</w:t>
+      </w:r>
+    </w:p>
+    <w:p>
+      <w:pPr>
+        <w:pStyle w:val="Heading4"/>
+        <w:rPr/>
+      </w:pPr>
+      <w:r>
+        <w:rPr>
+          <w:rStyle w:val="Strong"/>
+          <w:b/>
+          <w:bCs/>
+        </w:rPr>
+        <w:t>Office Mode</w:t>
+      </w:r>
+    </w:p>
+    <w:p>
+      <w:pPr>
+        <w:pStyle w:val="BodyText"/>
+        <w:rPr/>
+      </w:pPr>
+      <w:r>
+        <w:rPr>
+          <w:rStyle w:val="Strong"/>
+        </w:rPr>
+        <w:t>FR-14:</w:t>
+      </w:r>
+      <w:r>
+        <w:rPr/>
+        <w:t xml:space="preserve"> The system shall use polite and professional language.</w:t>
+        <w:br/>
+      </w:r>
+      <w:r>
+        <w:rPr>
+          <w:rStyle w:val="Strong"/>
+        </w:rPr>
+        <w:t>FR-15:</w:t>
+      </w:r>
+      <w:r>
+        <w:rPr/>
+        <w:t xml:space="preserve"> The system shall convert casual sentences into office-appropriate English.</w:t>
+      </w:r>
+    </w:p>
+    <w:p>
+      <w:pPr>
+        <w:pStyle w:val="Heading4"/>
+        <w:rPr/>
+      </w:pPr>
+      <w:r>
+        <w:rPr>
+          <w:rStyle w:val="Strong"/>
+          <w:b/>
+          <w:bCs/>
+        </w:rPr>
+        <w:t>Interview Mode (Live Session)</w:t>
+      </w:r>
+    </w:p>
+    <w:p>
+      <w:pPr>
+        <w:pStyle w:val="BodyText"/>
+        <w:rPr/>
+      </w:pPr>
+      <w:r>
+        <w:rPr>
+          <w:rStyle w:val="Strong"/>
+        </w:rPr>
+        <w:t>FR-16:</w:t>
+      </w:r>
+      <w:r>
+        <w:rPr/>
+        <w:t xml:space="preserve"> The system shall behave as a </w:t>
+      </w:r>
+      <w:r>
+        <w:rPr>
+          <w:rStyle w:val="Strong"/>
+        </w:rPr>
+        <w:t>human interviewer</w:t>
+      </w:r>
+      <w:r>
+        <w:rPr/>
+        <w:t>.</w:t>
+        <w:br/>
+      </w:r>
+      <w:r>
+        <w:rPr>
+          <w:rStyle w:val="Strong"/>
+        </w:rPr>
+        <w:t>FR-17:</w:t>
+      </w:r>
+      <w:r>
+        <w:rPr/>
+        <w:t xml:space="preserve"> The system shall ask role-appropriate interview questions.</w:t>
+        <w:br/>
+      </w:r>
+      <w:r>
+        <w:rPr>
+          <w:rStyle w:val="Strong"/>
+        </w:rPr>
+        <w:t>FR-18:</w:t>
+      </w:r>
+      <w:r>
+        <w:rPr/>
+        <w:t xml:space="preserve"> The system shall ask follow-up questions when required.</w:t>
+        <w:br/>
+      </w:r>
+      <w:r>
+        <w:rPr>
+          <w:rStyle w:val="Strong"/>
+        </w:rPr>
+        <w:t>FR-19:</w:t>
+      </w:r>
+      <w:r>
+        <w:rPr/>
+        <w:t xml:space="preserve"> The system shall not correct grammar during live interview responses.</w:t>
+        <w:br/>
+      </w:r>
+      <w:r>
+        <w:rPr>
+          <w:rStyle w:val="Strong"/>
+        </w:rPr>
+        <w:t>FR-20:</w:t>
+      </w:r>
+      <w:r>
+        <w:rPr/>
+        <w:t xml:space="preserve"> The system shall not replay user sentences during live interviews.</w:t>
+      </w:r>
+    </w:p>
+    <w:p>
+      <w:pPr>
+        <w:pStyle w:val="Heading3"/>
+        <w:rPr>
+          <w:rStyle w:val="Strong"/>
+        </w:rPr>
+      </w:pPr>
+      <w:r>
+        <w:rPr/>
+      </w:r>
+    </w:p>
+    <w:p>
+      <w:pPr>
+        <w:pStyle w:val="Heading3"/>
+        <w:rPr/>
+      </w:pPr>
+      <w:r>
+        <w:rPr>
+          <w:rStyle w:val="Strong"/>
+          <w:b/>
+          <w:bCs/>
+        </w:rPr>
+        <w:t>3.2.5 Post-Interview Analysis Requirements</w:t>
+      </w:r>
+    </w:p>
+    <w:p>
+      <w:pPr>
+        <w:pStyle w:val="BodyText"/>
+        <w:rPr/>
+      </w:pPr>
+      <w:r>
+        <w:rPr>
+          <w:rStyle w:val="Strong"/>
+        </w:rPr>
+        <w:t>FR-21:</w:t>
+      </w:r>
+      <w:r>
+        <w:rPr/>
+        <w:t xml:space="preserve"> The system shall generate a </w:t>
+      </w:r>
+      <w:r>
+        <w:rPr>
+          <w:rStyle w:val="Strong"/>
+        </w:rPr>
+        <w:t>post-session improvement report</w:t>
+      </w:r>
+      <w:r>
+        <w:rPr/>
+        <w:t>.</w:t>
+      </w:r>
+    </w:p>
+    <w:p>
+      <w:pPr>
+        <w:pStyle w:val="BodyText"/>
+        <w:rPr/>
+      </w:pPr>
+      <w:r>
+        <w:rPr/>
+        <w:t>The report shall include:</w:t>
+      </w:r>
+    </w:p>
+    <w:p>
+      <w:pPr>
+        <w:pStyle w:val="BodyText"/>
+        <w:numPr>
+          <w:ilvl w:val="0"/>
+          <w:numId w:val="31"/>
+        </w:numPr>
+        <w:tabs>
+          <w:tab w:val="clear" w:pos="709"/>
+          <w:tab w:val="left" w:pos="0" w:leader="none"/>
+        </w:tabs>
+        <w:ind w:hanging="283" w:start="709"/>
+        <w:rPr/>
+      </w:pPr>
+      <w:r>
+        <w:rPr/>
+        <w:t>Overall performance summary</w:t>
+      </w:r>
+    </w:p>
+    <w:p>
+      <w:pPr>
+        <w:pStyle w:val="BodyText"/>
+        <w:numPr>
+          <w:ilvl w:val="0"/>
+          <w:numId w:val="31"/>
+        </w:numPr>
+        <w:tabs>
+          <w:tab w:val="clear" w:pos="709"/>
+          <w:tab w:val="left" w:pos="0" w:leader="none"/>
+        </w:tabs>
+        <w:ind w:hanging="283" w:start="709"/>
+        <w:rPr/>
+      </w:pPr>
+      <w:r>
+        <w:rPr/>
+        <w:t>Grammar and language patterns</w:t>
+      </w:r>
+    </w:p>
+    <w:p>
+      <w:pPr>
+        <w:pStyle w:val="BodyText"/>
+        <w:numPr>
+          <w:ilvl w:val="0"/>
+          <w:numId w:val="31"/>
+        </w:numPr>
+        <w:tabs>
+          <w:tab w:val="clear" w:pos="709"/>
+          <w:tab w:val="left" w:pos="0" w:leader="none"/>
+        </w:tabs>
+        <w:ind w:hanging="283" w:start="709"/>
+        <w:rPr/>
+      </w:pPr>
+      <w:r>
+        <w:rPr/>
+        <w:t>Vocabulary improvement suggestions</w:t>
+      </w:r>
+    </w:p>
+    <w:p>
+      <w:pPr>
+        <w:pStyle w:val="BodyText"/>
+        <w:numPr>
+          <w:ilvl w:val="0"/>
+          <w:numId w:val="31"/>
+        </w:numPr>
+        <w:tabs>
+          <w:tab w:val="clear" w:pos="709"/>
+          <w:tab w:val="left" w:pos="0" w:leader="none"/>
+        </w:tabs>
+        <w:ind w:hanging="283" w:start="709"/>
+        <w:rPr/>
+      </w:pPr>
+      <w:r>
+        <w:rPr/>
+        <w:t>Speaking habits analysis</w:t>
+      </w:r>
+    </w:p>
+    <w:p>
+      <w:pPr>
+        <w:pStyle w:val="BodyText"/>
+        <w:numPr>
+          <w:ilvl w:val="0"/>
+          <w:numId w:val="31"/>
+        </w:numPr>
+        <w:tabs>
+          <w:tab w:val="clear" w:pos="709"/>
+          <w:tab w:val="left" w:pos="0" w:leader="none"/>
+        </w:tabs>
+        <w:ind w:hanging="283" w:start="709"/>
+        <w:rPr/>
+      </w:pPr>
+      <w:r>
+        <w:rPr/>
+        <w:t>Selected replay highlights</w:t>
+      </w:r>
+    </w:p>
+    <w:p>
+      <w:pPr>
+        <w:pStyle w:val="BodyText"/>
+        <w:numPr>
+          <w:ilvl w:val="0"/>
+          <w:numId w:val="31"/>
+        </w:numPr>
+        <w:tabs>
+          <w:tab w:val="clear" w:pos="709"/>
+          <w:tab w:val="left" w:pos="0" w:leader="none"/>
+        </w:tabs>
+        <w:ind w:hanging="283" w:start="709"/>
+        <w:rPr/>
+      </w:pPr>
+      <w:r>
+        <w:rPr/>
+        <w:t>A structured action plan</w:t>
+      </w:r>
+    </w:p>
+    <w:p>
+      <w:pPr>
+        <w:pStyle w:val="Heading3"/>
+        <w:rPr>
+          <w:rStyle w:val="Strong"/>
+        </w:rPr>
+      </w:pPr>
+      <w:r>
+        <w:rPr/>
+      </w:r>
+    </w:p>
+    <w:p>
+      <w:pPr>
+        <w:pStyle w:val="Heading3"/>
+        <w:rPr/>
+      </w:pPr>
+      <w:r>
+        <w:rPr>
+          <w:rStyle w:val="Strong"/>
+          <w:b/>
+          <w:bCs/>
+        </w:rPr>
+        <w:t>3.2.6 Personalization and Memory Requirements</w:t>
+      </w:r>
+    </w:p>
+    <w:p>
+      <w:pPr>
+        <w:pStyle w:val="BodyText"/>
+        <w:rPr/>
+      </w:pPr>
+      <w:r>
+        <w:rPr>
+          <w:rStyle w:val="Strong"/>
+        </w:rPr>
+        <w:t>FR-22:</w:t>
+      </w:r>
+      <w:r>
+        <w:rPr/>
+        <w:t xml:space="preserve"> The system shall track </w:t>
+      </w:r>
+      <w:r>
+        <w:rPr>
+          <w:rStyle w:val="Strong"/>
+        </w:rPr>
+        <w:t>repeated language mistakes</w:t>
+      </w:r>
+      <w:r>
+        <w:rPr/>
+        <w:t>.</w:t>
+      </w:r>
+    </w:p>
+    <w:p>
+      <w:pPr>
+        <w:pStyle w:val="BodyText"/>
+        <w:rPr/>
+      </w:pPr>
+      <w:r>
+        <w:rPr>
+          <w:rStyle w:val="Strong"/>
+        </w:rPr>
+        <w:t>FR-23:</w:t>
+      </w:r>
+      <w:r>
+        <w:rPr/>
+        <w:t xml:space="preserve"> The system shall adapt explanations based on user history.</w:t>
+      </w:r>
+    </w:p>
+    <w:p>
+      <w:pPr>
+        <w:pStyle w:val="BodyText"/>
+        <w:rPr/>
+      </w:pPr>
+      <w:r>
+        <w:rPr>
+          <w:rStyle w:val="Strong"/>
+        </w:rPr>
+        <w:t>FR-24:</w:t>
+      </w:r>
+      <w:r>
+        <w:rPr/>
+        <w:t xml:space="preserve"> The system shall gradually increase sentence complexity.</w:t>
+      </w:r>
+    </w:p>
+    <w:p>
+      <w:pPr>
+        <w:pStyle w:val="Heading3"/>
+        <w:rPr>
+          <w:rStyle w:val="Strong"/>
+        </w:rPr>
+      </w:pPr>
+      <w:r>
+        <w:rPr/>
+      </w:r>
+    </w:p>
+    <w:p>
+      <w:pPr>
+        <w:pStyle w:val="Heading3"/>
+        <w:rPr/>
+      </w:pPr>
+      <w:r>
+        <w:rPr>
+          <w:rStyle w:val="Strong"/>
+          <w:b/>
+          <w:bCs/>
+        </w:rPr>
+        <w:t>3.2.7 Feedback and Confidence Building Requirements</w:t>
+      </w:r>
+    </w:p>
+    <w:p>
+      <w:pPr>
+        <w:pStyle w:val="BodyText"/>
+        <w:rPr/>
+      </w:pPr>
+      <w:r>
+        <w:rPr>
+          <w:rStyle w:val="Strong"/>
+        </w:rPr>
+        <w:t>FR-25:</w:t>
+      </w:r>
+      <w:r>
+        <w:rPr/>
+        <w:t xml:space="preserve"> The system shall provide </w:t>
+      </w:r>
+      <w:r>
+        <w:rPr>
+          <w:rStyle w:val="Strong"/>
+        </w:rPr>
+        <w:t>encouraging feedback</w:t>
+      </w:r>
+      <w:r>
+        <w:rPr/>
+        <w:t>.</w:t>
+      </w:r>
+    </w:p>
+    <w:p>
+      <w:pPr>
+        <w:pStyle w:val="BodyText"/>
+        <w:rPr/>
+      </w:pPr>
+      <w:r>
+        <w:rPr>
+          <w:rStyle w:val="Strong"/>
+        </w:rPr>
+        <w:t>FR-26:</w:t>
+      </w:r>
+      <w:r>
+        <w:rPr/>
+        <w:t xml:space="preserve"> The system shall never shame, mock, or discourage users.</w:t>
+      </w:r>
+    </w:p>
+    <w:p>
+      <w:pPr>
+        <w:pStyle w:val="BodyText"/>
+        <w:rPr/>
+      </w:pPr>
+      <w:r>
+        <w:rPr>
+          <w:rStyle w:val="Strong"/>
+        </w:rPr>
+        <w:t>FR-27:</w:t>
+      </w:r>
+      <w:r>
+        <w:rPr/>
+        <w:t xml:space="preserve"> The system shall reduce filler words gently over time.</w:t>
+      </w:r>
+    </w:p>
+    <w:p>
+      <w:pPr>
+        <w:pStyle w:val="Heading2"/>
+        <w:rPr>
+          <w:rStyle w:val="Strong"/>
+        </w:rPr>
+      </w:pPr>
+      <w:r>
+        <w:rPr/>
+      </w:r>
+    </w:p>
+    <w:p>
+      <w:pPr>
+        <w:pStyle w:val="Heading2"/>
+        <w:rPr/>
+      </w:pPr>
+      <w:r>
+        <w:rPr>
+          <w:rStyle w:val="Strong"/>
+          <w:b/>
+          <w:bCs/>
+        </w:rPr>
+        <w:t>3.3 Non-Functional Requirements</w:t>
+      </w:r>
+    </w:p>
+    <w:p>
+      <w:pPr>
+        <w:pStyle w:val="Heading3"/>
+        <w:rPr/>
+      </w:pPr>
+      <w:r>
+        <w:rPr>
+          <w:rStyle w:val="Strong"/>
+          <w:b/>
+          <w:bCs/>
+        </w:rPr>
+        <w:t>3.3.1 Usability Requirements</w:t>
+      </w:r>
+    </w:p>
+    <w:p>
+      <w:pPr>
+        <w:pStyle w:val="BodyText"/>
+        <w:rPr/>
+      </w:pPr>
+      <w:r>
+        <w:rPr>
+          <w:rStyle w:val="Strong"/>
+        </w:rPr>
+        <w:t>NFR-1:</w:t>
+      </w:r>
+      <w:r>
+        <w:rPr/>
+        <w:t xml:space="preserve"> The system shall be easy to use for beginners.</w:t>
+        <w:br/>
+      </w:r>
+      <w:r>
+        <w:rPr>
+          <w:rStyle w:val="Strong"/>
+        </w:rPr>
+        <w:t>NFR-2:</w:t>
+      </w:r>
+      <w:r>
+        <w:rPr/>
+        <w:t xml:space="preserve"> The system shall provide clear feedback without overwhelming the user.</w:t>
+      </w:r>
+    </w:p>
+    <w:p>
+      <w:pPr>
+        <w:pStyle w:val="Heading3"/>
+        <w:rPr>
+          <w:rStyle w:val="Strong"/>
+        </w:rPr>
+      </w:pPr>
+      <w:r>
+        <w:rPr/>
+      </w:r>
+    </w:p>
+    <w:p>
+      <w:pPr>
+        <w:pStyle w:val="Heading3"/>
+        <w:rPr/>
+      </w:pPr>
+      <w:r>
+        <w:rPr>
+          <w:rStyle w:val="Strong"/>
+          <w:b/>
+          <w:bCs/>
+        </w:rPr>
+        <w:t>3.3.2 Performance Requirements</w:t>
+      </w:r>
+    </w:p>
+    <w:p>
+      <w:pPr>
+        <w:pStyle w:val="BodyText"/>
+        <w:rPr/>
+      </w:pPr>
+      <w:r>
+        <w:rPr>
+          <w:rStyle w:val="Strong"/>
+        </w:rPr>
+        <w:t>NFR-3:</w:t>
+      </w:r>
+      <w:r>
+        <w:rPr/>
+        <w:t xml:space="preserve"> The system shall respond within acceptable conversational latency.</w:t>
+        <w:br/>
+      </w:r>
+      <w:r>
+        <w:rPr>
+          <w:rStyle w:val="Strong"/>
+        </w:rPr>
+        <w:t>NFR-4:</w:t>
+      </w:r>
+      <w:r>
+        <w:rPr/>
+        <w:t xml:space="preserve"> The system shall support smooth voice interaction.</w:t>
+      </w:r>
+    </w:p>
+    <w:p>
+      <w:pPr>
+        <w:pStyle w:val="Heading3"/>
+        <w:rPr>
+          <w:rStyle w:val="Strong"/>
+        </w:rPr>
+      </w:pPr>
+      <w:r>
+        <w:rPr/>
+      </w:r>
+    </w:p>
+    <w:p>
+      <w:pPr>
+        <w:pStyle w:val="Heading3"/>
+        <w:rPr/>
+      </w:pPr>
+      <w:r>
+        <w:rPr>
+          <w:rStyle w:val="Strong"/>
+          <w:b/>
+          <w:bCs/>
+        </w:rPr>
+        <w:t>3.3.3 Reliability Requirements</w:t>
+      </w:r>
+    </w:p>
+    <w:p>
+      <w:pPr>
+        <w:pStyle w:val="BodyText"/>
+        <w:rPr/>
+      </w:pPr>
+      <w:r>
+        <w:rPr>
+          <w:rStyle w:val="Strong"/>
+        </w:rPr>
+        <w:t>NFR-5:</w:t>
+      </w:r>
+      <w:r>
+        <w:rPr/>
+        <w:t xml:space="preserve"> The system shall maintain consistent behavior across sessions.</w:t>
+        <w:br/>
+      </w:r>
+      <w:r>
+        <w:rPr>
+          <w:rStyle w:val="Strong"/>
+        </w:rPr>
+        <w:t>NFR-6:</w:t>
+      </w:r>
+      <w:r>
+        <w:rPr/>
+        <w:t xml:space="preserve"> The system shall handle speech recognition failures gracefully.</w:t>
+      </w:r>
+    </w:p>
+    <w:p>
+      <w:pPr>
+        <w:pStyle w:val="Heading3"/>
+        <w:rPr>
+          <w:rStyle w:val="Strong"/>
+        </w:rPr>
+      </w:pPr>
+      <w:r>
+        <w:rPr/>
+      </w:r>
+    </w:p>
+    <w:p>
+      <w:pPr>
+        <w:pStyle w:val="Heading3"/>
+        <w:rPr/>
+      </w:pPr>
+      <w:r>
+        <w:rPr>
+          <w:rStyle w:val="Strong"/>
+          <w:b/>
+          <w:bCs/>
+        </w:rPr>
+        <w:t>3.3.4 Security and Privacy Requirements</w:t>
+      </w:r>
+    </w:p>
+    <w:p>
+      <w:pPr>
+        <w:pStyle w:val="BodyText"/>
+        <w:rPr/>
+      </w:pPr>
+      <w:r>
+        <w:rPr>
+          <w:rStyle w:val="Strong"/>
+        </w:rPr>
+        <w:t>NFR-7:</w:t>
+      </w:r>
+      <w:r>
+        <w:rPr/>
+        <w:t xml:space="preserve"> The system shall not request sensitive personal data.</w:t>
+        <w:br/>
+      </w:r>
+      <w:r>
+        <w:rPr>
+          <w:rStyle w:val="Strong"/>
+        </w:rPr>
+        <w:t>NFR-8:</w:t>
+      </w:r>
+      <w:r>
+        <w:rPr/>
+        <w:t xml:space="preserve"> The system shall treat all conversations as confidential.</w:t>
+      </w:r>
+    </w:p>
+    <w:p>
+      <w:pPr>
+        <w:pStyle w:val="Heading3"/>
+        <w:rPr>
+          <w:rStyle w:val="Strong"/>
+        </w:rPr>
+      </w:pPr>
+      <w:r>
+        <w:rPr/>
+      </w:r>
+    </w:p>
+    <w:p>
+      <w:pPr>
+        <w:pStyle w:val="Heading3"/>
+        <w:rPr/>
+      </w:pPr>
+      <w:r>
+        <w:rPr>
+          <w:rStyle w:val="Strong"/>
+          <w:b/>
+          <w:bCs/>
+        </w:rPr>
+        <w:t>3.3.5 Ethical and Behavioral Constraints</w:t>
+      </w:r>
+    </w:p>
+    <w:p>
+      <w:pPr>
+        <w:pStyle w:val="BodyText"/>
+        <w:rPr/>
+      </w:pPr>
+      <w:r>
+        <w:rPr>
+          <w:rStyle w:val="Strong"/>
+        </w:rPr>
+        <w:t>NFR-9:</w:t>
+      </w:r>
+      <w:r>
+        <w:rPr/>
+        <w:t xml:space="preserve"> The system shall not act as a therapist or medical advisor.</w:t>
+        <w:br/>
+      </w:r>
+      <w:r>
+        <w:rPr>
+          <w:rStyle w:val="Strong"/>
+        </w:rPr>
+        <w:t>NFR-10:</w:t>
+      </w:r>
+      <w:r>
+        <w:rPr/>
+        <w:t xml:space="preserve"> The system shall follow ethical AI communication principles.</w:t>
+      </w:r>
+    </w:p>
+    <w:p>
+      <w:pPr>
+        <w:pStyle w:val="Heading2"/>
+        <w:rPr>
+          <w:rStyle w:val="Strong"/>
+        </w:rPr>
+      </w:pPr>
+      <w:r>
+        <w:rPr/>
+      </w:r>
+    </w:p>
+    <w:p>
+      <w:pPr>
+        <w:pStyle w:val="Heading2"/>
+        <w:rPr/>
+      </w:pPr>
+      <w:r>
+        <w:rPr>
+          <w:rStyle w:val="Strong"/>
+          <w:b/>
+          <w:bCs/>
+        </w:rPr>
+        <w:t>3.4 Requirement Traceability (Initial)</w:t>
+      </w:r>
+    </w:p>
+    <w:tbl>
+      <w:tblPr>
+        <w:tblW w:w="3937" w:type="dxa"/>
+        <w:jc w:val="start"/>
+        <w:tblInd w:w="0" w:type="dxa"/>
+        <w:tblLayout w:type="fixed"/>
+        <w:tblCellMar>
+          <w:top w:w="28" w:type="dxa"/>
+          <w:start w:w="28" w:type="dxa"/>
+          <w:bottom w:w="28" w:type="dxa"/>
+          <w:end w:w="28" w:type="dxa"/>
+        </w:tblCellMar>
+      </w:tblPr>
+      <w:tblGrid>
+        <w:gridCol w:w="2025"/>
+        <w:gridCol w:w="1912"/>
+      </w:tblGrid>
+      <w:tr>
+        <w:trPr>
+          <w:tblHeader w:val="true"/>
+        </w:trPr>
+        <w:tc>
+          <w:tcPr>
+            <w:tcW w:w="2025" w:type="dxa"/>
+            <w:tcBorders/>
+            <w:vAlign w:val="center"/>
+          </w:tcPr>
+          <w:p>
+            <w:pPr>
+              <w:pStyle w:val="TableHeading"/>
+              <w:rPr/>
+            </w:pPr>
+            <w:r>
+              <w:rPr/>
+              <w:t>Requirement Area</w:t>
+            </w:r>
+          </w:p>
+        </w:tc>
+        <w:tc>
+          <w:tcPr>
+            <w:tcW w:w="1912" w:type="dxa"/>
+            <w:tcBorders/>
+            <w:vAlign w:val="center"/>
+          </w:tcPr>
+          <w:p>
+            <w:pPr>
+              <w:pStyle w:val="TableHeading"/>
+              <w:rPr/>
+            </w:pPr>
+            <w:r>
+              <w:rPr/>
+              <w:t>Covered In</w:t>
+            </w:r>
+          </w:p>
+        </w:tc>
+      </w:tr>
+      <w:tr>
+        <w:trPr/>
+        <w:tc>
+          <w:tcPr>
+            <w:tcW w:w="2025" w:type="dxa"/>
+            <w:tcBorders/>
+            <w:vAlign w:val="center"/>
+          </w:tcPr>
+          <w:p>
+            <w:pPr>
+              <w:pStyle w:val="TableContents"/>
+              <w:rPr/>
+            </w:pPr>
+            <w:r>
+              <w:rPr/>
+              <w:t>Conversation Flow</w:t>
+            </w:r>
+          </w:p>
+        </w:tc>
+        <w:tc>
+          <w:tcPr>
+            <w:tcW w:w="1912" w:type="dxa"/>
+            <w:tcBorders/>
+            <w:vAlign w:val="center"/>
+          </w:tcPr>
+          <w:p>
+            <w:pPr>
+              <w:pStyle w:val="TableContents"/>
+              <w:rPr/>
+            </w:pPr>
+            <w:r>
+              <w:rPr/>
+              <w:t>FR-5 to FR-7</w:t>
+            </w:r>
+          </w:p>
+        </w:tc>
+      </w:tr>
+      <w:tr>
+        <w:trPr/>
+        <w:tc>
+          <w:tcPr>
+            <w:tcW w:w="2025" w:type="dxa"/>
+            <w:tcBorders/>
+            <w:vAlign w:val="center"/>
+          </w:tcPr>
+          <w:p>
+            <w:pPr>
+              <w:pStyle w:val="TableContents"/>
+              <w:rPr/>
+            </w:pPr>
+            <w:r>
+              <w:rPr/>
+              <w:t>Grammar Handling</w:t>
+            </w:r>
+          </w:p>
+        </w:tc>
+        <w:tc>
+          <w:tcPr>
+            <w:tcW w:w="1912" w:type="dxa"/>
+            <w:tcBorders/>
+            <w:vAlign w:val="center"/>
+          </w:tcPr>
+          <w:p>
+            <w:pPr>
+              <w:pStyle w:val="TableContents"/>
+              <w:rPr/>
+            </w:pPr>
+            <w:r>
+              <w:rPr/>
+              <w:t>FR-8 to FR-11</w:t>
+            </w:r>
+          </w:p>
+        </w:tc>
+      </w:tr>
+      <w:tr>
+        <w:trPr/>
+        <w:tc>
+          <w:tcPr>
+            <w:tcW w:w="2025" w:type="dxa"/>
+            <w:tcBorders/>
+            <w:vAlign w:val="center"/>
+          </w:tcPr>
+          <w:p>
+            <w:pPr>
+              <w:pStyle w:val="TableContents"/>
+              <w:rPr/>
+            </w:pPr>
+            <w:r>
+              <w:rPr/>
+              <w:t>Mode Behavior</w:t>
+            </w:r>
+          </w:p>
+        </w:tc>
+        <w:tc>
+          <w:tcPr>
+            <w:tcW w:w="1912" w:type="dxa"/>
+            <w:tcBorders/>
+            <w:vAlign w:val="center"/>
+          </w:tcPr>
+          <w:p>
+            <w:pPr>
+              <w:pStyle w:val="TableContents"/>
+              <w:rPr/>
+            </w:pPr>
+            <w:r>
+              <w:rPr/>
+              <w:t>FR-12 to FR-20</w:t>
+            </w:r>
+          </w:p>
+        </w:tc>
+      </w:tr>
+      <w:tr>
+        <w:trPr/>
+        <w:tc>
+          <w:tcPr>
+            <w:tcW w:w="2025" w:type="dxa"/>
+            <w:tcBorders/>
+            <w:vAlign w:val="center"/>
+          </w:tcPr>
+          <w:p>
+            <w:pPr>
+              <w:pStyle w:val="TableContents"/>
+              <w:rPr/>
+            </w:pPr>
+            <w:r>
+              <w:rPr/>
+              <w:t>Interview Feedback</w:t>
+            </w:r>
+          </w:p>
+        </w:tc>
+        <w:tc>
+          <w:tcPr>
+            <w:tcW w:w="1912" w:type="dxa"/>
+            <w:tcBorders/>
+            <w:vAlign w:val="center"/>
+          </w:tcPr>
+          <w:p>
+            <w:pPr>
+              <w:pStyle w:val="TableContents"/>
+              <w:rPr/>
+            </w:pPr>
+            <w:r>
+              <w:rPr/>
+              <w:t>FR-21</w:t>
+            </w:r>
+          </w:p>
+        </w:tc>
+      </w:tr>
+      <w:tr>
+        <w:trPr/>
+        <w:tc>
+          <w:tcPr>
+            <w:tcW w:w="2025" w:type="dxa"/>
+            <w:tcBorders/>
+            <w:vAlign w:val="center"/>
+          </w:tcPr>
+          <w:p>
+            <w:pPr>
+              <w:pStyle w:val="TableContents"/>
+              <w:rPr/>
+            </w:pPr>
+            <w:r>
+              <w:rPr/>
+              <w:t>Personalization</w:t>
+            </w:r>
+          </w:p>
+        </w:tc>
+        <w:tc>
+          <w:tcPr>
+            <w:tcW w:w="1912" w:type="dxa"/>
+            <w:tcBorders/>
+            <w:vAlign w:val="center"/>
+          </w:tcPr>
+          <w:p>
+            <w:pPr>
+              <w:pStyle w:val="TableContents"/>
+              <w:rPr/>
+            </w:pPr>
+            <w:r>
+              <w:rPr/>
+              <w:t>FR-22 to FR-24</w:t>
+            </w:r>
+          </w:p>
+        </w:tc>
+      </w:tr>
+      <w:tr>
+        <w:trPr/>
+        <w:tc>
+          <w:tcPr>
+            <w:tcW w:w="2025" w:type="dxa"/>
+            <w:tcBorders/>
+            <w:vAlign w:val="center"/>
+          </w:tcPr>
+          <w:p>
+            <w:pPr>
+              <w:pStyle w:val="TableContents"/>
+              <w:rPr/>
+            </w:pPr>
+            <w:r>
+              <w:rPr/>
+              <w:t>Ethics &amp; Privacy</w:t>
+            </w:r>
+          </w:p>
+        </w:tc>
+        <w:tc>
+          <w:tcPr>
+            <w:tcW w:w="1912" w:type="dxa"/>
+            <w:tcBorders/>
+            <w:vAlign w:val="center"/>
+          </w:tcPr>
+          <w:p>
+            <w:pPr>
+              <w:pStyle w:val="TableContents"/>
+              <w:rPr/>
+            </w:pPr>
+            <w:r>
+              <w:rPr/>
+              <w:t>NFR-7 to NFR-10</w:t>
+            </w:r>
+          </w:p>
+        </w:tc>
+      </w:tr>
+    </w:tbl>
+    <w:p>
+      <w:pPr>
+        <w:pStyle w:val="Normal"/>
+        <w:bidi w:val="0"/>
+        <w:jc w:val="start"/>
+        <w:rPr/>
+      </w:pPr>
+      <w:r>
+        <w:rPr/>
+      </w:r>
+    </w:p>
     <w:sectPr>
       <w:type w:val="nextPage"/>
       <w:pgSz w:w="11906" w:h="16838"/>
@@ -8054,6 +9803,399 @@
   <w:abstractNum w:abstractNumId="29">
     <w:lvl w:ilvl="0">
       <w:start w:val="1"/>
+      <w:numFmt w:val="bullet"/>
+      <w:lvlText w:val=""/>
+      <w:lvlJc w:val="start"/>
+      <w:pPr>
+        <w:tabs>
+          <w:tab w:val="num" w:pos="709"/>
+        </w:tabs>
+        <w:ind w:start="709" w:hanging="283"/>
+      </w:pPr>
+      <w:rPr>
+        <w:rFonts w:ascii="Symbol" w:hAnsi="Symbol" w:cs="Symbol" w:hint="default"/>
+      </w:rPr>
+    </w:lvl>
+    <w:lvl w:ilvl="1">
+      <w:start w:val="1"/>
+      <w:numFmt w:val="bullet"/>
+      <w:lvlText w:val=""/>
+      <w:lvlJc w:val="start"/>
+      <w:pPr>
+        <w:tabs>
+          <w:tab w:val="num" w:pos="1418"/>
+        </w:tabs>
+        <w:ind w:start="1418" w:hanging="283"/>
+      </w:pPr>
+      <w:rPr>
+        <w:rFonts w:ascii="Symbol" w:hAnsi="Symbol" w:cs="Symbol" w:hint="default"/>
+      </w:rPr>
+    </w:lvl>
+    <w:lvl w:ilvl="2">
+      <w:start w:val="1"/>
+      <w:numFmt w:val="bullet"/>
+      <w:lvlText w:val=""/>
+      <w:lvlJc w:val="start"/>
+      <w:pPr>
+        <w:tabs>
+          <w:tab w:val="num" w:pos="2127"/>
+        </w:tabs>
+        <w:ind w:start="2127" w:hanging="283"/>
+      </w:pPr>
+      <w:rPr>
+        <w:rFonts w:ascii="Symbol" w:hAnsi="Symbol" w:cs="Symbol" w:hint="default"/>
+      </w:rPr>
+    </w:lvl>
+    <w:lvl w:ilvl="3">
+      <w:start w:val="1"/>
+      <w:numFmt w:val="bullet"/>
+      <w:lvlText w:val=""/>
+      <w:lvlJc w:val="start"/>
+      <w:pPr>
+        <w:tabs>
+          <w:tab w:val="num" w:pos="2836"/>
+        </w:tabs>
+        <w:ind w:start="2836" w:hanging="283"/>
+      </w:pPr>
+      <w:rPr>
+        <w:rFonts w:ascii="Symbol" w:hAnsi="Symbol" w:cs="Symbol" w:hint="default"/>
+      </w:rPr>
+    </w:lvl>
+    <w:lvl w:ilvl="4">
+      <w:start w:val="1"/>
+      <w:numFmt w:val="bullet"/>
+      <w:lvlText w:val=""/>
+      <w:lvlJc w:val="start"/>
+      <w:pPr>
+        <w:tabs>
+          <w:tab w:val="num" w:pos="3545"/>
+        </w:tabs>
+        <w:ind w:start="3545" w:hanging="283"/>
+      </w:pPr>
+      <w:rPr>
+        <w:rFonts w:ascii="Symbol" w:hAnsi="Symbol" w:cs="Symbol" w:hint="default"/>
+      </w:rPr>
+    </w:lvl>
+    <w:lvl w:ilvl="5">
+      <w:start w:val="1"/>
+      <w:numFmt w:val="bullet"/>
+      <w:lvlText w:val=""/>
+      <w:lvlJc w:val="start"/>
+      <w:pPr>
+        <w:tabs>
+          <w:tab w:val="num" w:pos="4254"/>
+        </w:tabs>
+        <w:ind w:start="4254" w:hanging="283"/>
+      </w:pPr>
+      <w:rPr>
+        <w:rFonts w:ascii="Symbol" w:hAnsi="Symbol" w:cs="Symbol" w:hint="default"/>
+      </w:rPr>
+    </w:lvl>
+    <w:lvl w:ilvl="6">
+      <w:start w:val="1"/>
+      <w:numFmt w:val="bullet"/>
+      <w:lvlText w:val=""/>
+      <w:lvlJc w:val="start"/>
+      <w:pPr>
+        <w:tabs>
+          <w:tab w:val="num" w:pos="4963"/>
+        </w:tabs>
+        <w:ind w:start="4963" w:hanging="283"/>
+      </w:pPr>
+      <w:rPr>
+        <w:rFonts w:ascii="Symbol" w:hAnsi="Symbol" w:cs="Symbol" w:hint="default"/>
+      </w:rPr>
+    </w:lvl>
+    <w:lvl w:ilvl="7">
+      <w:start w:val="1"/>
+      <w:numFmt w:val="bullet"/>
+      <w:lvlText w:val=""/>
+      <w:lvlJc w:val="start"/>
+      <w:pPr>
+        <w:tabs>
+          <w:tab w:val="num" w:pos="5672"/>
+        </w:tabs>
+        <w:ind w:start="5672" w:hanging="283"/>
+      </w:pPr>
+      <w:rPr>
+        <w:rFonts w:ascii="Symbol" w:hAnsi="Symbol" w:cs="Symbol" w:hint="default"/>
+      </w:rPr>
+    </w:lvl>
+    <w:lvl w:ilvl="8">
+      <w:start w:val="1"/>
+      <w:numFmt w:val="bullet"/>
+      <w:lvlText w:val=""/>
+      <w:lvlJc w:val="start"/>
+      <w:pPr>
+        <w:tabs>
+          <w:tab w:val="num" w:pos="6381"/>
+        </w:tabs>
+        <w:ind w:start="6381" w:hanging="283"/>
+      </w:pPr>
+      <w:rPr>
+        <w:rFonts w:ascii="Symbol" w:hAnsi="Symbol" w:cs="Symbol" w:hint="default"/>
+      </w:rPr>
+    </w:lvl>
+  </w:abstractNum>
+  <w:abstractNum w:abstractNumId="30">
+    <w:lvl w:ilvl="0">
+      <w:start w:val="1"/>
+      <w:numFmt w:val="decimal"/>
+      <w:lvlText w:val="%1."/>
+      <w:lvlJc w:val="start"/>
+      <w:pPr>
+        <w:tabs>
+          <w:tab w:val="num" w:pos="709"/>
+        </w:tabs>
+        <w:ind w:start="709" w:hanging="283"/>
+      </w:pPr>
+      <w:rPr/>
+    </w:lvl>
+    <w:lvl w:ilvl="1">
+      <w:start w:val="1"/>
+      <w:numFmt w:val="decimal"/>
+      <w:lvlText w:val="%2."/>
+      <w:lvlJc w:val="start"/>
+      <w:pPr>
+        <w:tabs>
+          <w:tab w:val="num" w:pos="1418"/>
+        </w:tabs>
+        <w:ind w:start="1418" w:hanging="283"/>
+      </w:pPr>
+      <w:rPr/>
+    </w:lvl>
+    <w:lvl w:ilvl="2">
+      <w:start w:val="1"/>
+      <w:numFmt w:val="decimal"/>
+      <w:lvlText w:val="%3."/>
+      <w:lvlJc w:val="start"/>
+      <w:pPr>
+        <w:tabs>
+          <w:tab w:val="num" w:pos="2127"/>
+        </w:tabs>
+        <w:ind w:start="2127" w:hanging="283"/>
+      </w:pPr>
+      <w:rPr/>
+    </w:lvl>
+    <w:lvl w:ilvl="3">
+      <w:start w:val="1"/>
+      <w:numFmt w:val="decimal"/>
+      <w:lvlText w:val="%4."/>
+      <w:lvlJc w:val="start"/>
+      <w:pPr>
+        <w:tabs>
+          <w:tab w:val="num" w:pos="2836"/>
+        </w:tabs>
+        <w:ind w:start="2836" w:hanging="283"/>
+      </w:pPr>
+      <w:rPr/>
+    </w:lvl>
+    <w:lvl w:ilvl="4">
+      <w:start w:val="1"/>
+      <w:numFmt w:val="decimal"/>
+      <w:lvlText w:val="%5."/>
+      <w:lvlJc w:val="start"/>
+      <w:pPr>
+        <w:tabs>
+          <w:tab w:val="num" w:pos="3545"/>
+        </w:tabs>
+        <w:ind w:start="3545" w:hanging="283"/>
+      </w:pPr>
+      <w:rPr/>
+    </w:lvl>
+    <w:lvl w:ilvl="5">
+      <w:start w:val="1"/>
+      <w:numFmt w:val="decimal"/>
+      <w:lvlText w:val="%6."/>
+      <w:lvlJc w:val="start"/>
+      <w:pPr>
+        <w:tabs>
+          <w:tab w:val="num" w:pos="4254"/>
+        </w:tabs>
+        <w:ind w:start="4254" w:hanging="283"/>
+      </w:pPr>
+      <w:rPr/>
+    </w:lvl>
+    <w:lvl w:ilvl="6">
+      <w:start w:val="1"/>
+      <w:numFmt w:val="decimal"/>
+      <w:lvlText w:val="%7."/>
+      <w:lvlJc w:val="start"/>
+      <w:pPr>
+        <w:tabs>
+          <w:tab w:val="num" w:pos="4963"/>
+        </w:tabs>
+        <w:ind w:start="4963" w:hanging="283"/>
+      </w:pPr>
+      <w:rPr/>
+    </w:lvl>
+    <w:lvl w:ilvl="7">
+      <w:start w:val="1"/>
+      <w:numFmt w:val="decimal"/>
+      <w:lvlText w:val="%8."/>
+      <w:lvlJc w:val="start"/>
+      <w:pPr>
+        <w:tabs>
+          <w:tab w:val="num" w:pos="5672"/>
+        </w:tabs>
+        <w:ind w:start="5672" w:hanging="283"/>
+      </w:pPr>
+      <w:rPr/>
+    </w:lvl>
+    <w:lvl w:ilvl="8">
+      <w:start w:val="1"/>
+      <w:numFmt w:val="decimal"/>
+      <w:lvlText w:val="%9."/>
+      <w:lvlJc w:val="start"/>
+      <w:pPr>
+        <w:tabs>
+          <w:tab w:val="num" w:pos="6381"/>
+        </w:tabs>
+        <w:ind w:start="6381" w:hanging="283"/>
+      </w:pPr>
+      <w:rPr/>
+    </w:lvl>
+  </w:abstractNum>
+  <w:abstractNum w:abstractNumId="31">
+    <w:lvl w:ilvl="0">
+      <w:start w:val="1"/>
+      <w:numFmt w:val="bullet"/>
+      <w:lvlText w:val=""/>
+      <w:lvlJc w:val="start"/>
+      <w:pPr>
+        <w:tabs>
+          <w:tab w:val="num" w:pos="709"/>
+        </w:tabs>
+        <w:ind w:start="709" w:hanging="283"/>
+      </w:pPr>
+      <w:rPr>
+        <w:rFonts w:ascii="Symbol" w:hAnsi="Symbol" w:cs="Symbol" w:hint="default"/>
+      </w:rPr>
+    </w:lvl>
+    <w:lvl w:ilvl="1">
+      <w:start w:val="1"/>
+      <w:numFmt w:val="bullet"/>
+      <w:lvlText w:val=""/>
+      <w:lvlJc w:val="start"/>
+      <w:pPr>
+        <w:tabs>
+          <w:tab w:val="num" w:pos="1418"/>
+        </w:tabs>
+        <w:ind w:start="1418" w:hanging="283"/>
+      </w:pPr>
+      <w:rPr>
+        <w:rFonts w:ascii="Symbol" w:hAnsi="Symbol" w:cs="Symbol" w:hint="default"/>
+      </w:rPr>
+    </w:lvl>
+    <w:lvl w:ilvl="2">
+      <w:start w:val="1"/>
+      <w:numFmt w:val="bullet"/>
+      <w:lvlText w:val=""/>
+      <w:lvlJc w:val="start"/>
+      <w:pPr>
+        <w:tabs>
+          <w:tab w:val="num" w:pos="2127"/>
+        </w:tabs>
+        <w:ind w:start="2127" w:hanging="283"/>
+      </w:pPr>
+      <w:rPr>
+        <w:rFonts w:ascii="Symbol" w:hAnsi="Symbol" w:cs="Symbol" w:hint="default"/>
+      </w:rPr>
+    </w:lvl>
+    <w:lvl w:ilvl="3">
+      <w:start w:val="1"/>
+      <w:numFmt w:val="bullet"/>
+      <w:lvlText w:val=""/>
+      <w:lvlJc w:val="start"/>
+      <w:pPr>
+        <w:tabs>
+          <w:tab w:val="num" w:pos="2836"/>
+        </w:tabs>
+        <w:ind w:start="2836" w:hanging="283"/>
+      </w:pPr>
+      <w:rPr>
+        <w:rFonts w:ascii="Symbol" w:hAnsi="Symbol" w:cs="Symbol" w:hint="default"/>
+      </w:rPr>
+    </w:lvl>
+    <w:lvl w:ilvl="4">
+      <w:start w:val="1"/>
+      <w:numFmt w:val="bullet"/>
+      <w:lvlText w:val=""/>
+      <w:lvlJc w:val="start"/>
+      <w:pPr>
+        <w:tabs>
+          <w:tab w:val="num" w:pos="3545"/>
+        </w:tabs>
+        <w:ind w:start="3545" w:hanging="283"/>
+      </w:pPr>
+      <w:rPr>
+        <w:rFonts w:ascii="Symbol" w:hAnsi="Symbol" w:cs="Symbol" w:hint="default"/>
+      </w:rPr>
+    </w:lvl>
+    <w:lvl w:ilvl="5">
+      <w:start w:val="1"/>
+      <w:numFmt w:val="bullet"/>
+      <w:lvlText w:val=""/>
+      <w:lvlJc w:val="start"/>
+      <w:pPr>
+        <w:tabs>
+          <w:tab w:val="num" w:pos="4254"/>
+        </w:tabs>
+        <w:ind w:start="4254" w:hanging="283"/>
+      </w:pPr>
+      <w:rPr>
+        <w:rFonts w:ascii="Symbol" w:hAnsi="Symbol" w:cs="Symbol" w:hint="default"/>
+      </w:rPr>
+    </w:lvl>
+    <w:lvl w:ilvl="6">
+      <w:start w:val="1"/>
+      <w:numFmt w:val="bullet"/>
+      <w:lvlText w:val=""/>
+      <w:lvlJc w:val="start"/>
+      <w:pPr>
+        <w:tabs>
+          <w:tab w:val="num" w:pos="4963"/>
+        </w:tabs>
+        <w:ind w:start="4963" w:hanging="283"/>
+      </w:pPr>
+      <w:rPr>
+        <w:rFonts w:ascii="Symbol" w:hAnsi="Symbol" w:cs="Symbol" w:hint="default"/>
+      </w:rPr>
+    </w:lvl>
+    <w:lvl w:ilvl="7">
+      <w:start w:val="1"/>
+      <w:numFmt w:val="bullet"/>
+      <w:lvlText w:val=""/>
+      <w:lvlJc w:val="start"/>
+      <w:pPr>
+        <w:tabs>
+          <w:tab w:val="num" w:pos="5672"/>
+        </w:tabs>
+        <w:ind w:start="5672" w:hanging="283"/>
+      </w:pPr>
+      <w:rPr>
+        <w:rFonts w:ascii="Symbol" w:hAnsi="Symbol" w:cs="Symbol" w:hint="default"/>
+      </w:rPr>
+    </w:lvl>
+    <w:lvl w:ilvl="8">
+      <w:start w:val="1"/>
+      <w:numFmt w:val="bullet"/>
+      <w:lvlText w:val=""/>
+      <w:lvlJc w:val="start"/>
+      <w:pPr>
+        <w:tabs>
+          <w:tab w:val="num" w:pos="6381"/>
+        </w:tabs>
+        <w:ind w:start="6381" w:hanging="283"/>
+      </w:pPr>
+      <w:rPr>
+        <w:rFonts w:ascii="Symbol" w:hAnsi="Symbol" w:cs="Symbol" w:hint="default"/>
+      </w:rPr>
+    </w:lvl>
+  </w:abstractNum>
+  <w:abstractNum w:abstractNumId="32">
+    <w:lvl w:ilvl="0">
+      <w:start w:val="1"/>
       <w:numFmt w:val="none"/>
       <w:suff w:val="nothing"/>
       <w:lvlText w:val=""/>
@@ -8093,6 +10235,7 @@
     </w:lvl>
     <w:lvl w:ilvl="3">
       <w:start w:val="1"/>
+      <w:pStyle w:val="Heading4"/>
       <w:numFmt w:val="none"/>
       <w:suff w:val="nothing"/>
       <w:lvlText w:val=""/>
@@ -8257,6 +10400,15 @@
   <w:num w:numId="29">
     <w:abstractNumId w:val="29"/>
   </w:num>
+  <w:num w:numId="30">
+    <w:abstractNumId w:val="30"/>
+  </w:num>
+  <w:num w:numId="31">
+    <w:abstractNumId w:val="31"/>
+  </w:num>
+  <w:num w:numId="32">
+    <w:abstractNumId w:val="32"/>
+  </w:num>
 </w:numbering>
 </file>
 
@@ -8348,6 +10500,23 @@
       <w:szCs w:val="28"/>
     </w:rPr>
   </w:style>
+  <w:style w:type="paragraph" w:styleId="Heading4">
+    <w:name w:val="Heading 4"/>
+    <w:basedOn w:val="Heading"/>
+    <w:next w:val="BodyText"/>
+    <w:qFormat/>
+    <w:pPr>
+      <w:spacing w:before="120" w:after="120"/>
+      <w:outlineLvl w:val="3"/>
+    </w:pPr>
+    <w:rPr>
+      <w:rFonts w:ascii="Liberation Serif" w:hAnsi="Liberation Serif" w:eastAsia="Noto Serif CJK SC" w:cs="Noto Sans Devanagari"/>
+      <w:b/>
+      <w:bCs/>
+      <w:sz w:val="24"/>
+      <w:szCs w:val="24"/>
+    </w:rPr>
+  </w:style>
   <w:style w:type="character" w:styleId="Strong">
     <w:name w:val="Strong"/>
     <w:qFormat/>
@@ -8362,6 +10531,11 @@
     <w:rPr>
       <w:rFonts w:ascii="OpenSymbol" w:hAnsi="OpenSymbol" w:eastAsia="OpenSymbol" w:cs="OpenSymbol"/>
     </w:rPr>
+  </w:style>
+  <w:style w:type="character" w:styleId="NumberingSymbols">
+    <w:name w:val="Numbering Symbols"/>
+    <w:qFormat/>
+    <w:rPr/>
   </w:style>
   <w:style w:type="paragraph" w:styleId="Heading">
     <w:name w:val="Heading"/>

</xml_diff>

<commit_message>
Add SRS Chapter 5 – Behavior Rules
</commit_message>
<xml_diff>
--- a/SRS/Humanized_English_Coach_SRS_v1.0.docx
+++ b/SRS/Humanized_English_Coach_SRS_v1.0.docx
@@ -8561,6 +8561,2118 @@
         <w:rPr/>
       </w:r>
     </w:p>
+    <w:p>
+      <w:pPr>
+        <w:pStyle w:val="Normal"/>
+        <w:bidi w:val="0"/>
+        <w:jc w:val="start"/>
+        <w:rPr/>
+      </w:pPr>
+      <w:r>
+        <w:rPr/>
+      </w:r>
+    </w:p>
+    <w:p>
+      <w:pPr>
+        <w:pStyle w:val="Normal"/>
+        <w:bidi w:val="0"/>
+        <w:jc w:val="start"/>
+        <w:rPr/>
+      </w:pPr>
+      <w:r>
+        <w:rPr/>
+      </w:r>
+    </w:p>
+    <w:p>
+      <w:pPr>
+        <w:pStyle w:val="Normal"/>
+        <w:bidi w:val="0"/>
+        <w:jc w:val="start"/>
+        <w:rPr/>
+      </w:pPr>
+      <w:r>
+        <w:rPr/>
+      </w:r>
+    </w:p>
+    <w:p>
+      <w:pPr>
+        <w:pStyle w:val="Normal"/>
+        <w:bidi w:val="0"/>
+        <w:jc w:val="start"/>
+        <w:rPr/>
+      </w:pPr>
+      <w:r>
+        <w:rPr/>
+      </w:r>
+    </w:p>
+    <w:p>
+      <w:pPr>
+        <w:pStyle w:val="Normal"/>
+        <w:bidi w:val="0"/>
+        <w:jc w:val="start"/>
+        <w:rPr/>
+      </w:pPr>
+      <w:r>
+        <w:rPr/>
+      </w:r>
+    </w:p>
+    <w:p>
+      <w:pPr>
+        <w:pStyle w:val="Normal"/>
+        <w:bidi w:val="0"/>
+        <w:jc w:val="start"/>
+        <w:rPr/>
+      </w:pPr>
+      <w:r>
+        <w:rPr/>
+      </w:r>
+    </w:p>
+    <w:p>
+      <w:pPr>
+        <w:pStyle w:val="Normal"/>
+        <w:bidi w:val="0"/>
+        <w:jc w:val="start"/>
+        <w:rPr/>
+      </w:pPr>
+      <w:r>
+        <w:rPr/>
+      </w:r>
+    </w:p>
+    <w:p>
+      <w:pPr>
+        <w:pStyle w:val="Normal"/>
+        <w:bidi w:val="0"/>
+        <w:jc w:val="start"/>
+        <w:rPr/>
+      </w:pPr>
+      <w:r>
+        <w:rPr/>
+      </w:r>
+    </w:p>
+    <w:p>
+      <w:pPr>
+        <w:pStyle w:val="Normal"/>
+        <w:bidi w:val="0"/>
+        <w:jc w:val="start"/>
+        <w:rPr/>
+      </w:pPr>
+      <w:r>
+        <w:rPr/>
+      </w:r>
+    </w:p>
+    <w:p>
+      <w:pPr>
+        <w:pStyle w:val="Heading2"/>
+        <w:bidi w:val="0"/>
+        <w:spacing w:before="0" w:after="283"/>
+        <w:jc w:val="center"/>
+        <w:rPr>
+          <w:sz w:val="24"/>
+          <w:szCs w:val="24"/>
+        </w:rPr>
+      </w:pPr>
+      <w:r>
+        <w:rPr>
+          <w:rStyle w:val="Strong"/>
+          <w:b/>
+          <w:bCs/>
+          <w:sz w:val="36"/>
+          <w:szCs w:val="24"/>
+        </w:rPr>
+        <w:t>CHAPTER 5: BEHAVIOR RULES TO ATOMIC SYSTEM REQUIREMENTS</w:t>
+      </w:r>
+    </w:p>
+    <w:p>
+      <w:pPr>
+        <w:pStyle w:val="HorizontalLine"/>
+        <w:spacing w:before="0" w:after="0"/>
+        <w:rPr>
+          <w:sz w:val="24"/>
+          <w:szCs w:val="24"/>
+        </w:rPr>
+      </w:pPr>
+      <w:r>
+        <w:rPr>
+          <w:sz w:val="24"/>
+          <w:szCs w:val="24"/>
+        </w:rPr>
+      </w:r>
+    </w:p>
+    <w:p>
+      <w:pPr>
+        <w:pStyle w:val="Heading2"/>
+        <w:spacing w:before="0" w:after="283"/>
+        <w:rPr>
+          <w:sz w:val="24"/>
+          <w:szCs w:val="24"/>
+        </w:rPr>
+      </w:pPr>
+      <w:r>
+        <w:rPr>
+          <w:rStyle w:val="Strong"/>
+          <w:b/>
+          <w:bCs/>
+          <w:sz w:val="36"/>
+          <w:szCs w:val="24"/>
+        </w:rPr>
+        <w:t>5.1 Purpose of This Chapter</w:t>
+      </w:r>
+    </w:p>
+    <w:p>
+      <w:pPr>
+        <w:pStyle w:val="BodyText"/>
+        <w:rPr/>
+      </w:pPr>
+      <w:r>
+        <w:rPr/>
+        <w:t xml:space="preserve">This chapter formally translates </w:t>
+      </w:r>
+      <w:r>
+        <w:rPr>
+          <w:rStyle w:val="Strong"/>
+        </w:rPr>
+        <w:t>human behavior rules</w:t>
+      </w:r>
+      <w:r>
+        <w:rPr/>
+        <w:t xml:space="preserve"> into </w:t>
+      </w:r>
+      <w:r>
+        <w:rPr>
+          <w:rStyle w:val="Strong"/>
+        </w:rPr>
+        <w:t>atomic, testable system requirements</w:t>
+      </w:r>
+      <w:r>
+        <w:rPr/>
+        <w:t>.</w:t>
+      </w:r>
+    </w:p>
+    <w:p>
+      <w:pPr>
+        <w:pStyle w:val="BodyText"/>
+        <w:rPr/>
+      </w:pPr>
+      <w:r>
+        <w:rPr/>
+        <w:t>These requirements ensure the system:</w:t>
+      </w:r>
+    </w:p>
+    <w:p>
+      <w:pPr>
+        <w:pStyle w:val="BodyText"/>
+        <w:numPr>
+          <w:ilvl w:val="0"/>
+          <w:numId w:val="51"/>
+        </w:numPr>
+        <w:tabs>
+          <w:tab w:val="clear" w:pos="709"/>
+          <w:tab w:val="left" w:pos="0" w:leader="none"/>
+        </w:tabs>
+        <w:ind w:hanging="283" w:start="709"/>
+        <w:rPr/>
+      </w:pPr>
+      <w:r>
+        <w:rPr/>
+        <w:t xml:space="preserve">Behaves like a </w:t>
+      </w:r>
+      <w:r>
+        <w:rPr>
+          <w:rStyle w:val="Strong"/>
+        </w:rPr>
+        <w:t>patient human mentor</w:t>
+      </w:r>
+    </w:p>
+    <w:p>
+      <w:pPr>
+        <w:pStyle w:val="BodyText"/>
+        <w:numPr>
+          <w:ilvl w:val="0"/>
+          <w:numId w:val="51"/>
+        </w:numPr>
+        <w:tabs>
+          <w:tab w:val="clear" w:pos="709"/>
+          <w:tab w:val="left" w:pos="0" w:leader="none"/>
+        </w:tabs>
+        <w:ind w:hanging="283" w:start="709"/>
+        <w:rPr/>
+      </w:pPr>
+      <w:r>
+        <w:rPr/>
+        <w:t>Never breaks character</w:t>
+      </w:r>
+    </w:p>
+    <w:p>
+      <w:pPr>
+        <w:pStyle w:val="BodyText"/>
+        <w:numPr>
+          <w:ilvl w:val="0"/>
+          <w:numId w:val="51"/>
+        </w:numPr>
+        <w:tabs>
+          <w:tab w:val="clear" w:pos="709"/>
+          <w:tab w:val="left" w:pos="0" w:leader="none"/>
+        </w:tabs>
+        <w:ind w:hanging="283" w:start="709"/>
+        <w:rPr/>
+      </w:pPr>
+      <w:r>
+        <w:rPr/>
+        <w:t>Maintains ethical and professional boundaries</w:t>
+      </w:r>
+    </w:p>
+    <w:p>
+      <w:pPr>
+        <w:pStyle w:val="BodyText"/>
+        <w:numPr>
+          <w:ilvl w:val="0"/>
+          <w:numId w:val="51"/>
+        </w:numPr>
+        <w:tabs>
+          <w:tab w:val="clear" w:pos="709"/>
+          <w:tab w:val="left" w:pos="0" w:leader="none"/>
+        </w:tabs>
+        <w:ind w:hanging="283" w:start="709"/>
+        <w:rPr/>
+      </w:pPr>
+      <w:r>
+        <w:rPr/>
+        <w:t>Responds consistently across all modes</w:t>
+      </w:r>
+    </w:p>
+    <w:p>
+      <w:pPr>
+        <w:pStyle w:val="BodyText"/>
+        <w:rPr/>
+      </w:pPr>
+      <w:r>
+        <w:rPr/>
+        <w:t xml:space="preserve">Each behavior rule is mapped to </w:t>
+      </w:r>
+      <w:r>
+        <w:rPr>
+          <w:rStyle w:val="Strong"/>
+        </w:rPr>
+        <w:t>one or more enforceable requirements</w:t>
+      </w:r>
+      <w:r>
+        <w:rPr/>
+        <w:t>.</w:t>
+      </w:r>
+    </w:p>
+    <w:p>
+      <w:pPr>
+        <w:pStyle w:val="Heading2"/>
+        <w:spacing w:before="0" w:after="283"/>
+        <w:rPr>
+          <w:rStyle w:val="Strong"/>
+          <w:sz w:val="24"/>
+          <w:szCs w:val="24"/>
+        </w:rPr>
+      </w:pPr>
+      <w:r>
+        <w:rPr>
+          <w:sz w:val="24"/>
+          <w:szCs w:val="24"/>
+        </w:rPr>
+      </w:r>
+    </w:p>
+    <w:p>
+      <w:pPr>
+        <w:pStyle w:val="Heading2"/>
+        <w:spacing w:before="0" w:after="283"/>
+        <w:rPr>
+          <w:sz w:val="24"/>
+          <w:szCs w:val="24"/>
+        </w:rPr>
+      </w:pPr>
+      <w:r>
+        <w:rPr>
+          <w:rStyle w:val="Strong"/>
+          <w:b/>
+          <w:bCs/>
+          <w:sz w:val="36"/>
+          <w:szCs w:val="24"/>
+        </w:rPr>
+        <w:t>5.2 Human Mentorship Behavior Requirements</w:t>
+      </w:r>
+    </w:p>
+    <w:p>
+      <w:pPr>
+        <w:pStyle w:val="Heading3"/>
+        <w:spacing w:before="0" w:after="283"/>
+        <w:rPr>
+          <w:sz w:val="24"/>
+          <w:szCs w:val="24"/>
+        </w:rPr>
+      </w:pPr>
+      <w:r>
+        <w:rPr>
+          <w:rStyle w:val="Strong"/>
+          <w:b/>
+          <w:bCs/>
+          <w:sz w:val="28"/>
+          <w:szCs w:val="24"/>
+        </w:rPr>
+        <w:t>5.2.1 Human-like Interaction</w:t>
+      </w:r>
+    </w:p>
+    <w:p>
+      <w:pPr>
+        <w:pStyle w:val="BodyText"/>
+        <w:rPr/>
+      </w:pPr>
+      <w:r>
+        <w:rPr>
+          <w:rStyle w:val="Strong"/>
+        </w:rPr>
+        <w:t>BR-1:</w:t>
+      </w:r>
+      <w:r>
+        <w:rPr/>
+        <w:t xml:space="preserve"> The system shall behave like a </w:t>
+      </w:r>
+      <w:r>
+        <w:rPr>
+          <w:rStyle w:val="Strong"/>
+        </w:rPr>
+        <w:t>patient human mentor</w:t>
+      </w:r>
+      <w:r>
+        <w:rPr/>
+        <w:t>, not a chatbot.</w:t>
+      </w:r>
+    </w:p>
+    <w:p>
+      <w:pPr>
+        <w:pStyle w:val="BodyText"/>
+        <w:rPr/>
+      </w:pPr>
+      <w:r>
+        <w:rPr>
+          <w:rStyle w:val="Strong"/>
+        </w:rPr>
+        <w:t>BR-2:</w:t>
+      </w:r>
+      <w:r>
+        <w:rPr/>
+        <w:t xml:space="preserve"> The system shall respond in a </w:t>
+      </w:r>
+      <w:r>
+        <w:rPr>
+          <w:rStyle w:val="Strong"/>
+        </w:rPr>
+        <w:t>calm, friendly, and encouraging tone</w:t>
+      </w:r>
+      <w:r>
+        <w:rPr/>
+        <w:t>.</w:t>
+      </w:r>
+    </w:p>
+    <w:p>
+      <w:pPr>
+        <w:pStyle w:val="BodyText"/>
+        <w:rPr/>
+      </w:pPr>
+      <w:r>
+        <w:rPr>
+          <w:rStyle w:val="Strong"/>
+        </w:rPr>
+        <w:t>BR-3:</w:t>
+      </w:r>
+      <w:r>
+        <w:rPr/>
+        <w:t xml:space="preserve"> The system shall never mock, shame, or discourage the user.</w:t>
+      </w:r>
+    </w:p>
+    <w:p>
+      <w:pPr>
+        <w:pStyle w:val="BodyText"/>
+        <w:rPr/>
+      </w:pPr>
+      <w:r>
+        <w:rPr>
+          <w:rStyle w:val="Strong"/>
+        </w:rPr>
+        <w:t>BR-4:</w:t>
+      </w:r>
+      <w:r>
+        <w:rPr/>
+        <w:t xml:space="preserve"> The system shall prioritize </w:t>
+      </w:r>
+      <w:r>
+        <w:rPr>
+          <w:rStyle w:val="Strong"/>
+        </w:rPr>
+        <w:t>confidence-building</w:t>
+      </w:r>
+      <w:r>
+        <w:rPr/>
+        <w:t xml:space="preserve"> over error correction.</w:t>
+      </w:r>
+    </w:p>
+    <w:p>
+      <w:pPr>
+        <w:pStyle w:val="Heading2"/>
+        <w:spacing w:before="0" w:after="283"/>
+        <w:rPr>
+          <w:rStyle w:val="Strong"/>
+          <w:sz w:val="24"/>
+          <w:szCs w:val="24"/>
+        </w:rPr>
+      </w:pPr>
+      <w:r>
+        <w:rPr>
+          <w:sz w:val="24"/>
+          <w:szCs w:val="24"/>
+        </w:rPr>
+      </w:r>
+    </w:p>
+    <w:p>
+      <w:pPr>
+        <w:pStyle w:val="Heading2"/>
+        <w:spacing w:before="0" w:after="283"/>
+        <w:rPr>
+          <w:sz w:val="24"/>
+          <w:szCs w:val="24"/>
+        </w:rPr>
+      </w:pPr>
+      <w:r>
+        <w:rPr>
+          <w:rStyle w:val="Strong"/>
+          <w:b/>
+          <w:bCs/>
+          <w:sz w:val="36"/>
+          <w:szCs w:val="24"/>
+        </w:rPr>
+        <w:t>5.3 Conversation Control Rules</w:t>
+      </w:r>
+    </w:p>
+    <w:p>
+      <w:pPr>
+        <w:pStyle w:val="Heading3"/>
+        <w:spacing w:before="0" w:after="283"/>
+        <w:rPr>
+          <w:sz w:val="24"/>
+          <w:szCs w:val="24"/>
+        </w:rPr>
+      </w:pPr>
+      <w:r>
+        <w:rPr>
+          <w:rStyle w:val="Strong"/>
+          <w:b/>
+          <w:bCs/>
+          <w:sz w:val="28"/>
+          <w:szCs w:val="24"/>
+        </w:rPr>
+        <w:t>5.3.1 Non-Interruption Rules</w:t>
+      </w:r>
+    </w:p>
+    <w:p>
+      <w:pPr>
+        <w:pStyle w:val="BodyText"/>
+        <w:rPr/>
+      </w:pPr>
+      <w:r>
+        <w:rPr>
+          <w:rStyle w:val="Strong"/>
+        </w:rPr>
+        <w:t>BR-5:</w:t>
+      </w:r>
+      <w:r>
+        <w:rPr/>
+        <w:t xml:space="preserve"> The system shall never interrupt a user while speaking.</w:t>
+      </w:r>
+    </w:p>
+    <w:p>
+      <w:pPr>
+        <w:pStyle w:val="BodyText"/>
+        <w:rPr/>
+      </w:pPr>
+      <w:r>
+        <w:rPr>
+          <w:rStyle w:val="Strong"/>
+        </w:rPr>
+        <w:t>BR-6:</w:t>
+      </w:r>
+      <w:r>
+        <w:rPr/>
+        <w:t xml:space="preserve"> The system shall wait until the user completes input before processing.</w:t>
+      </w:r>
+    </w:p>
+    <w:p>
+      <w:pPr>
+        <w:pStyle w:val="BodyText"/>
+        <w:rPr/>
+      </w:pPr>
+      <w:r>
+        <w:rPr>
+          <w:rStyle w:val="Strong"/>
+        </w:rPr>
+        <w:t>BR-7:</w:t>
+      </w:r>
+      <w:r>
+        <w:rPr/>
+        <w:t xml:space="preserve"> Partial or mid-sentence corrections are strictly prohibited.</w:t>
+      </w:r>
+    </w:p>
+    <w:p>
+      <w:pPr>
+        <w:pStyle w:val="Heading3"/>
+        <w:spacing w:before="0" w:after="283"/>
+        <w:rPr>
+          <w:rStyle w:val="Strong"/>
+          <w:sz w:val="24"/>
+          <w:szCs w:val="24"/>
+        </w:rPr>
+      </w:pPr>
+      <w:r>
+        <w:rPr>
+          <w:sz w:val="24"/>
+          <w:szCs w:val="24"/>
+        </w:rPr>
+      </w:r>
+    </w:p>
+    <w:p>
+      <w:pPr>
+        <w:pStyle w:val="Heading3"/>
+        <w:spacing w:before="0" w:after="283"/>
+        <w:rPr>
+          <w:sz w:val="24"/>
+          <w:szCs w:val="24"/>
+        </w:rPr>
+      </w:pPr>
+      <w:r>
+        <w:rPr>
+          <w:rStyle w:val="Strong"/>
+          <w:b/>
+          <w:bCs/>
+          <w:sz w:val="28"/>
+          <w:szCs w:val="24"/>
+        </w:rPr>
+        <w:t>5.3.2 Response Order Enforcement</w:t>
+      </w:r>
+    </w:p>
+    <w:p>
+      <w:pPr>
+        <w:pStyle w:val="BodyText"/>
+        <w:rPr/>
+      </w:pPr>
+      <w:r>
+        <w:rPr>
+          <w:rStyle w:val="Strong"/>
+        </w:rPr>
+        <w:t>BR-8:</w:t>
+      </w:r>
+      <w:r>
+        <w:rPr/>
+        <w:t xml:space="preserve"> In practice and office modes, the system shall strictly follow the response sequence:</w:t>
+      </w:r>
+    </w:p>
+    <w:p>
+      <w:pPr>
+        <w:pStyle w:val="BodyText"/>
+        <w:numPr>
+          <w:ilvl w:val="0"/>
+          <w:numId w:val="52"/>
+        </w:numPr>
+        <w:tabs>
+          <w:tab w:val="clear" w:pos="709"/>
+          <w:tab w:val="left" w:pos="0" w:leader="none"/>
+        </w:tabs>
+        <w:ind w:hanging="283" w:start="709"/>
+        <w:rPr/>
+      </w:pPr>
+      <w:r>
+        <w:rPr/>
+        <w:t>Natural reply</w:t>
+      </w:r>
+    </w:p>
+    <w:p>
+      <w:pPr>
+        <w:pStyle w:val="BodyText"/>
+        <w:numPr>
+          <w:ilvl w:val="0"/>
+          <w:numId w:val="52"/>
+        </w:numPr>
+        <w:tabs>
+          <w:tab w:val="clear" w:pos="709"/>
+          <w:tab w:val="left" w:pos="0" w:leader="none"/>
+        </w:tabs>
+        <w:ind w:hanging="283" w:start="709"/>
+        <w:rPr/>
+      </w:pPr>
+      <w:r>
+        <w:rPr/>
+        <w:t>User sentence replay</w:t>
+      </w:r>
+    </w:p>
+    <w:p>
+      <w:pPr>
+        <w:pStyle w:val="BodyText"/>
+        <w:numPr>
+          <w:ilvl w:val="0"/>
+          <w:numId w:val="52"/>
+        </w:numPr>
+        <w:tabs>
+          <w:tab w:val="clear" w:pos="709"/>
+          <w:tab w:val="left" w:pos="0" w:leader="none"/>
+        </w:tabs>
+        <w:ind w:hanging="283" w:start="709"/>
+        <w:rPr/>
+      </w:pPr>
+      <w:r>
+        <w:rPr/>
+        <w:t>Mistake explanation</w:t>
+      </w:r>
+    </w:p>
+    <w:p>
+      <w:pPr>
+        <w:pStyle w:val="BodyText"/>
+        <w:numPr>
+          <w:ilvl w:val="0"/>
+          <w:numId w:val="52"/>
+        </w:numPr>
+        <w:tabs>
+          <w:tab w:val="clear" w:pos="709"/>
+          <w:tab w:val="left" w:pos="0" w:leader="none"/>
+        </w:tabs>
+        <w:ind w:hanging="283" w:start="709"/>
+        <w:rPr/>
+      </w:pPr>
+      <w:r>
+        <w:rPr/>
+        <w:t>Correct English</w:t>
+      </w:r>
+    </w:p>
+    <w:p>
+      <w:pPr>
+        <w:pStyle w:val="BodyText"/>
+        <w:numPr>
+          <w:ilvl w:val="0"/>
+          <w:numId w:val="52"/>
+        </w:numPr>
+        <w:tabs>
+          <w:tab w:val="clear" w:pos="709"/>
+          <w:tab w:val="left" w:pos="0" w:leader="none"/>
+        </w:tabs>
+        <w:ind w:hanging="283" w:start="709"/>
+        <w:rPr/>
+      </w:pPr>
+      <w:r>
+        <w:rPr/>
+        <w:t>Professional English</w:t>
+      </w:r>
+    </w:p>
+    <w:p>
+      <w:pPr>
+        <w:pStyle w:val="BodyText"/>
+        <w:rPr/>
+      </w:pPr>
+      <w:r>
+        <w:rPr>
+          <w:rStyle w:val="Strong"/>
+        </w:rPr>
+        <w:t>BR-9:</w:t>
+      </w:r>
+      <w:r>
+        <w:rPr/>
+        <w:t xml:space="preserve"> Skipping or reordering response steps is not permitted.</w:t>
+      </w:r>
+    </w:p>
+    <w:p>
+      <w:pPr>
+        <w:pStyle w:val="Heading2"/>
+        <w:spacing w:before="0" w:after="283"/>
+        <w:rPr>
+          <w:rStyle w:val="Strong"/>
+          <w:sz w:val="24"/>
+          <w:szCs w:val="24"/>
+        </w:rPr>
+      </w:pPr>
+      <w:r>
+        <w:rPr>
+          <w:sz w:val="24"/>
+          <w:szCs w:val="24"/>
+        </w:rPr>
+      </w:r>
+    </w:p>
+    <w:p>
+      <w:pPr>
+        <w:pStyle w:val="Heading2"/>
+        <w:spacing w:before="0" w:after="283"/>
+        <w:rPr>
+          <w:sz w:val="24"/>
+          <w:szCs w:val="24"/>
+        </w:rPr>
+      </w:pPr>
+      <w:r>
+        <w:rPr>
+          <w:rStyle w:val="Strong"/>
+          <w:b/>
+          <w:bCs/>
+          <w:sz w:val="36"/>
+          <w:szCs w:val="24"/>
+        </w:rPr>
+        <w:t>5.4 Replay Behavior Rules</w:t>
+      </w:r>
+    </w:p>
+    <w:p>
+      <w:pPr>
+        <w:pStyle w:val="Heading3"/>
+        <w:spacing w:before="0" w:after="283"/>
+        <w:rPr>
+          <w:sz w:val="24"/>
+          <w:szCs w:val="24"/>
+        </w:rPr>
+      </w:pPr>
+      <w:r>
+        <w:rPr>
+          <w:rStyle w:val="Strong"/>
+          <w:b/>
+          <w:bCs/>
+          <w:sz w:val="28"/>
+          <w:szCs w:val="24"/>
+        </w:rPr>
+        <w:t>5.4.1 Replay Permissions</w:t>
+      </w:r>
+    </w:p>
+    <w:p>
+      <w:pPr>
+        <w:pStyle w:val="BodyText"/>
+        <w:rPr/>
+      </w:pPr>
+      <w:r>
+        <w:rPr>
+          <w:rStyle w:val="Strong"/>
+        </w:rPr>
+        <w:t>BR-10:</w:t>
+      </w:r>
+      <w:r>
+        <w:rPr/>
+        <w:t xml:space="preserve"> Replay is permitted only in:</w:t>
+      </w:r>
+    </w:p>
+    <w:p>
+      <w:pPr>
+        <w:pStyle w:val="BodyText"/>
+        <w:numPr>
+          <w:ilvl w:val="0"/>
+          <w:numId w:val="53"/>
+        </w:numPr>
+        <w:tabs>
+          <w:tab w:val="clear" w:pos="709"/>
+          <w:tab w:val="left" w:pos="0" w:leader="none"/>
+        </w:tabs>
+        <w:ind w:hanging="283" w:start="709"/>
+        <w:rPr/>
+      </w:pPr>
+      <w:r>
+        <w:rPr/>
+        <w:t>Practice mode</w:t>
+      </w:r>
+    </w:p>
+    <w:p>
+      <w:pPr>
+        <w:pStyle w:val="BodyText"/>
+        <w:numPr>
+          <w:ilvl w:val="0"/>
+          <w:numId w:val="53"/>
+        </w:numPr>
+        <w:tabs>
+          <w:tab w:val="clear" w:pos="709"/>
+          <w:tab w:val="left" w:pos="0" w:leader="none"/>
+        </w:tabs>
+        <w:ind w:hanging="283" w:start="709"/>
+        <w:rPr/>
+      </w:pPr>
+      <w:r>
+        <w:rPr/>
+        <w:t>Office mode</w:t>
+      </w:r>
+    </w:p>
+    <w:p>
+      <w:pPr>
+        <w:pStyle w:val="BodyText"/>
+        <w:numPr>
+          <w:ilvl w:val="0"/>
+          <w:numId w:val="53"/>
+        </w:numPr>
+        <w:tabs>
+          <w:tab w:val="clear" w:pos="709"/>
+          <w:tab w:val="left" w:pos="0" w:leader="none"/>
+        </w:tabs>
+        <w:ind w:hanging="283" w:start="709"/>
+        <w:rPr/>
+      </w:pPr>
+      <w:r>
+        <w:rPr/>
+        <w:t>Post-interview feedback</w:t>
+      </w:r>
+    </w:p>
+    <w:p>
+      <w:pPr>
+        <w:pStyle w:val="BodyText"/>
+        <w:rPr/>
+      </w:pPr>
+      <w:r>
+        <w:rPr>
+          <w:rStyle w:val="Strong"/>
+        </w:rPr>
+        <w:t>BR-11:</w:t>
+      </w:r>
+      <w:r>
+        <w:rPr/>
+        <w:t xml:space="preserve"> Replay is strictly prohibited during live interview sessions.</w:t>
+      </w:r>
+    </w:p>
+    <w:p>
+      <w:pPr>
+        <w:pStyle w:val="Heading3"/>
+        <w:spacing w:before="0" w:after="283"/>
+        <w:rPr>
+          <w:rStyle w:val="Strong"/>
+          <w:sz w:val="24"/>
+          <w:szCs w:val="24"/>
+        </w:rPr>
+      </w:pPr>
+      <w:r>
+        <w:rPr>
+          <w:sz w:val="24"/>
+          <w:szCs w:val="24"/>
+        </w:rPr>
+      </w:r>
+    </w:p>
+    <w:p>
+      <w:pPr>
+        <w:pStyle w:val="Heading3"/>
+        <w:spacing w:before="0" w:after="283"/>
+        <w:rPr>
+          <w:sz w:val="24"/>
+          <w:szCs w:val="24"/>
+        </w:rPr>
+      </w:pPr>
+      <w:r>
+        <w:rPr>
+          <w:rStyle w:val="Strong"/>
+          <w:b/>
+          <w:bCs/>
+          <w:sz w:val="28"/>
+          <w:szCs w:val="24"/>
+        </w:rPr>
+        <w:t>5.4.2 Replay Accuracy</w:t>
+      </w:r>
+    </w:p>
+    <w:p>
+      <w:pPr>
+        <w:pStyle w:val="BodyText"/>
+        <w:rPr/>
+      </w:pPr>
+      <w:r>
+        <w:rPr>
+          <w:rStyle w:val="Strong"/>
+        </w:rPr>
+        <w:t>BR-12:</w:t>
+      </w:r>
+      <w:r>
+        <w:rPr/>
+        <w:t xml:space="preserve"> The system shall replay the user’s sentence </w:t>
+      </w:r>
+      <w:r>
+        <w:rPr>
+          <w:rStyle w:val="Strong"/>
+        </w:rPr>
+        <w:t>verbatim</w:t>
+      </w:r>
+      <w:r>
+        <w:rPr/>
+        <w:t>, without correction or paraphrasing.</w:t>
+      </w:r>
+    </w:p>
+    <w:p>
+      <w:pPr>
+        <w:pStyle w:val="BodyText"/>
+        <w:rPr/>
+      </w:pPr>
+      <w:r>
+        <w:rPr>
+          <w:rStyle w:val="Strong"/>
+        </w:rPr>
+        <w:t>BR-13:</w:t>
+      </w:r>
+      <w:r>
+        <w:rPr/>
+        <w:t xml:space="preserve"> Replay shall always precede correction.</w:t>
+      </w:r>
+    </w:p>
+    <w:p>
+      <w:pPr>
+        <w:pStyle w:val="Heading2"/>
+        <w:spacing w:before="0" w:after="283"/>
+        <w:rPr>
+          <w:rStyle w:val="Strong"/>
+          <w:sz w:val="24"/>
+          <w:szCs w:val="24"/>
+        </w:rPr>
+      </w:pPr>
+      <w:r>
+        <w:rPr>
+          <w:sz w:val="24"/>
+          <w:szCs w:val="24"/>
+        </w:rPr>
+      </w:r>
+    </w:p>
+    <w:p>
+      <w:pPr>
+        <w:pStyle w:val="Heading2"/>
+        <w:spacing w:before="0" w:after="283"/>
+        <w:rPr>
+          <w:sz w:val="24"/>
+          <w:szCs w:val="24"/>
+        </w:rPr>
+      </w:pPr>
+      <w:r>
+        <w:rPr>
+          <w:rStyle w:val="Strong"/>
+          <w:b/>
+          <w:bCs/>
+          <w:sz w:val="36"/>
+          <w:szCs w:val="24"/>
+        </w:rPr>
+        <w:t>5.5 Grammar Correction Rules</w:t>
+      </w:r>
+    </w:p>
+    <w:p>
+      <w:pPr>
+        <w:pStyle w:val="Heading3"/>
+        <w:spacing w:before="0" w:after="283"/>
+        <w:rPr>
+          <w:sz w:val="24"/>
+          <w:szCs w:val="24"/>
+        </w:rPr>
+      </w:pPr>
+      <w:r>
+        <w:rPr>
+          <w:rStyle w:val="Strong"/>
+          <w:b/>
+          <w:bCs/>
+          <w:sz w:val="28"/>
+          <w:szCs w:val="24"/>
+        </w:rPr>
+        <w:t>5.5.1 Correction Strategy</w:t>
+      </w:r>
+    </w:p>
+    <w:p>
+      <w:pPr>
+        <w:pStyle w:val="BodyText"/>
+        <w:rPr/>
+      </w:pPr>
+      <w:r>
+        <w:rPr>
+          <w:rStyle w:val="Strong"/>
+        </w:rPr>
+        <w:t>BR-14:</w:t>
+      </w:r>
+      <w:r>
+        <w:rPr/>
+        <w:t xml:space="preserve"> Grammar correction shall occur </w:t>
+      </w:r>
+      <w:r>
+        <w:rPr>
+          <w:rStyle w:val="Strong"/>
+        </w:rPr>
+        <w:t>after</w:t>
+      </w:r>
+      <w:r>
+        <w:rPr/>
+        <w:t xml:space="preserve"> natural conversation response.</w:t>
+      </w:r>
+    </w:p>
+    <w:p>
+      <w:pPr>
+        <w:pStyle w:val="BodyText"/>
+        <w:rPr/>
+      </w:pPr>
+      <w:r>
+        <w:rPr>
+          <w:rStyle w:val="Strong"/>
+        </w:rPr>
+        <w:t>BR-15:</w:t>
+      </w:r>
+      <w:r>
+        <w:rPr/>
+        <w:t xml:space="preserve"> Explanations shall be </w:t>
+      </w:r>
+      <w:r>
+        <w:rPr>
+          <w:rStyle w:val="Strong"/>
+        </w:rPr>
+        <w:t>short, clear, and beginner-friendly</w:t>
+      </w:r>
+      <w:r>
+        <w:rPr/>
+        <w:t>.</w:t>
+      </w:r>
+    </w:p>
+    <w:p>
+      <w:pPr>
+        <w:pStyle w:val="BodyText"/>
+        <w:rPr/>
+      </w:pPr>
+      <w:r>
+        <w:rPr>
+          <w:rStyle w:val="Strong"/>
+        </w:rPr>
+        <w:t>BR-16:</w:t>
+      </w:r>
+      <w:r>
+        <w:rPr/>
+        <w:t xml:space="preserve"> The system shall avoid repeating the same correction excessively.</w:t>
+      </w:r>
+    </w:p>
+    <w:p>
+      <w:pPr>
+        <w:pStyle w:val="Heading3"/>
+        <w:spacing w:before="0" w:after="283"/>
+        <w:rPr>
+          <w:rStyle w:val="Strong"/>
+          <w:sz w:val="24"/>
+          <w:szCs w:val="24"/>
+        </w:rPr>
+      </w:pPr>
+      <w:r>
+        <w:rPr>
+          <w:sz w:val="24"/>
+          <w:szCs w:val="24"/>
+        </w:rPr>
+      </w:r>
+    </w:p>
+    <w:p>
+      <w:pPr>
+        <w:pStyle w:val="Heading3"/>
+        <w:spacing w:before="0" w:after="283"/>
+        <w:rPr>
+          <w:sz w:val="24"/>
+          <w:szCs w:val="24"/>
+        </w:rPr>
+      </w:pPr>
+      <w:r>
+        <w:rPr>
+          <w:rStyle w:val="Strong"/>
+          <w:b/>
+          <w:bCs/>
+          <w:sz w:val="28"/>
+          <w:szCs w:val="24"/>
+        </w:rPr>
+        <w:t>5.5.2 Fluency Priority</w:t>
+      </w:r>
+    </w:p>
+    <w:p>
+      <w:pPr>
+        <w:pStyle w:val="BodyText"/>
+        <w:rPr/>
+      </w:pPr>
+      <w:r>
+        <w:rPr>
+          <w:rStyle w:val="Strong"/>
+        </w:rPr>
+        <w:t>BR-17:</w:t>
+      </w:r>
+      <w:r>
+        <w:rPr/>
+        <w:t xml:space="preserve"> For beginner users, fluency shall be prioritized over grammatical accuracy.</w:t>
+      </w:r>
+    </w:p>
+    <w:p>
+      <w:pPr>
+        <w:pStyle w:val="BodyText"/>
+        <w:rPr/>
+      </w:pPr>
+      <w:r>
+        <w:rPr>
+          <w:rStyle w:val="Strong"/>
+        </w:rPr>
+        <w:t>BR-18:</w:t>
+      </w:r>
+      <w:r>
+        <w:rPr/>
+        <w:t xml:space="preserve"> Correction strictness shall increase gradually based on user progress.</w:t>
+      </w:r>
+    </w:p>
+    <w:p>
+      <w:pPr>
+        <w:pStyle w:val="Heading2"/>
+        <w:spacing w:before="0" w:after="283"/>
+        <w:rPr>
+          <w:sz w:val="24"/>
+          <w:szCs w:val="24"/>
+        </w:rPr>
+      </w:pPr>
+      <w:r>
+        <w:rPr>
+          <w:rStyle w:val="Strong"/>
+          <w:b/>
+          <w:bCs/>
+          <w:sz w:val="36"/>
+          <w:szCs w:val="24"/>
+        </w:rPr>
+        <w:t>5.6 Mode-Specific Behavior Rules</w:t>
+      </w:r>
+    </w:p>
+    <w:p>
+      <w:pPr>
+        <w:pStyle w:val="Heading3"/>
+        <w:spacing w:before="0" w:after="283"/>
+        <w:rPr>
+          <w:sz w:val="24"/>
+          <w:szCs w:val="24"/>
+        </w:rPr>
+      </w:pPr>
+      <w:r>
+        <w:rPr>
+          <w:rStyle w:val="Strong"/>
+          <w:b/>
+          <w:bCs/>
+          <w:sz w:val="28"/>
+          <w:szCs w:val="24"/>
+        </w:rPr>
+        <w:t>5.6.1 Practice Mode</w:t>
+      </w:r>
+    </w:p>
+    <w:p>
+      <w:pPr>
+        <w:pStyle w:val="BodyText"/>
+        <w:rPr/>
+      </w:pPr>
+      <w:r>
+        <w:rPr>
+          <w:rStyle w:val="Strong"/>
+        </w:rPr>
+        <w:t>BR-19:</w:t>
+      </w:r>
+      <w:r>
+        <w:rPr/>
+        <w:t xml:space="preserve"> The system shall encourage free expression.</w:t>
+        <w:br/>
+      </w:r>
+      <w:r>
+        <w:rPr>
+          <w:rStyle w:val="Strong"/>
+        </w:rPr>
+        <w:t>BR-20:</w:t>
+      </w:r>
+      <w:r>
+        <w:rPr/>
+        <w:t xml:space="preserve"> Minor mistakes may be ignored to preserve confidence.</w:t>
+      </w:r>
+    </w:p>
+    <w:p>
+      <w:pPr>
+        <w:pStyle w:val="Heading3"/>
+        <w:spacing w:before="0" w:after="283"/>
+        <w:rPr>
+          <w:rStyle w:val="Strong"/>
+          <w:sz w:val="24"/>
+          <w:szCs w:val="24"/>
+        </w:rPr>
+      </w:pPr>
+      <w:r>
+        <w:rPr>
+          <w:sz w:val="24"/>
+          <w:szCs w:val="24"/>
+        </w:rPr>
+      </w:r>
+    </w:p>
+    <w:p>
+      <w:pPr>
+        <w:pStyle w:val="Heading3"/>
+        <w:spacing w:before="0" w:after="283"/>
+        <w:rPr>
+          <w:sz w:val="24"/>
+          <w:szCs w:val="24"/>
+        </w:rPr>
+      </w:pPr>
+      <w:r>
+        <w:rPr>
+          <w:rStyle w:val="Strong"/>
+          <w:b/>
+          <w:bCs/>
+          <w:sz w:val="28"/>
+          <w:szCs w:val="24"/>
+        </w:rPr>
+        <w:t>5.6.2 Office Mode</w:t>
+      </w:r>
+    </w:p>
+    <w:p>
+      <w:pPr>
+        <w:pStyle w:val="BodyText"/>
+        <w:rPr/>
+      </w:pPr>
+      <w:r>
+        <w:rPr>
+          <w:rStyle w:val="Strong"/>
+        </w:rPr>
+        <w:t>BR-21:</w:t>
+      </w:r>
+      <w:r>
+        <w:rPr/>
+        <w:t xml:space="preserve"> The system shall use polite, professional language.</w:t>
+        <w:br/>
+      </w:r>
+      <w:r>
+        <w:rPr>
+          <w:rStyle w:val="Strong"/>
+        </w:rPr>
+        <w:t>BR-22:</w:t>
+      </w:r>
+      <w:r>
+        <w:rPr/>
+        <w:t xml:space="preserve"> Casual expressions shall be rewritten in workplace-appropriate English.</w:t>
+      </w:r>
+    </w:p>
+    <w:p>
+      <w:pPr>
+        <w:pStyle w:val="Heading3"/>
+        <w:spacing w:before="0" w:after="283"/>
+        <w:rPr>
+          <w:rStyle w:val="Strong"/>
+          <w:sz w:val="24"/>
+          <w:szCs w:val="24"/>
+        </w:rPr>
+      </w:pPr>
+      <w:r>
+        <w:rPr>
+          <w:sz w:val="24"/>
+          <w:szCs w:val="24"/>
+        </w:rPr>
+      </w:r>
+    </w:p>
+    <w:p>
+      <w:pPr>
+        <w:pStyle w:val="Heading3"/>
+        <w:spacing w:before="0" w:after="283"/>
+        <w:rPr>
+          <w:sz w:val="24"/>
+          <w:szCs w:val="24"/>
+        </w:rPr>
+      </w:pPr>
+      <w:r>
+        <w:rPr>
+          <w:rStyle w:val="Strong"/>
+          <w:b/>
+          <w:bCs/>
+          <w:sz w:val="28"/>
+          <w:szCs w:val="24"/>
+        </w:rPr>
+        <w:t>5.6.3 Interview Mode (Live)</w:t>
+      </w:r>
+    </w:p>
+    <w:p>
+      <w:pPr>
+        <w:pStyle w:val="BodyText"/>
+        <w:rPr/>
+      </w:pPr>
+      <w:r>
+        <w:rPr>
+          <w:rStyle w:val="Strong"/>
+        </w:rPr>
+        <w:t>BR-23:</w:t>
+      </w:r>
+      <w:r>
+        <w:rPr/>
+        <w:t xml:space="preserve"> The system shall behave as a professional interviewer.</w:t>
+        <w:br/>
+      </w:r>
+      <w:r>
+        <w:rPr>
+          <w:rStyle w:val="Strong"/>
+        </w:rPr>
+        <w:t>BR-24:</w:t>
+      </w:r>
+      <w:r>
+        <w:rPr/>
+        <w:t xml:space="preserve"> Grammar correction during live interviews is prohibited.</w:t>
+        <w:br/>
+      </w:r>
+      <w:r>
+        <w:rPr>
+          <w:rStyle w:val="Strong"/>
+        </w:rPr>
+        <w:t>BR-25:</w:t>
+      </w:r>
+      <w:r>
+        <w:rPr/>
+        <w:t xml:space="preserve"> Replay during live interviews is prohibited.</w:t>
+        <w:br/>
+      </w:r>
+      <w:r>
+        <w:rPr>
+          <w:rStyle w:val="Strong"/>
+        </w:rPr>
+        <w:t>BR-26:</w:t>
+      </w:r>
+      <w:r>
+        <w:rPr/>
+        <w:t xml:space="preserve"> Follow-up questions shall be context-aware.</w:t>
+      </w:r>
+    </w:p>
+    <w:p>
+      <w:pPr>
+        <w:pStyle w:val="Heading2"/>
+        <w:spacing w:before="0" w:after="283"/>
+        <w:rPr>
+          <w:rStyle w:val="Strong"/>
+          <w:sz w:val="24"/>
+          <w:szCs w:val="24"/>
+        </w:rPr>
+      </w:pPr>
+      <w:r>
+        <w:rPr>
+          <w:sz w:val="24"/>
+          <w:szCs w:val="24"/>
+        </w:rPr>
+      </w:r>
+    </w:p>
+    <w:p>
+      <w:pPr>
+        <w:pStyle w:val="Heading2"/>
+        <w:spacing w:before="0" w:after="283"/>
+        <w:rPr>
+          <w:sz w:val="24"/>
+          <w:szCs w:val="24"/>
+        </w:rPr>
+      </w:pPr>
+      <w:r>
+        <w:rPr>
+          <w:rStyle w:val="Strong"/>
+          <w:b/>
+          <w:bCs/>
+          <w:sz w:val="36"/>
+          <w:szCs w:val="24"/>
+        </w:rPr>
+        <w:t>5.7 Post-Interview Feedback Rules</w:t>
+      </w:r>
+    </w:p>
+    <w:p>
+      <w:pPr>
+        <w:pStyle w:val="BodyText"/>
+        <w:rPr/>
+      </w:pPr>
+      <w:r>
+        <w:rPr>
+          <w:rStyle w:val="Strong"/>
+        </w:rPr>
+        <w:t>BR-27:</w:t>
+      </w:r>
+      <w:r>
+        <w:rPr/>
+        <w:t xml:space="preserve"> Post-interview feedback shall be generated only after session completion.</w:t>
+      </w:r>
+    </w:p>
+    <w:p>
+      <w:pPr>
+        <w:pStyle w:val="BodyText"/>
+        <w:rPr/>
+      </w:pPr>
+      <w:r>
+        <w:rPr>
+          <w:rStyle w:val="Strong"/>
+        </w:rPr>
+        <w:t>BR-28:</w:t>
+      </w:r>
+      <w:r>
+        <w:rPr/>
+        <w:t xml:space="preserve"> Feedback shall include:</w:t>
+      </w:r>
+    </w:p>
+    <w:p>
+      <w:pPr>
+        <w:pStyle w:val="BodyText"/>
+        <w:numPr>
+          <w:ilvl w:val="0"/>
+          <w:numId w:val="54"/>
+        </w:numPr>
+        <w:tabs>
+          <w:tab w:val="clear" w:pos="709"/>
+          <w:tab w:val="left" w:pos="0" w:leader="none"/>
+        </w:tabs>
+        <w:ind w:hanging="283" w:start="709"/>
+        <w:rPr/>
+      </w:pPr>
+      <w:r>
+        <w:rPr/>
+        <w:t>Overall performance</w:t>
+      </w:r>
+    </w:p>
+    <w:p>
+      <w:pPr>
+        <w:pStyle w:val="BodyText"/>
+        <w:numPr>
+          <w:ilvl w:val="0"/>
+          <w:numId w:val="54"/>
+        </w:numPr>
+        <w:tabs>
+          <w:tab w:val="clear" w:pos="709"/>
+          <w:tab w:val="left" w:pos="0" w:leader="none"/>
+        </w:tabs>
+        <w:ind w:hanging="283" w:start="709"/>
+        <w:rPr/>
+      </w:pPr>
+      <w:r>
+        <w:rPr/>
+        <w:t>Grammar patterns</w:t>
+      </w:r>
+    </w:p>
+    <w:p>
+      <w:pPr>
+        <w:pStyle w:val="BodyText"/>
+        <w:numPr>
+          <w:ilvl w:val="0"/>
+          <w:numId w:val="54"/>
+        </w:numPr>
+        <w:tabs>
+          <w:tab w:val="clear" w:pos="709"/>
+          <w:tab w:val="left" w:pos="0" w:leader="none"/>
+        </w:tabs>
+        <w:ind w:hanging="283" w:start="709"/>
+        <w:rPr/>
+      </w:pPr>
+      <w:r>
+        <w:rPr/>
+        <w:t>Vocabulary improvement</w:t>
+      </w:r>
+    </w:p>
+    <w:p>
+      <w:pPr>
+        <w:pStyle w:val="BodyText"/>
+        <w:numPr>
+          <w:ilvl w:val="0"/>
+          <w:numId w:val="54"/>
+        </w:numPr>
+        <w:tabs>
+          <w:tab w:val="clear" w:pos="709"/>
+          <w:tab w:val="left" w:pos="0" w:leader="none"/>
+        </w:tabs>
+        <w:ind w:hanging="283" w:start="709"/>
+        <w:rPr/>
+      </w:pPr>
+      <w:r>
+        <w:rPr/>
+        <w:t>Speaking habits</w:t>
+      </w:r>
+    </w:p>
+    <w:p>
+      <w:pPr>
+        <w:pStyle w:val="BodyText"/>
+        <w:numPr>
+          <w:ilvl w:val="0"/>
+          <w:numId w:val="54"/>
+        </w:numPr>
+        <w:tabs>
+          <w:tab w:val="clear" w:pos="709"/>
+          <w:tab w:val="left" w:pos="0" w:leader="none"/>
+        </w:tabs>
+        <w:ind w:hanging="283" w:start="709"/>
+        <w:rPr/>
+      </w:pPr>
+      <w:r>
+        <w:rPr/>
+        <w:t>Selected replay highlights</w:t>
+      </w:r>
+    </w:p>
+    <w:p>
+      <w:pPr>
+        <w:pStyle w:val="BodyText"/>
+        <w:numPr>
+          <w:ilvl w:val="0"/>
+          <w:numId w:val="54"/>
+        </w:numPr>
+        <w:tabs>
+          <w:tab w:val="clear" w:pos="709"/>
+          <w:tab w:val="left" w:pos="0" w:leader="none"/>
+        </w:tabs>
+        <w:ind w:hanging="283" w:start="709"/>
+        <w:rPr/>
+      </w:pPr>
+      <w:r>
+        <w:rPr/>
+        <w:t>Action plan</w:t>
+      </w:r>
+    </w:p>
+    <w:p>
+      <w:pPr>
+        <w:pStyle w:val="Heading2"/>
+        <w:spacing w:before="0" w:after="283"/>
+        <w:rPr>
+          <w:rStyle w:val="Strong"/>
+          <w:sz w:val="24"/>
+          <w:szCs w:val="24"/>
+        </w:rPr>
+      </w:pPr>
+      <w:r>
+        <w:rPr>
+          <w:sz w:val="24"/>
+          <w:szCs w:val="24"/>
+        </w:rPr>
+      </w:r>
+    </w:p>
+    <w:p>
+      <w:pPr>
+        <w:pStyle w:val="Heading2"/>
+        <w:spacing w:before="0" w:after="283"/>
+        <w:rPr>
+          <w:sz w:val="24"/>
+          <w:szCs w:val="24"/>
+        </w:rPr>
+      </w:pPr>
+      <w:r>
+        <w:rPr>
+          <w:rStyle w:val="Strong"/>
+          <w:b/>
+          <w:bCs/>
+          <w:sz w:val="36"/>
+          <w:szCs w:val="24"/>
+        </w:rPr>
+        <w:t>5.8 Ethical &amp; Privacy Behavior Rules</w:t>
+      </w:r>
+    </w:p>
+    <w:p>
+      <w:pPr>
+        <w:pStyle w:val="BodyText"/>
+        <w:rPr/>
+      </w:pPr>
+      <w:r>
+        <w:rPr>
+          <w:rStyle w:val="Strong"/>
+        </w:rPr>
+        <w:t>BR-29:</w:t>
+      </w:r>
+      <w:r>
+        <w:rPr/>
+        <w:t xml:space="preserve"> The system shall not act as a therapist or doctor.</w:t>
+      </w:r>
+    </w:p>
+    <w:p>
+      <w:pPr>
+        <w:pStyle w:val="BodyText"/>
+        <w:rPr/>
+      </w:pPr>
+      <w:r>
+        <w:rPr>
+          <w:rStyle w:val="Strong"/>
+        </w:rPr>
+        <w:t>BR-30:</w:t>
+      </w:r>
+      <w:r>
+        <w:rPr/>
+        <w:t xml:space="preserve"> The system shall not diagnose mental or psychological conditions.</w:t>
+      </w:r>
+    </w:p>
+    <w:p>
+      <w:pPr>
+        <w:pStyle w:val="BodyText"/>
+        <w:rPr/>
+      </w:pPr>
+      <w:r>
+        <w:rPr>
+          <w:rStyle w:val="Strong"/>
+        </w:rPr>
+        <w:t>BR-31:</w:t>
+      </w:r>
+      <w:r>
+        <w:rPr/>
+        <w:t xml:space="preserve"> The system shall not request sensitive personal information.</w:t>
+      </w:r>
+    </w:p>
+    <w:p>
+      <w:pPr>
+        <w:pStyle w:val="BodyText"/>
+        <w:rPr/>
+      </w:pPr>
+      <w:r>
+        <w:rPr>
+          <w:rStyle w:val="Strong"/>
+        </w:rPr>
+        <w:t>BR-32:</w:t>
+      </w:r>
+      <w:r>
+        <w:rPr/>
+        <w:t xml:space="preserve"> All interactions shall be treated as confidential.</w:t>
+      </w:r>
+    </w:p>
+    <w:p>
+      <w:pPr>
+        <w:pStyle w:val="Heading2"/>
+        <w:spacing w:before="0" w:after="283"/>
+        <w:rPr>
+          <w:sz w:val="24"/>
+          <w:szCs w:val="24"/>
+        </w:rPr>
+      </w:pPr>
+      <w:r>
+        <w:rPr>
+          <w:rStyle w:val="Strong"/>
+          <w:b/>
+          <w:bCs/>
+          <w:sz w:val="36"/>
+          <w:szCs w:val="24"/>
+        </w:rPr>
+        <w:t>5.9 Progressive Learning Rules</w:t>
+      </w:r>
+    </w:p>
+    <w:p>
+      <w:pPr>
+        <w:pStyle w:val="BodyText"/>
+        <w:rPr/>
+      </w:pPr>
+      <w:r>
+        <w:rPr>
+          <w:rStyle w:val="Strong"/>
+        </w:rPr>
+        <w:t>BR-33:</w:t>
+      </w:r>
+      <w:r>
+        <w:rPr/>
+        <w:t xml:space="preserve"> The system shall adapt responses based on error frequency.</w:t>
+      </w:r>
+    </w:p>
+    <w:p>
+      <w:pPr>
+        <w:pStyle w:val="BodyText"/>
+        <w:rPr/>
+      </w:pPr>
+      <w:r>
+        <w:rPr>
+          <w:rStyle w:val="Strong"/>
+        </w:rPr>
+        <w:t>BR-34:</w:t>
+      </w:r>
+      <w:r>
+        <w:rPr/>
+        <w:t xml:space="preserve"> Difficulty level shall increase gradually:</w:t>
+      </w:r>
+    </w:p>
+    <w:p>
+      <w:pPr>
+        <w:pStyle w:val="BodyText"/>
+        <w:numPr>
+          <w:ilvl w:val="0"/>
+          <w:numId w:val="55"/>
+        </w:numPr>
+        <w:tabs>
+          <w:tab w:val="clear" w:pos="709"/>
+          <w:tab w:val="left" w:pos="0" w:leader="none"/>
+        </w:tabs>
+        <w:ind w:hanging="283" w:start="709"/>
+        <w:rPr/>
+      </w:pPr>
+      <w:r>
+        <w:rPr/>
+        <w:t>Beginner → supportive</w:t>
+      </w:r>
+    </w:p>
+    <w:p>
+      <w:pPr>
+        <w:pStyle w:val="BodyText"/>
+        <w:numPr>
+          <w:ilvl w:val="0"/>
+          <w:numId w:val="55"/>
+        </w:numPr>
+        <w:tabs>
+          <w:tab w:val="clear" w:pos="709"/>
+          <w:tab w:val="left" w:pos="0" w:leader="none"/>
+        </w:tabs>
+        <w:ind w:hanging="283" w:start="709"/>
+        <w:rPr/>
+      </w:pPr>
+      <w:r>
+        <w:rPr/>
+        <w:t>Intermediate → structured</w:t>
+      </w:r>
+    </w:p>
+    <w:p>
+      <w:pPr>
+        <w:pStyle w:val="BodyText"/>
+        <w:numPr>
+          <w:ilvl w:val="0"/>
+          <w:numId w:val="55"/>
+        </w:numPr>
+        <w:tabs>
+          <w:tab w:val="clear" w:pos="709"/>
+          <w:tab w:val="left" w:pos="0" w:leader="none"/>
+        </w:tabs>
+        <w:ind w:hanging="283" w:start="709"/>
+        <w:rPr/>
+      </w:pPr>
+      <w:r>
+        <w:rPr/>
+        <w:t>Advanced → professional nuance</w:t>
+      </w:r>
+    </w:p>
+    <w:p>
+      <w:pPr>
+        <w:pStyle w:val="Heading2"/>
+        <w:spacing w:before="0" w:after="283"/>
+        <w:rPr>
+          <w:rStyle w:val="Strong"/>
+          <w:sz w:val="24"/>
+          <w:szCs w:val="24"/>
+        </w:rPr>
+      </w:pPr>
+      <w:r>
+        <w:rPr>
+          <w:sz w:val="24"/>
+          <w:szCs w:val="24"/>
+        </w:rPr>
+      </w:r>
+    </w:p>
+    <w:p>
+      <w:pPr>
+        <w:pStyle w:val="Heading2"/>
+        <w:spacing w:before="0" w:after="283"/>
+        <w:rPr>
+          <w:sz w:val="24"/>
+          <w:szCs w:val="24"/>
+        </w:rPr>
+      </w:pPr>
+      <w:r>
+        <w:rPr>
+          <w:rStyle w:val="Strong"/>
+          <w:b/>
+          <w:bCs/>
+          <w:sz w:val="36"/>
+          <w:szCs w:val="24"/>
+        </w:rPr>
+        <w:t>5.10 Behavior Rule Traceability</w:t>
+      </w:r>
+    </w:p>
+    <w:tbl>
+      <w:tblPr>
+        <w:tblW w:w="3901" w:type="dxa"/>
+        <w:jc w:val="start"/>
+        <w:tblInd w:w="0" w:type="dxa"/>
+        <w:tblLayout w:type="fixed"/>
+        <w:tblCellMar>
+          <w:top w:w="28" w:type="dxa"/>
+          <w:start w:w="28" w:type="dxa"/>
+          <w:bottom w:w="28" w:type="dxa"/>
+          <w:end w:w="28" w:type="dxa"/>
+        </w:tblCellMar>
+      </w:tblPr>
+      <w:tblGrid>
+        <w:gridCol w:w="2166"/>
+        <w:gridCol w:w="1735"/>
+      </w:tblGrid>
+      <w:tr>
+        <w:trPr>
+          <w:tblHeader w:val="true"/>
+        </w:trPr>
+        <w:tc>
+          <w:tcPr>
+            <w:tcW w:w="2166" w:type="dxa"/>
+            <w:tcBorders/>
+            <w:vAlign w:val="center"/>
+          </w:tcPr>
+          <w:p>
+            <w:pPr>
+              <w:pStyle w:val="TableHeading"/>
+              <w:rPr/>
+            </w:pPr>
+            <w:r>
+              <w:rPr/>
+              <w:t>Behavior Area</w:t>
+            </w:r>
+          </w:p>
+        </w:tc>
+        <w:tc>
+          <w:tcPr>
+            <w:tcW w:w="1735" w:type="dxa"/>
+            <w:tcBorders/>
+            <w:vAlign w:val="center"/>
+          </w:tcPr>
+          <w:p>
+            <w:pPr>
+              <w:pStyle w:val="TableHeading"/>
+              <w:rPr/>
+            </w:pPr>
+            <w:r>
+              <w:rPr/>
+              <w:t>Rules</w:t>
+            </w:r>
+          </w:p>
+        </w:tc>
+      </w:tr>
+      <w:tr>
+        <w:trPr/>
+        <w:tc>
+          <w:tcPr>
+            <w:tcW w:w="2166" w:type="dxa"/>
+            <w:tcBorders/>
+            <w:vAlign w:val="center"/>
+          </w:tcPr>
+          <w:p>
+            <w:pPr>
+              <w:pStyle w:val="TableContents"/>
+              <w:rPr/>
+            </w:pPr>
+            <w:r>
+              <w:rPr/>
+              <w:t>Human tone</w:t>
+            </w:r>
+          </w:p>
+        </w:tc>
+        <w:tc>
+          <w:tcPr>
+            <w:tcW w:w="1735" w:type="dxa"/>
+            <w:tcBorders/>
+            <w:vAlign w:val="center"/>
+          </w:tcPr>
+          <w:p>
+            <w:pPr>
+              <w:pStyle w:val="TableContents"/>
+              <w:rPr/>
+            </w:pPr>
+            <w:r>
+              <w:rPr/>
+              <w:t>BR-1 to BR-4</w:t>
+            </w:r>
+          </w:p>
+        </w:tc>
+      </w:tr>
+      <w:tr>
+        <w:trPr/>
+        <w:tc>
+          <w:tcPr>
+            <w:tcW w:w="2166" w:type="dxa"/>
+            <w:tcBorders/>
+            <w:vAlign w:val="center"/>
+          </w:tcPr>
+          <w:p>
+            <w:pPr>
+              <w:pStyle w:val="TableContents"/>
+              <w:rPr/>
+            </w:pPr>
+            <w:r>
+              <w:rPr/>
+              <w:t>Non-interruption</w:t>
+            </w:r>
+          </w:p>
+        </w:tc>
+        <w:tc>
+          <w:tcPr>
+            <w:tcW w:w="1735" w:type="dxa"/>
+            <w:tcBorders/>
+            <w:vAlign w:val="center"/>
+          </w:tcPr>
+          <w:p>
+            <w:pPr>
+              <w:pStyle w:val="TableContents"/>
+              <w:rPr/>
+            </w:pPr>
+            <w:r>
+              <w:rPr/>
+              <w:t>BR-5 to BR-7</w:t>
+            </w:r>
+          </w:p>
+        </w:tc>
+      </w:tr>
+      <w:tr>
+        <w:trPr/>
+        <w:tc>
+          <w:tcPr>
+            <w:tcW w:w="2166" w:type="dxa"/>
+            <w:tcBorders/>
+            <w:vAlign w:val="center"/>
+          </w:tcPr>
+          <w:p>
+            <w:pPr>
+              <w:pStyle w:val="TableContents"/>
+              <w:rPr/>
+            </w:pPr>
+            <w:r>
+              <w:rPr/>
+              <w:t>Replay logic</w:t>
+            </w:r>
+          </w:p>
+        </w:tc>
+        <w:tc>
+          <w:tcPr>
+            <w:tcW w:w="1735" w:type="dxa"/>
+            <w:tcBorders/>
+            <w:vAlign w:val="center"/>
+          </w:tcPr>
+          <w:p>
+            <w:pPr>
+              <w:pStyle w:val="TableContents"/>
+              <w:rPr/>
+            </w:pPr>
+            <w:r>
+              <w:rPr/>
+              <w:t>BR-10 to BR-13</w:t>
+            </w:r>
+          </w:p>
+        </w:tc>
+      </w:tr>
+      <w:tr>
+        <w:trPr/>
+        <w:tc>
+          <w:tcPr>
+            <w:tcW w:w="2166" w:type="dxa"/>
+            <w:tcBorders/>
+            <w:vAlign w:val="center"/>
+          </w:tcPr>
+          <w:p>
+            <w:pPr>
+              <w:pStyle w:val="TableContents"/>
+              <w:rPr/>
+            </w:pPr>
+            <w:r>
+              <w:rPr/>
+              <w:t>Grammar strategy</w:t>
+            </w:r>
+          </w:p>
+        </w:tc>
+        <w:tc>
+          <w:tcPr>
+            <w:tcW w:w="1735" w:type="dxa"/>
+            <w:tcBorders/>
+            <w:vAlign w:val="center"/>
+          </w:tcPr>
+          <w:p>
+            <w:pPr>
+              <w:pStyle w:val="TableContents"/>
+              <w:rPr/>
+            </w:pPr>
+            <w:r>
+              <w:rPr/>
+              <w:t>BR-14 to BR-18</w:t>
+            </w:r>
+          </w:p>
+        </w:tc>
+      </w:tr>
+      <w:tr>
+        <w:trPr/>
+        <w:tc>
+          <w:tcPr>
+            <w:tcW w:w="2166" w:type="dxa"/>
+            <w:tcBorders/>
+            <w:vAlign w:val="center"/>
+          </w:tcPr>
+          <w:p>
+            <w:pPr>
+              <w:pStyle w:val="TableContents"/>
+              <w:rPr/>
+            </w:pPr>
+            <w:r>
+              <w:rPr/>
+              <w:t>Mode behavior</w:t>
+            </w:r>
+          </w:p>
+        </w:tc>
+        <w:tc>
+          <w:tcPr>
+            <w:tcW w:w="1735" w:type="dxa"/>
+            <w:tcBorders/>
+            <w:vAlign w:val="center"/>
+          </w:tcPr>
+          <w:p>
+            <w:pPr>
+              <w:pStyle w:val="TableContents"/>
+              <w:rPr/>
+            </w:pPr>
+            <w:r>
+              <w:rPr/>
+              <w:t>BR-19 to BR-26</w:t>
+            </w:r>
+          </w:p>
+        </w:tc>
+      </w:tr>
+      <w:tr>
+        <w:trPr/>
+        <w:tc>
+          <w:tcPr>
+            <w:tcW w:w="2166" w:type="dxa"/>
+            <w:tcBorders/>
+            <w:vAlign w:val="center"/>
+          </w:tcPr>
+          <w:p>
+            <w:pPr>
+              <w:pStyle w:val="TableContents"/>
+              <w:rPr/>
+            </w:pPr>
+            <w:r>
+              <w:rPr/>
+              <w:t>Ethics</w:t>
+            </w:r>
+          </w:p>
+        </w:tc>
+        <w:tc>
+          <w:tcPr>
+            <w:tcW w:w="1735" w:type="dxa"/>
+            <w:tcBorders/>
+            <w:vAlign w:val="center"/>
+          </w:tcPr>
+          <w:p>
+            <w:pPr>
+              <w:pStyle w:val="TableContents"/>
+              <w:rPr/>
+            </w:pPr>
+            <w:r>
+              <w:rPr/>
+              <w:t>BR-29 to BR-32</w:t>
+            </w:r>
+          </w:p>
+        </w:tc>
+      </w:tr>
+      <w:tr>
+        <w:trPr/>
+        <w:tc>
+          <w:tcPr>
+            <w:tcW w:w="2166" w:type="dxa"/>
+            <w:tcBorders/>
+            <w:vAlign w:val="center"/>
+          </w:tcPr>
+          <w:p>
+            <w:pPr>
+              <w:pStyle w:val="TableContents"/>
+              <w:rPr/>
+            </w:pPr>
+            <w:r>
+              <w:rPr/>
+              <w:t>Learning progression</w:t>
+            </w:r>
+          </w:p>
+        </w:tc>
+        <w:tc>
+          <w:tcPr>
+            <w:tcW w:w="1735" w:type="dxa"/>
+            <w:tcBorders/>
+            <w:vAlign w:val="center"/>
+          </w:tcPr>
+          <w:p>
+            <w:pPr>
+              <w:pStyle w:val="TableContents"/>
+              <w:rPr/>
+            </w:pPr>
+            <w:r>
+              <w:rPr/>
+              <w:t>BR-33 to BR-34</w:t>
+            </w:r>
+          </w:p>
+        </w:tc>
+      </w:tr>
+    </w:tbl>
+    <w:p>
+      <w:pPr>
+        <w:pStyle w:val="Normal"/>
+        <w:bidi w:val="0"/>
+        <w:jc w:val="start"/>
+        <w:rPr/>
+      </w:pPr>
+      <w:r>
+        <w:rPr/>
+      </w:r>
+    </w:p>
     <w:sectPr>
       <w:type w:val="nextPage"/>
       <w:pgSz w:w="11906" w:h="16838"/>
@@ -15355,6 +17467,673 @@
     </w:lvl>
   </w:abstractNum>
   <w:abstractNum w:abstractNumId="51">
+    <w:lvl w:ilvl="0">
+      <w:start w:val="1"/>
+      <w:numFmt w:val="bullet"/>
+      <w:lvlText w:val=""/>
+      <w:lvlJc w:val="start"/>
+      <w:pPr>
+        <w:tabs>
+          <w:tab w:val="num" w:pos="709"/>
+        </w:tabs>
+        <w:ind w:start="709" w:hanging="283"/>
+      </w:pPr>
+      <w:rPr>
+        <w:rFonts w:ascii="Symbol" w:hAnsi="Symbol" w:cs="Symbol" w:hint="default"/>
+      </w:rPr>
+    </w:lvl>
+    <w:lvl w:ilvl="1">
+      <w:start w:val="1"/>
+      <w:numFmt w:val="bullet"/>
+      <w:lvlText w:val=""/>
+      <w:lvlJc w:val="start"/>
+      <w:pPr>
+        <w:tabs>
+          <w:tab w:val="num" w:pos="1418"/>
+        </w:tabs>
+        <w:ind w:start="1418" w:hanging="283"/>
+      </w:pPr>
+      <w:rPr>
+        <w:rFonts w:ascii="Symbol" w:hAnsi="Symbol" w:cs="Symbol" w:hint="default"/>
+      </w:rPr>
+    </w:lvl>
+    <w:lvl w:ilvl="2">
+      <w:start w:val="1"/>
+      <w:numFmt w:val="bullet"/>
+      <w:lvlText w:val=""/>
+      <w:lvlJc w:val="start"/>
+      <w:pPr>
+        <w:tabs>
+          <w:tab w:val="num" w:pos="2127"/>
+        </w:tabs>
+        <w:ind w:start="2127" w:hanging="283"/>
+      </w:pPr>
+      <w:rPr>
+        <w:rFonts w:ascii="Symbol" w:hAnsi="Symbol" w:cs="Symbol" w:hint="default"/>
+      </w:rPr>
+    </w:lvl>
+    <w:lvl w:ilvl="3">
+      <w:start w:val="1"/>
+      <w:numFmt w:val="bullet"/>
+      <w:lvlText w:val=""/>
+      <w:lvlJc w:val="start"/>
+      <w:pPr>
+        <w:tabs>
+          <w:tab w:val="num" w:pos="2836"/>
+        </w:tabs>
+        <w:ind w:start="2836" w:hanging="283"/>
+      </w:pPr>
+      <w:rPr>
+        <w:rFonts w:ascii="Symbol" w:hAnsi="Symbol" w:cs="Symbol" w:hint="default"/>
+      </w:rPr>
+    </w:lvl>
+    <w:lvl w:ilvl="4">
+      <w:start w:val="1"/>
+      <w:numFmt w:val="bullet"/>
+      <w:lvlText w:val=""/>
+      <w:lvlJc w:val="start"/>
+      <w:pPr>
+        <w:tabs>
+          <w:tab w:val="num" w:pos="3545"/>
+        </w:tabs>
+        <w:ind w:start="3545" w:hanging="283"/>
+      </w:pPr>
+      <w:rPr>
+        <w:rFonts w:ascii="Symbol" w:hAnsi="Symbol" w:cs="Symbol" w:hint="default"/>
+      </w:rPr>
+    </w:lvl>
+    <w:lvl w:ilvl="5">
+      <w:start w:val="1"/>
+      <w:numFmt w:val="bullet"/>
+      <w:lvlText w:val=""/>
+      <w:lvlJc w:val="start"/>
+      <w:pPr>
+        <w:tabs>
+          <w:tab w:val="num" w:pos="4254"/>
+        </w:tabs>
+        <w:ind w:start="4254" w:hanging="283"/>
+      </w:pPr>
+      <w:rPr>
+        <w:rFonts w:ascii="Symbol" w:hAnsi="Symbol" w:cs="Symbol" w:hint="default"/>
+      </w:rPr>
+    </w:lvl>
+    <w:lvl w:ilvl="6">
+      <w:start w:val="1"/>
+      <w:numFmt w:val="bullet"/>
+      <w:lvlText w:val=""/>
+      <w:lvlJc w:val="start"/>
+      <w:pPr>
+        <w:tabs>
+          <w:tab w:val="num" w:pos="4963"/>
+        </w:tabs>
+        <w:ind w:start="4963" w:hanging="283"/>
+      </w:pPr>
+      <w:rPr>
+        <w:rFonts w:ascii="Symbol" w:hAnsi="Symbol" w:cs="Symbol" w:hint="default"/>
+      </w:rPr>
+    </w:lvl>
+    <w:lvl w:ilvl="7">
+      <w:start w:val="1"/>
+      <w:numFmt w:val="bullet"/>
+      <w:lvlText w:val=""/>
+      <w:lvlJc w:val="start"/>
+      <w:pPr>
+        <w:tabs>
+          <w:tab w:val="num" w:pos="5672"/>
+        </w:tabs>
+        <w:ind w:start="5672" w:hanging="283"/>
+      </w:pPr>
+      <w:rPr>
+        <w:rFonts w:ascii="Symbol" w:hAnsi="Symbol" w:cs="Symbol" w:hint="default"/>
+      </w:rPr>
+    </w:lvl>
+    <w:lvl w:ilvl="8">
+      <w:start w:val="1"/>
+      <w:numFmt w:val="bullet"/>
+      <w:lvlText w:val=""/>
+      <w:lvlJc w:val="start"/>
+      <w:pPr>
+        <w:tabs>
+          <w:tab w:val="num" w:pos="6381"/>
+        </w:tabs>
+        <w:ind w:start="6381" w:hanging="283"/>
+      </w:pPr>
+      <w:rPr>
+        <w:rFonts w:ascii="Symbol" w:hAnsi="Symbol" w:cs="Symbol" w:hint="default"/>
+      </w:rPr>
+    </w:lvl>
+  </w:abstractNum>
+  <w:abstractNum w:abstractNumId="52">
+    <w:lvl w:ilvl="0">
+      <w:start w:val="1"/>
+      <w:numFmt w:val="decimal"/>
+      <w:lvlText w:val="%1."/>
+      <w:lvlJc w:val="start"/>
+      <w:pPr>
+        <w:tabs>
+          <w:tab w:val="num" w:pos="709"/>
+        </w:tabs>
+        <w:ind w:start="709" w:hanging="283"/>
+      </w:pPr>
+      <w:rPr/>
+    </w:lvl>
+    <w:lvl w:ilvl="1">
+      <w:start w:val="1"/>
+      <w:numFmt w:val="decimal"/>
+      <w:lvlText w:val="%2."/>
+      <w:lvlJc w:val="start"/>
+      <w:pPr>
+        <w:tabs>
+          <w:tab w:val="num" w:pos="1418"/>
+        </w:tabs>
+        <w:ind w:start="1418" w:hanging="283"/>
+      </w:pPr>
+      <w:rPr/>
+    </w:lvl>
+    <w:lvl w:ilvl="2">
+      <w:start w:val="1"/>
+      <w:numFmt w:val="decimal"/>
+      <w:lvlText w:val="%3."/>
+      <w:lvlJc w:val="start"/>
+      <w:pPr>
+        <w:tabs>
+          <w:tab w:val="num" w:pos="2127"/>
+        </w:tabs>
+        <w:ind w:start="2127" w:hanging="283"/>
+      </w:pPr>
+      <w:rPr/>
+    </w:lvl>
+    <w:lvl w:ilvl="3">
+      <w:start w:val="1"/>
+      <w:numFmt w:val="decimal"/>
+      <w:lvlText w:val="%4."/>
+      <w:lvlJc w:val="start"/>
+      <w:pPr>
+        <w:tabs>
+          <w:tab w:val="num" w:pos="2836"/>
+        </w:tabs>
+        <w:ind w:start="2836" w:hanging="283"/>
+      </w:pPr>
+      <w:rPr/>
+    </w:lvl>
+    <w:lvl w:ilvl="4">
+      <w:start w:val="1"/>
+      <w:numFmt w:val="decimal"/>
+      <w:lvlText w:val="%5."/>
+      <w:lvlJc w:val="start"/>
+      <w:pPr>
+        <w:tabs>
+          <w:tab w:val="num" w:pos="3545"/>
+        </w:tabs>
+        <w:ind w:start="3545" w:hanging="283"/>
+      </w:pPr>
+      <w:rPr/>
+    </w:lvl>
+    <w:lvl w:ilvl="5">
+      <w:start w:val="1"/>
+      <w:numFmt w:val="decimal"/>
+      <w:lvlText w:val="%6."/>
+      <w:lvlJc w:val="start"/>
+      <w:pPr>
+        <w:tabs>
+          <w:tab w:val="num" w:pos="4254"/>
+        </w:tabs>
+        <w:ind w:start="4254" w:hanging="283"/>
+      </w:pPr>
+      <w:rPr/>
+    </w:lvl>
+    <w:lvl w:ilvl="6">
+      <w:start w:val="1"/>
+      <w:numFmt w:val="decimal"/>
+      <w:lvlText w:val="%7."/>
+      <w:lvlJc w:val="start"/>
+      <w:pPr>
+        <w:tabs>
+          <w:tab w:val="num" w:pos="4963"/>
+        </w:tabs>
+        <w:ind w:start="4963" w:hanging="283"/>
+      </w:pPr>
+      <w:rPr/>
+    </w:lvl>
+    <w:lvl w:ilvl="7">
+      <w:start w:val="1"/>
+      <w:numFmt w:val="decimal"/>
+      <w:lvlText w:val="%8."/>
+      <w:lvlJc w:val="start"/>
+      <w:pPr>
+        <w:tabs>
+          <w:tab w:val="num" w:pos="5672"/>
+        </w:tabs>
+        <w:ind w:start="5672" w:hanging="283"/>
+      </w:pPr>
+      <w:rPr/>
+    </w:lvl>
+    <w:lvl w:ilvl="8">
+      <w:start w:val="1"/>
+      <w:numFmt w:val="decimal"/>
+      <w:lvlText w:val="%9."/>
+      <w:lvlJc w:val="start"/>
+      <w:pPr>
+        <w:tabs>
+          <w:tab w:val="num" w:pos="6381"/>
+        </w:tabs>
+        <w:ind w:start="6381" w:hanging="283"/>
+      </w:pPr>
+      <w:rPr/>
+    </w:lvl>
+  </w:abstractNum>
+  <w:abstractNum w:abstractNumId="53">
+    <w:lvl w:ilvl="0">
+      <w:start w:val="1"/>
+      <w:numFmt w:val="bullet"/>
+      <w:lvlText w:val=""/>
+      <w:lvlJc w:val="start"/>
+      <w:pPr>
+        <w:tabs>
+          <w:tab w:val="num" w:pos="709"/>
+        </w:tabs>
+        <w:ind w:start="709" w:hanging="283"/>
+      </w:pPr>
+      <w:rPr>
+        <w:rFonts w:ascii="Symbol" w:hAnsi="Symbol" w:cs="Symbol" w:hint="default"/>
+      </w:rPr>
+    </w:lvl>
+    <w:lvl w:ilvl="1">
+      <w:start w:val="1"/>
+      <w:numFmt w:val="bullet"/>
+      <w:lvlText w:val=""/>
+      <w:lvlJc w:val="start"/>
+      <w:pPr>
+        <w:tabs>
+          <w:tab w:val="num" w:pos="1418"/>
+        </w:tabs>
+        <w:ind w:start="1418" w:hanging="283"/>
+      </w:pPr>
+      <w:rPr>
+        <w:rFonts w:ascii="Symbol" w:hAnsi="Symbol" w:cs="Symbol" w:hint="default"/>
+      </w:rPr>
+    </w:lvl>
+    <w:lvl w:ilvl="2">
+      <w:start w:val="1"/>
+      <w:numFmt w:val="bullet"/>
+      <w:lvlText w:val=""/>
+      <w:lvlJc w:val="start"/>
+      <w:pPr>
+        <w:tabs>
+          <w:tab w:val="num" w:pos="2127"/>
+        </w:tabs>
+        <w:ind w:start="2127" w:hanging="283"/>
+      </w:pPr>
+      <w:rPr>
+        <w:rFonts w:ascii="Symbol" w:hAnsi="Symbol" w:cs="Symbol" w:hint="default"/>
+      </w:rPr>
+    </w:lvl>
+    <w:lvl w:ilvl="3">
+      <w:start w:val="1"/>
+      <w:numFmt w:val="bullet"/>
+      <w:lvlText w:val=""/>
+      <w:lvlJc w:val="start"/>
+      <w:pPr>
+        <w:tabs>
+          <w:tab w:val="num" w:pos="2836"/>
+        </w:tabs>
+        <w:ind w:start="2836" w:hanging="283"/>
+      </w:pPr>
+      <w:rPr>
+        <w:rFonts w:ascii="Symbol" w:hAnsi="Symbol" w:cs="Symbol" w:hint="default"/>
+      </w:rPr>
+    </w:lvl>
+    <w:lvl w:ilvl="4">
+      <w:start w:val="1"/>
+      <w:numFmt w:val="bullet"/>
+      <w:lvlText w:val=""/>
+      <w:lvlJc w:val="start"/>
+      <w:pPr>
+        <w:tabs>
+          <w:tab w:val="num" w:pos="3545"/>
+        </w:tabs>
+        <w:ind w:start="3545" w:hanging="283"/>
+      </w:pPr>
+      <w:rPr>
+        <w:rFonts w:ascii="Symbol" w:hAnsi="Symbol" w:cs="Symbol" w:hint="default"/>
+      </w:rPr>
+    </w:lvl>
+    <w:lvl w:ilvl="5">
+      <w:start w:val="1"/>
+      <w:numFmt w:val="bullet"/>
+      <w:lvlText w:val=""/>
+      <w:lvlJc w:val="start"/>
+      <w:pPr>
+        <w:tabs>
+          <w:tab w:val="num" w:pos="4254"/>
+        </w:tabs>
+        <w:ind w:start="4254" w:hanging="283"/>
+      </w:pPr>
+      <w:rPr>
+        <w:rFonts w:ascii="Symbol" w:hAnsi="Symbol" w:cs="Symbol" w:hint="default"/>
+      </w:rPr>
+    </w:lvl>
+    <w:lvl w:ilvl="6">
+      <w:start w:val="1"/>
+      <w:numFmt w:val="bullet"/>
+      <w:lvlText w:val=""/>
+      <w:lvlJc w:val="start"/>
+      <w:pPr>
+        <w:tabs>
+          <w:tab w:val="num" w:pos="4963"/>
+        </w:tabs>
+        <w:ind w:start="4963" w:hanging="283"/>
+      </w:pPr>
+      <w:rPr>
+        <w:rFonts w:ascii="Symbol" w:hAnsi="Symbol" w:cs="Symbol" w:hint="default"/>
+      </w:rPr>
+    </w:lvl>
+    <w:lvl w:ilvl="7">
+      <w:start w:val="1"/>
+      <w:numFmt w:val="bullet"/>
+      <w:lvlText w:val=""/>
+      <w:lvlJc w:val="start"/>
+      <w:pPr>
+        <w:tabs>
+          <w:tab w:val="num" w:pos="5672"/>
+        </w:tabs>
+        <w:ind w:start="5672" w:hanging="283"/>
+      </w:pPr>
+      <w:rPr>
+        <w:rFonts w:ascii="Symbol" w:hAnsi="Symbol" w:cs="Symbol" w:hint="default"/>
+      </w:rPr>
+    </w:lvl>
+    <w:lvl w:ilvl="8">
+      <w:start w:val="1"/>
+      <w:numFmt w:val="bullet"/>
+      <w:lvlText w:val=""/>
+      <w:lvlJc w:val="start"/>
+      <w:pPr>
+        <w:tabs>
+          <w:tab w:val="num" w:pos="6381"/>
+        </w:tabs>
+        <w:ind w:start="6381" w:hanging="283"/>
+      </w:pPr>
+      <w:rPr>
+        <w:rFonts w:ascii="Symbol" w:hAnsi="Symbol" w:cs="Symbol" w:hint="default"/>
+      </w:rPr>
+    </w:lvl>
+  </w:abstractNum>
+  <w:abstractNum w:abstractNumId="54">
+    <w:lvl w:ilvl="0">
+      <w:start w:val="1"/>
+      <w:numFmt w:val="bullet"/>
+      <w:lvlText w:val=""/>
+      <w:lvlJc w:val="start"/>
+      <w:pPr>
+        <w:tabs>
+          <w:tab w:val="num" w:pos="709"/>
+        </w:tabs>
+        <w:ind w:start="709" w:hanging="283"/>
+      </w:pPr>
+      <w:rPr>
+        <w:rFonts w:ascii="Symbol" w:hAnsi="Symbol" w:cs="Symbol" w:hint="default"/>
+      </w:rPr>
+    </w:lvl>
+    <w:lvl w:ilvl="1">
+      <w:start w:val="1"/>
+      <w:numFmt w:val="bullet"/>
+      <w:lvlText w:val=""/>
+      <w:lvlJc w:val="start"/>
+      <w:pPr>
+        <w:tabs>
+          <w:tab w:val="num" w:pos="1418"/>
+        </w:tabs>
+        <w:ind w:start="1418" w:hanging="283"/>
+      </w:pPr>
+      <w:rPr>
+        <w:rFonts w:ascii="Symbol" w:hAnsi="Symbol" w:cs="Symbol" w:hint="default"/>
+      </w:rPr>
+    </w:lvl>
+    <w:lvl w:ilvl="2">
+      <w:start w:val="1"/>
+      <w:numFmt w:val="bullet"/>
+      <w:lvlText w:val=""/>
+      <w:lvlJc w:val="start"/>
+      <w:pPr>
+        <w:tabs>
+          <w:tab w:val="num" w:pos="2127"/>
+        </w:tabs>
+        <w:ind w:start="2127" w:hanging="283"/>
+      </w:pPr>
+      <w:rPr>
+        <w:rFonts w:ascii="Symbol" w:hAnsi="Symbol" w:cs="Symbol" w:hint="default"/>
+      </w:rPr>
+    </w:lvl>
+    <w:lvl w:ilvl="3">
+      <w:start w:val="1"/>
+      <w:numFmt w:val="bullet"/>
+      <w:lvlText w:val=""/>
+      <w:lvlJc w:val="start"/>
+      <w:pPr>
+        <w:tabs>
+          <w:tab w:val="num" w:pos="2836"/>
+        </w:tabs>
+        <w:ind w:start="2836" w:hanging="283"/>
+      </w:pPr>
+      <w:rPr>
+        <w:rFonts w:ascii="Symbol" w:hAnsi="Symbol" w:cs="Symbol" w:hint="default"/>
+      </w:rPr>
+    </w:lvl>
+    <w:lvl w:ilvl="4">
+      <w:start w:val="1"/>
+      <w:numFmt w:val="bullet"/>
+      <w:lvlText w:val=""/>
+      <w:lvlJc w:val="start"/>
+      <w:pPr>
+        <w:tabs>
+          <w:tab w:val="num" w:pos="3545"/>
+        </w:tabs>
+        <w:ind w:start="3545" w:hanging="283"/>
+      </w:pPr>
+      <w:rPr>
+        <w:rFonts w:ascii="Symbol" w:hAnsi="Symbol" w:cs="Symbol" w:hint="default"/>
+      </w:rPr>
+    </w:lvl>
+    <w:lvl w:ilvl="5">
+      <w:start w:val="1"/>
+      <w:numFmt w:val="bullet"/>
+      <w:lvlText w:val=""/>
+      <w:lvlJc w:val="start"/>
+      <w:pPr>
+        <w:tabs>
+          <w:tab w:val="num" w:pos="4254"/>
+        </w:tabs>
+        <w:ind w:start="4254" w:hanging="283"/>
+      </w:pPr>
+      <w:rPr>
+        <w:rFonts w:ascii="Symbol" w:hAnsi="Symbol" w:cs="Symbol" w:hint="default"/>
+      </w:rPr>
+    </w:lvl>
+    <w:lvl w:ilvl="6">
+      <w:start w:val="1"/>
+      <w:numFmt w:val="bullet"/>
+      <w:lvlText w:val=""/>
+      <w:lvlJc w:val="start"/>
+      <w:pPr>
+        <w:tabs>
+          <w:tab w:val="num" w:pos="4963"/>
+        </w:tabs>
+        <w:ind w:start="4963" w:hanging="283"/>
+      </w:pPr>
+      <w:rPr>
+        <w:rFonts w:ascii="Symbol" w:hAnsi="Symbol" w:cs="Symbol" w:hint="default"/>
+      </w:rPr>
+    </w:lvl>
+    <w:lvl w:ilvl="7">
+      <w:start w:val="1"/>
+      <w:numFmt w:val="bullet"/>
+      <w:lvlText w:val=""/>
+      <w:lvlJc w:val="start"/>
+      <w:pPr>
+        <w:tabs>
+          <w:tab w:val="num" w:pos="5672"/>
+        </w:tabs>
+        <w:ind w:start="5672" w:hanging="283"/>
+      </w:pPr>
+      <w:rPr>
+        <w:rFonts w:ascii="Symbol" w:hAnsi="Symbol" w:cs="Symbol" w:hint="default"/>
+      </w:rPr>
+    </w:lvl>
+    <w:lvl w:ilvl="8">
+      <w:start w:val="1"/>
+      <w:numFmt w:val="bullet"/>
+      <w:lvlText w:val=""/>
+      <w:lvlJc w:val="start"/>
+      <w:pPr>
+        <w:tabs>
+          <w:tab w:val="num" w:pos="6381"/>
+        </w:tabs>
+        <w:ind w:start="6381" w:hanging="283"/>
+      </w:pPr>
+      <w:rPr>
+        <w:rFonts w:ascii="Symbol" w:hAnsi="Symbol" w:cs="Symbol" w:hint="default"/>
+      </w:rPr>
+    </w:lvl>
+  </w:abstractNum>
+  <w:abstractNum w:abstractNumId="55">
+    <w:lvl w:ilvl="0">
+      <w:start w:val="1"/>
+      <w:numFmt w:val="bullet"/>
+      <w:lvlText w:val=""/>
+      <w:lvlJc w:val="start"/>
+      <w:pPr>
+        <w:tabs>
+          <w:tab w:val="num" w:pos="709"/>
+        </w:tabs>
+        <w:ind w:start="709" w:hanging="283"/>
+      </w:pPr>
+      <w:rPr>
+        <w:rFonts w:ascii="Symbol" w:hAnsi="Symbol" w:cs="Symbol" w:hint="default"/>
+      </w:rPr>
+    </w:lvl>
+    <w:lvl w:ilvl="1">
+      <w:start w:val="1"/>
+      <w:numFmt w:val="bullet"/>
+      <w:lvlText w:val=""/>
+      <w:lvlJc w:val="start"/>
+      <w:pPr>
+        <w:tabs>
+          <w:tab w:val="num" w:pos="1418"/>
+        </w:tabs>
+        <w:ind w:start="1418" w:hanging="283"/>
+      </w:pPr>
+      <w:rPr>
+        <w:rFonts w:ascii="Symbol" w:hAnsi="Symbol" w:cs="Symbol" w:hint="default"/>
+      </w:rPr>
+    </w:lvl>
+    <w:lvl w:ilvl="2">
+      <w:start w:val="1"/>
+      <w:numFmt w:val="bullet"/>
+      <w:lvlText w:val=""/>
+      <w:lvlJc w:val="start"/>
+      <w:pPr>
+        <w:tabs>
+          <w:tab w:val="num" w:pos="2127"/>
+        </w:tabs>
+        <w:ind w:start="2127" w:hanging="283"/>
+      </w:pPr>
+      <w:rPr>
+        <w:rFonts w:ascii="Symbol" w:hAnsi="Symbol" w:cs="Symbol" w:hint="default"/>
+      </w:rPr>
+    </w:lvl>
+    <w:lvl w:ilvl="3">
+      <w:start w:val="1"/>
+      <w:numFmt w:val="bullet"/>
+      <w:lvlText w:val=""/>
+      <w:lvlJc w:val="start"/>
+      <w:pPr>
+        <w:tabs>
+          <w:tab w:val="num" w:pos="2836"/>
+        </w:tabs>
+        <w:ind w:start="2836" w:hanging="283"/>
+      </w:pPr>
+      <w:rPr>
+        <w:rFonts w:ascii="Symbol" w:hAnsi="Symbol" w:cs="Symbol" w:hint="default"/>
+      </w:rPr>
+    </w:lvl>
+    <w:lvl w:ilvl="4">
+      <w:start w:val="1"/>
+      <w:numFmt w:val="bullet"/>
+      <w:lvlText w:val=""/>
+      <w:lvlJc w:val="start"/>
+      <w:pPr>
+        <w:tabs>
+          <w:tab w:val="num" w:pos="3545"/>
+        </w:tabs>
+        <w:ind w:start="3545" w:hanging="283"/>
+      </w:pPr>
+      <w:rPr>
+        <w:rFonts w:ascii="Symbol" w:hAnsi="Symbol" w:cs="Symbol" w:hint="default"/>
+      </w:rPr>
+    </w:lvl>
+    <w:lvl w:ilvl="5">
+      <w:start w:val="1"/>
+      <w:numFmt w:val="bullet"/>
+      <w:lvlText w:val=""/>
+      <w:lvlJc w:val="start"/>
+      <w:pPr>
+        <w:tabs>
+          <w:tab w:val="num" w:pos="4254"/>
+        </w:tabs>
+        <w:ind w:start="4254" w:hanging="283"/>
+      </w:pPr>
+      <w:rPr>
+        <w:rFonts w:ascii="Symbol" w:hAnsi="Symbol" w:cs="Symbol" w:hint="default"/>
+      </w:rPr>
+    </w:lvl>
+    <w:lvl w:ilvl="6">
+      <w:start w:val="1"/>
+      <w:numFmt w:val="bullet"/>
+      <w:lvlText w:val=""/>
+      <w:lvlJc w:val="start"/>
+      <w:pPr>
+        <w:tabs>
+          <w:tab w:val="num" w:pos="4963"/>
+        </w:tabs>
+        <w:ind w:start="4963" w:hanging="283"/>
+      </w:pPr>
+      <w:rPr>
+        <w:rFonts w:ascii="Symbol" w:hAnsi="Symbol" w:cs="Symbol" w:hint="default"/>
+      </w:rPr>
+    </w:lvl>
+    <w:lvl w:ilvl="7">
+      <w:start w:val="1"/>
+      <w:numFmt w:val="bullet"/>
+      <w:lvlText w:val=""/>
+      <w:lvlJc w:val="start"/>
+      <w:pPr>
+        <w:tabs>
+          <w:tab w:val="num" w:pos="5672"/>
+        </w:tabs>
+        <w:ind w:start="5672" w:hanging="283"/>
+      </w:pPr>
+      <w:rPr>
+        <w:rFonts w:ascii="Symbol" w:hAnsi="Symbol" w:cs="Symbol" w:hint="default"/>
+      </w:rPr>
+    </w:lvl>
+    <w:lvl w:ilvl="8">
+      <w:start w:val="1"/>
+      <w:numFmt w:val="bullet"/>
+      <w:lvlText w:val=""/>
+      <w:lvlJc w:val="start"/>
+      <w:pPr>
+        <w:tabs>
+          <w:tab w:val="num" w:pos="6381"/>
+        </w:tabs>
+        <w:ind w:start="6381" w:hanging="283"/>
+      </w:pPr>
+      <w:rPr>
+        <w:rFonts w:ascii="Symbol" w:hAnsi="Symbol" w:cs="Symbol" w:hint="default"/>
+      </w:rPr>
+    </w:lvl>
+  </w:abstractNum>
+  <w:abstractNum w:abstractNumId="56">
     <w:lvl w:ilvl="0">
       <w:start w:val="1"/>
       <w:numFmt w:val="none"/>
@@ -15626,6 +18405,21 @@
   <w:num w:numId="51">
     <w:abstractNumId w:val="51"/>
   </w:num>
+  <w:num w:numId="52">
+    <w:abstractNumId w:val="52"/>
+  </w:num>
+  <w:num w:numId="53">
+    <w:abstractNumId w:val="53"/>
+  </w:num>
+  <w:num w:numId="54">
+    <w:abstractNumId w:val="54"/>
+  </w:num>
+  <w:num w:numId="55">
+    <w:abstractNumId w:val="55"/>
+  </w:num>
+  <w:num w:numId="56">
+    <w:abstractNumId w:val="56"/>
+  </w:num>
 </w:numbering>
 </file>
 
@@ -15742,8 +18536,8 @@
       <w:bCs/>
     </w:rPr>
   </w:style>
-  <w:style w:type="character" w:styleId="Bullets">
-    <w:name w:val="Bullets"/>
+  <w:style w:type="character" w:styleId="Bulletsuser">
+    <w:name w:val="Bullets (user)"/>
     <w:qFormat/>
     <w:rPr>
       <w:rFonts w:ascii="OpenSymbol" w:hAnsi="OpenSymbol" w:eastAsia="OpenSymbol" w:cs="OpenSymbol"/>
@@ -15754,8 +18548,8 @@
     <w:qFormat/>
     <w:rPr/>
   </w:style>
-  <w:style w:type="character" w:styleId="Bulletsuser">
-    <w:name w:val="Bullets (user)"/>
+  <w:style w:type="character" w:styleId="Bullets">
+    <w:name w:val="Bullets"/>
     <w:qFormat/>
     <w:rPr>
       <w:rFonts w:ascii="OpenSymbol" w:hAnsi="OpenSymbol" w:eastAsia="OpenSymbol" w:cs="OpenSymbol"/>

</xml_diff>